<commit_message>
refactor(api): réorganisation des dossiers fix(docs): correction d'une url dans les docs personnalisés
</commit_message>
<xml_diff>
--- a/packages/backend/src/_static/custom-docs/acces_espace_domicilie.template.docx
+++ b/packages/backend/src/_static/custom-docs/acces_espace_domicilie.template.docx
@@ -54,44 +54,21 @@
         <w:rPr>
           <w:b/>
           <w:bCs/>
+          <w:lang w:val="en-US"/>
         </w:rPr>
       </w:pPr>
       <w:r>
         <w:rPr>
           <w:b/>
           <w:bCs/>
+          <w:lang w:val="en-US"/>
         </w:rPr>
-        <w:t>{</w:t>
+        <w:t>{USAGER_NOM} {USAGER_PRENOM}</w:t>
       </w:r>
       <w:r>
         <w:rPr>
-          <w:b/>
-          <w:bCs/>
+          <w:lang w:val="en-US"/>
         </w:rPr>
-        <w:t>USAGER_</w:t>
-      </w:r>
-      <w:r>
-        <w:rPr>
-          <w:b/>
-          <w:bCs/>
-        </w:rPr>
-        <w:t>NOM} {</w:t>
-      </w:r>
-      <w:r>
-        <w:rPr>
-          <w:b/>
-          <w:bCs/>
-        </w:rPr>
-        <w:t>USAGER_</w:t>
-      </w:r>
-      <w:r>
-        <w:rPr>
-          <w:b/>
-          <w:bCs/>
-        </w:rPr>
-        <w:t>PRENOM}</w:t>
-      </w:r>
-      <w:r>
         <w:t xml:space="preserve"> </w:t>
       </w:r>
     </w:p>
@@ -101,22 +78,31 @@
         <w:rPr>
           <w:b/>
           <w:bCs/>
+          <w:lang w:val="en-US"/>
         </w:rPr>
       </w:pPr>
       <w:r>
         <w:rPr>
           <w:b/>
           <w:bCs/>
+          <w:lang w:val="en-US"/>
         </w:rPr>
         <w:t>{USAGER_CUSTOM_REF}</w:t>
       </w:r>
     </w:p>
-    <w:p/>
+    <w:p>
+      <w:pPr>
+        <w:rPr>
+          <w:lang w:val="en-US"/>
+        </w:rPr>
+      </w:pPr>
+    </w:p>
     <w:p>
       <w:pPr>
         <w:rPr>
           <w:b/>
           <w:bCs/>
+          <w:lang w:val="en-US"/>
         </w:rPr>
       </w:pPr>
     </w:p>
@@ -133,21 +119,7 @@
           <w:b/>
           <w:bCs/>
         </w:rPr>
-        <w:t xml:space="preserve">Le </w:t>
-      </w:r>
-      <w:r>
-        <w:rPr>
-          <w:b/>
-          <w:bCs/>
-        </w:rPr>
-        <w:t>{DATE_JOUR_LONG}</w:t>
-      </w:r>
-      <w:r>
-        <w:rPr>
-          <w:b/>
-          <w:bCs/>
-        </w:rPr>
-        <w:t>,</w:t>
+        <w:t>Le {DATE_JOUR_LONG},</w:t>
       </w:r>
     </w:p>
     <w:p/>
@@ -186,13 +158,11 @@
         <w:rPr>
           <w:b/>
           <w:bCs/>
+          <w:u w:val="single"/>
         </w:rPr>
       </w:pPr>
       <w:r>
-        <w:rPr>
-          <w:u w:val="single"/>
-        </w:rPr>
-        <w:t>Site</w:t>
+        <w:t>Lien du site</w:t>
       </w:r>
       <w:r>
         <w:t xml:space="preserve"> </w:t>
@@ -204,28 +174,24 @@
         </w:rPr>
         <w:t xml:space="preserve">: </w:t>
       </w:r>
-      <w:hyperlink r:id="rId10" w:tooltip="https://mon-domifa.fabrique.social.gouv.fr/" w:history="1">
-        <w:r>
-          <w:rPr>
-            <w:rStyle w:val="Lienhypertexte"/>
-            <w:b/>
-            <w:bCs/>
-          </w:rPr>
-          <w:t>https://mon-domifa.fabrique.social.gouv.fr/</w:t>
-        </w:r>
-      </w:hyperlink>
       <w:r>
         <w:rPr>
           <w:b/>
           <w:bCs/>
+          <w:u w:val="single"/>
+        </w:rPr>
+        <w:t>{ESPACE_DOM_URL}</w:t>
+      </w:r>
+      <w:r>
+        <w:rPr>
+          <w:b/>
+          <w:bCs/>
+          <w:u w:val="single"/>
         </w:rPr>
         <w:t xml:space="preserve"> </w:t>
       </w:r>
     </w:p>
     <w:p>
-      <w:r>
-        <w:t xml:space="preserve">          </w:t>
-      </w:r>
       <w:proofErr w:type="gramStart"/>
       <w:r>
         <w:t>ou</w:t>
@@ -263,7 +229,7 @@
                         </pic:cNvPicPr>
                       </pic:nvPicPr>
                       <pic:blipFill>
-                        <a:blip r:embed="rId11"/>
+                        <a:blip r:embed="rId10"/>
                         <a:stretch/>
                       </pic:blipFill>
                       <pic:spPr bwMode="auto">
@@ -362,15 +328,7 @@
                 <w:bCs/>
                 <w:u w:val="single"/>
               </w:rPr>
-              <w:t xml:space="preserve"> :</w:t>
-            </w:r>
-            <w:r>
-              <w:rPr>
-                <w:b/>
-                <w:bCs/>
-                <w:u w:val="single"/>
-              </w:rPr>
-              <w:t xml:space="preserve"> </w:t>
+              <w:t xml:space="preserve"> : </w:t>
             </w:r>
           </w:p>
         </w:tc>
@@ -408,14 +366,12 @@
               </w:rPr>
               <w:t xml:space="preserve">Mot de passe </w:t>
             </w:r>
-            <w:proofErr w:type="gramStart"/>
             <w:r>
               <w:rPr>
                 <w:u w:val="single"/>
               </w:rPr>
-              <w:t>temporaire:</w:t>
+              <w:t>temporaire :</w:t>
             </w:r>
-            <w:proofErr w:type="gramEnd"/>
             <w:r>
               <w:rPr>
                 <w:b/>
@@ -478,10 +434,7 @@
     <w:p/>
     <w:p>
       <w:r>
-        <w:t>NOTES :</w:t>
-      </w:r>
-      <w:r>
-        <w:t xml:space="preserve"> vous devrez choisir un nouveau mot de passe lors de votre première connexion.</w:t>
+        <w:t>NOTES : vous devrez choisir un nouveau mot de passe lors de votre première connexion.</w:t>
       </w:r>
     </w:p>
     <w:p>
@@ -561,30 +514,19 @@
         <w:lastRenderedPageBreak/>
         <w:t>ALLER SUR SON ESPACE USAGER SUR INTERNET</w:t>
       </w:r>
-    </w:p>
-    <w:p>
-      <w:pPr>
-        <w:pStyle w:val="docdata"/>
-        <w:spacing w:before="0" w:beforeAutospacing="0" w:after="0" w:afterAutospacing="0"/>
-        <w:jc w:val="center"/>
-      </w:pPr>
-      <w:hyperlink r:id="rId15" w:tooltip="https://mon-domifa.fabrique.social.gouv.fr/" w:history="1">
-        <w:r>
-          <w:rPr>
-            <w:rStyle w:val="Lienhypertexte"/>
-            <w:rFonts w:ascii="Calibri" w:eastAsia="Arial" w:hAnsi="Calibri" w:cs="Calibri"/>
-            <w:b/>
-            <w:bCs/>
-          </w:rPr>
-          <w:t>https://mon-domifa.fabrique.social.gouv.fr/</w:t>
-        </w:r>
-      </w:hyperlink>
-    </w:p>
-    <w:p>
-      <w:pPr>
-        <w:pStyle w:val="Titre2"/>
-        <w:jc w:val="center"/>
-      </w:pPr>
+      <w:r>
+        <w:rPr>
+          <w:rFonts w:cstheme="minorHAnsi"/>
+        </w:rPr>
+        <w:br/>
+      </w:r>
+      <w:r>
+        <w:rPr>
+          <w:rFonts w:asciiTheme="minorHAnsi" w:hAnsiTheme="minorHAnsi" w:cstheme="minorHAnsi"/>
+          <w:u w:val="single"/>
+        </w:rPr>
+        <w:t>{ESPACE_DOM_URL}</w:t>
+      </w:r>
       <w:r>
         <w:t> </w:t>
       </w:r>
@@ -1074,7 +1016,7 @@
                         </pic:cNvPicPr>
                       </pic:nvPicPr>
                       <pic:blipFill>
-                        <a:blip r:embed="rId16"/>
+                        <a:blip r:embed="rId15"/>
                         <a:stretch/>
                       </pic:blipFill>
                       <pic:spPr bwMode="auto">
@@ -1381,28 +1323,20 @@
         </w:rPr>
         <w:t>GO ON YOUR INTERNET USER SPACE</w:t>
       </w:r>
-    </w:p>
-    <w:p>
-      <w:pPr>
-        <w:jc w:val="center"/>
+      <w:r>
         <w:rPr>
-          <w:b/>
-          <w:bCs/>
           <w:lang w:val="en-US"/>
         </w:rPr>
-      </w:pPr>
-      <w:hyperlink r:id="rId20" w:tooltip="https://mon-domifa.fabrique.social.gouv.fr/" w:history="1">
-        <w:r>
-          <w:rPr>
-            <w:rStyle w:val="Lienhypertexte"/>
-            <w:rFonts w:cstheme="minorHAnsi"/>
-            <w:b/>
-            <w:bCs/>
-            <w:lang w:val="en-US"/>
-          </w:rPr>
-          <w:t>https://mon-domifa.fabrique.social.gouv.fr/</w:t>
-        </w:r>
-      </w:hyperlink>
+        <w:br/>
+      </w:r>
+      <w:r>
+        <w:rPr>
+          <w:rFonts w:asciiTheme="minorHAnsi" w:hAnsiTheme="minorHAnsi" w:cstheme="minorHAnsi"/>
+          <w:u w:val="single"/>
+          <w:lang w:val="en-US"/>
+        </w:rPr>
+        <w:t>{ESPACE_DOM_URL}</w:t>
+      </w:r>
     </w:p>
     <w:p>
       <w:pPr>
@@ -1997,7 +1931,7 @@
                         </pic:cNvPicPr>
                       </pic:nvPicPr>
                       <pic:blipFill>
-                        <a:blip r:embed="rId17"/>
+                        <a:blip r:embed="rId15"/>
                         <a:stretch/>
                       </pic:blipFill>
                       <pic:spPr bwMode="auto">
@@ -2240,7 +2174,7 @@
       </w:r>
     </w:p>
     <w:sectPr>
-      <w:headerReference w:type="default" r:id="rId21"/>
+      <w:headerReference w:type="default" r:id="rId20"/>
       <w:pgSz w:w="11906" w:h="16838"/>
       <w:pgMar w:top="1231" w:right="1417" w:bottom="1417" w:left="991" w:header="504" w:footer="0" w:gutter="0"/>
       <w:cols w:space="720"/>
@@ -2802,7 +2736,7 @@
     <w:lsdException w:name="Table Web 2" w:semiHidden="1" w:unhideWhenUsed="1"/>
     <w:lsdException w:name="Table Web 3" w:semiHidden="1" w:unhideWhenUsed="1"/>
     <w:lsdException w:name="Balloon Text" w:semiHidden="1" w:unhideWhenUsed="1"/>
-    <w:lsdException w:name="Table Grid" w:semiHidden="1" w:uiPriority="59" w:unhideWhenUsed="1"/>
+    <w:lsdException w:name="Table Grid" w:uiPriority="59"/>
     <w:lsdException w:name="Table Theme" w:semiHidden="1" w:unhideWhenUsed="1"/>
     <w:lsdException w:name="Placeholder Text" w:semiHidden="1"/>
     <w:lsdException w:name="No Spacing" w:uiPriority="1" w:qFormat="1"/>
@@ -14711,7 +14645,9 @@
 </file>
 
 <file path=customXml/item1.xml><?xml version="1.0" encoding="utf-8"?>
-<b:Sources xmlns:b="http://schemas.openxmlformats.org/officeDocument/2006/bibliography" xmlns="http://schemas.openxmlformats.org/officeDocument/2006/bibliography" SelectedStyle="/APASixthEditionOfficeOnline.xsl" StyleName="APA" Version="6"/>
+<w:settings xmlns:w="http://schemas.openxmlformats.org/wordprocessingml/2006/main">
+  <w:SpecialFormsHighlight w:val="c9c8ff"/>
+</w:settings>
 </file>
 
 <file path=customXml/item2.xml><?xml version="1.0" encoding="utf-8"?>
@@ -14721,15 +14657,13 @@
 </file>
 
 <file path=customXml/item3.xml><?xml version="1.0" encoding="utf-8"?>
-<w:settings xmlns:w="http://schemas.openxmlformats.org/wordprocessingml/2006/main">
-  <w:SpecialFormsHighlight w:val="c9c8ff"/>
-</w:settings>
+<b:Sources xmlns:b="http://schemas.openxmlformats.org/officeDocument/2006/bibliography" xmlns="http://schemas.openxmlformats.org/officeDocument/2006/bibliography" SelectedStyle="/APASixthEditionOfficeOnline.xsl" StyleName="APA" Version="6"/>
 </file>
 
 <file path=customXml/itemProps1.xml><?xml version="1.0" encoding="utf-8"?>
-<ds:datastoreItem xmlns:ds="http://schemas.openxmlformats.org/officeDocument/2006/customXml" ds:itemID="{B4230770-D40A-A043-AC21-7DDCC7B5364A}">
+<ds:datastoreItem xmlns:ds="http://schemas.openxmlformats.org/officeDocument/2006/customXml" ds:itemID="{5D0AEA6B-E499-4EEF-98A3-AFBB261C493E}">
   <ds:schemaRefs>
-    <ds:schemaRef ds:uri="http://schemas.openxmlformats.org/officeDocument/2006/bibliography"/>
+    <ds:schemaRef ds:uri="http://schemas.openxmlformats.org/wordprocessingml/2006/main"/>
   </ds:schemaRefs>
 </ds:datastoreItem>
 </file>
@@ -14743,9 +14677,9 @@
 </file>
 
 <file path=customXml/itemProps3.xml><?xml version="1.0" encoding="utf-8"?>
-<ds:datastoreItem xmlns:ds="http://schemas.openxmlformats.org/officeDocument/2006/customXml" ds:itemID="{5D0AEA6B-E499-4EEF-98A3-AFBB261C493E}">
+<ds:datastoreItem xmlns:ds="http://schemas.openxmlformats.org/officeDocument/2006/customXml" ds:itemID="{B4230770-D40A-A043-AC21-7DDCC7B5364A}">
   <ds:schemaRefs>
-    <ds:schemaRef ds:uri="http://schemas.openxmlformats.org/wordprocessingml/2006/main"/>
+    <ds:schemaRef ds:uri="http://schemas.openxmlformats.org/officeDocument/2006/bibliography"/>
   </ds:schemaRefs>
 </ds:datastoreItem>
 </file>
</xml_diff>

<commit_message>
feat(rgaa): mise à jour des documents pour améliorer l'accessibilité feat(rgaa): ajout d'une fenêtre de déconnexion automatique
</commit_message>
<xml_diff>
--- a/packages/backend/src/_static/custom-docs/acces_espace_domicilie.template.docx
+++ b/packages/backend/src/_static/custom-docs/acces_espace_domicilie.template.docx
@@ -158,11 +158,13 @@
         <w:rPr>
           <w:b/>
           <w:bCs/>
-          <w:u w:val="single"/>
         </w:rPr>
       </w:pPr>
       <w:r>
-        <w:t>Lien du site</w:t>
+        <w:rPr>
+          <w:u w:val="single"/>
+        </w:rPr>
+        <w:t>Site</w:t>
       </w:r>
       <w:r>
         <w:t xml:space="preserve"> </w:t>
@@ -180,18 +182,20 @@
           <w:bCs/>
           <w:u w:val="single"/>
         </w:rPr>
-        <w:t>{ESPACE_DOM_URL}</w:t>
+        <w:t xml:space="preserve">{ESPACE_DOM_URL} </w:t>
       </w:r>
       <w:r>
         <w:rPr>
           <w:b/>
           <w:bCs/>
-          <w:u w:val="single"/>
         </w:rPr>
         <w:t xml:space="preserve"> </w:t>
       </w:r>
     </w:p>
     <w:p>
+      <w:r>
+        <w:t xml:space="preserve">          </w:t>
+      </w:r>
       <w:proofErr w:type="gramStart"/>
       <w:r>
         <w:t>ou</w:t>
@@ -212,7 +216,7 @@
         <mc:AlternateContent>
           <mc:Choice Requires="wpg">
             <w:drawing>
-              <wp:inline distT="0" distB="0" distL="0" distR="0" wp14:anchorId="6BA04A3C" wp14:editId="7F4CCF36">
+              <wp:inline distT="0" distB="0" distL="0" distR="0" wp14:anchorId="1CB06278" wp14:editId="35BE45C6">
                 <wp:extent cx="1331595" cy="1871980"/>
                 <wp:effectExtent l="0" t="0" r="1905" b="0"/>
                 <wp:docPr id="2" name="Image 2" descr="Qr code qui redirige vers le site Mon Domifa : https://mon-domifa.fabrique.social.gouv.fr/ &#10;"/>
@@ -277,128 +281,53 @@
     <w:p/>
     <w:p/>
     <w:p>
-      <w:pPr>
-        <w:rPr>
-          <w:u w:val="single"/>
-        </w:rPr>
-      </w:pPr>
       <w:r>
         <w:rPr>
           <w:u w:val="single"/>
         </w:rPr>
+        <w:t>Identifiant</w:t>
+      </w:r>
+      <w:r>
+        <w:rPr>
+          <w:b/>
+          <w:bCs/>
+        </w:rPr>
+        <w:t xml:space="preserve"> : </w:t>
+      </w:r>
+      <w:r>
+        <w:rPr>
+          <w:b/>
+          <w:bCs/>
+        </w:rPr>
+        <w:t>{ESPACE_DOM_ID}</w:t>
+      </w:r>
+    </w:p>
+    <w:p/>
+    <w:p>
+      <w:r>
+        <w:rPr>
+          <w:u w:val="single"/>
+        </w:rPr>
+        <w:t>Mot de passe temporaire</w:t>
+      </w:r>
+      <w:r>
+        <w:t xml:space="preserve"> :</w:t>
+      </w:r>
+      <w:r>
+        <w:rPr>
+          <w:b/>
+          <w:bCs/>
+        </w:rPr>
         <w:t xml:space="preserve"> </w:t>
       </w:r>
+      <w:r>
+        <w:rPr>
+          <w:b/>
+          <w:bCs/>
+        </w:rPr>
+        <w:t>{ESPACE_DOM_MDP}</w:t>
+      </w:r>
     </w:p>
-    <w:tbl>
-      <w:tblPr>
-        <w:tblW w:w="9129" w:type="dxa"/>
-        <w:tblCellMar>
-          <w:top w:w="113" w:type="dxa"/>
-          <w:left w:w="113" w:type="dxa"/>
-          <w:bottom w:w="113" w:type="dxa"/>
-          <w:right w:w="113" w:type="dxa"/>
-        </w:tblCellMar>
-        <w:tblLook w:val="04A0" w:firstRow="1" w:lastRow="0" w:firstColumn="1" w:lastColumn="0" w:noHBand="0" w:noVBand="1"/>
-      </w:tblPr>
-      <w:tblGrid>
-        <w:gridCol w:w="3000"/>
-        <w:gridCol w:w="6129"/>
-      </w:tblGrid>
-      <w:tr>
-        <w:tc>
-          <w:tcPr>
-            <w:tcW w:w="3000" w:type="dxa"/>
-            <w:shd w:val="clear" w:color="auto" w:fill="auto"/>
-          </w:tcPr>
-          <w:p>
-            <w:pPr>
-              <w:rPr>
-                <w:u w:val="single"/>
-              </w:rPr>
-            </w:pPr>
-            <w:r>
-              <w:rPr>
-                <w:u w:val="single"/>
-              </w:rPr>
-              <w:t>Identifiant</w:t>
-            </w:r>
-            <w:r>
-              <w:rPr>
-                <w:b/>
-                <w:bCs/>
-                <w:u w:val="single"/>
-              </w:rPr>
-              <w:t xml:space="preserve"> : </w:t>
-            </w:r>
-          </w:p>
-        </w:tc>
-        <w:tc>
-          <w:tcPr>
-            <w:tcW w:w="6129" w:type="dxa"/>
-            <w:shd w:val="clear" w:color="auto" w:fill="auto"/>
-          </w:tcPr>
-          <w:p>
-            <w:r>
-              <w:rPr>
-                <w:b/>
-                <w:bCs/>
-              </w:rPr>
-              <w:t>{ESPACE_DOM_ID}</w:t>
-            </w:r>
-          </w:p>
-        </w:tc>
-      </w:tr>
-      <w:tr>
-        <w:tc>
-          <w:tcPr>
-            <w:tcW w:w="3000" w:type="dxa"/>
-            <w:shd w:val="clear" w:color="auto" w:fill="auto"/>
-          </w:tcPr>
-          <w:p>
-            <w:pPr>
-              <w:rPr>
-                <w:u w:val="single"/>
-              </w:rPr>
-            </w:pPr>
-            <w:r>
-              <w:rPr>
-                <w:u w:val="single"/>
-              </w:rPr>
-              <w:t xml:space="preserve">Mot de passe </w:t>
-            </w:r>
-            <w:r>
-              <w:rPr>
-                <w:u w:val="single"/>
-              </w:rPr>
-              <w:t>temporaire :</w:t>
-            </w:r>
-            <w:r>
-              <w:rPr>
-                <w:b/>
-                <w:bCs/>
-                <w:u w:val="single"/>
-              </w:rPr>
-              <w:t xml:space="preserve"> </w:t>
-            </w:r>
-          </w:p>
-        </w:tc>
-        <w:tc>
-          <w:tcPr>
-            <w:tcW w:w="6129" w:type="dxa"/>
-            <w:shd w:val="clear" w:color="auto" w:fill="auto"/>
-          </w:tcPr>
-          <w:p>
-            <w:r>
-              <w:rPr>
-                <w:b/>
-                <w:bCs/>
-              </w:rPr>
-              <w:t>{ESPACE_DOM_MDP}</w:t>
-            </w:r>
-          </w:p>
-        </w:tc>
-      </w:tr>
-    </w:tbl>
     <w:p>
       <w:pPr>
         <w:rPr>
@@ -434,7 +363,10 @@
     <w:p/>
     <w:p>
       <w:r>
-        <w:t>NOTES : vous devrez choisir un nouveau mot de passe lors de votre première connexion.</w:t>
+        <w:t>NOTES :</w:t>
+      </w:r>
+      <w:r>
+        <w:t xml:space="preserve"> vous devrez choisir un nouveau mot de passe lors de votre première connexion.</w:t>
       </w:r>
     </w:p>
     <w:p>
@@ -450,6 +382,29 @@
     </w:p>
     <w:p>
       <w:pPr>
+        <w:rPr>
+          <w:rFonts w:cstheme="minorHAnsi"/>
+          <w:b/>
+          <w:bCs/>
+          <w:sz w:val="22"/>
+          <w:szCs w:val="22"/>
+        </w:rPr>
+      </w:pPr>
+    </w:p>
+    <w:p>
+      <w:pPr>
+        <w:rPr>
+          <w:rFonts w:cstheme="minorHAnsi"/>
+          <w:b/>
+          <w:bCs/>
+          <w:sz w:val="22"/>
+          <w:szCs w:val="22"/>
+        </w:rPr>
+      </w:pPr>
+    </w:p>
+    <w:p>
+      <w:pPr>
+        <w:jc w:val="right"/>
         <w:rPr>
           <w:rFonts w:cstheme="minorHAnsi"/>
           <w:b/>
@@ -493,26 +448,25 @@
     </w:p>
     <w:p>
       <w:pPr>
-        <w:jc w:val="right"/>
-        <w:rPr>
-          <w:b/>
-          <w:bCs/>
-          <w:sz w:val="22"/>
-          <w:szCs w:val="22"/>
-        </w:rPr>
-      </w:pPr>
-    </w:p>
-    <w:p>
-      <w:pPr>
         <w:pStyle w:val="Titre1"/>
         <w:jc w:val="center"/>
+        <w:rPr>
+          <w:b w:val="0"/>
+          <w:bCs/>
+        </w:rPr>
       </w:pPr>
       <w:r>
         <w:rPr>
           <w:rFonts w:cstheme="minorHAnsi"/>
         </w:rPr>
         <w:lastRenderedPageBreak/>
-        <w:t>ALLER SUR SON ESPACE USAGER SUR INTERNET</w:t>
+        <w:t>ALLER SUR SON ESPACE USAGER SUR INTERNE</w:t>
+      </w:r>
+      <w:r>
+        <w:rPr>
+          <w:rFonts w:cstheme="minorHAnsi"/>
+        </w:rPr>
+        <w:t>T</w:t>
       </w:r>
       <w:r>
         <w:rPr>
@@ -523,13 +477,22 @@
       <w:r>
         <w:rPr>
           <w:rFonts w:asciiTheme="minorHAnsi" w:hAnsiTheme="minorHAnsi" w:cstheme="minorHAnsi"/>
+          <w:sz w:val="28"/>
+          <w:szCs w:val="28"/>
           <w:u w:val="single"/>
         </w:rPr>
         <w:t>{ESPACE_DOM_URL}</w:t>
       </w:r>
-      <w:r>
-        <w:t> </w:t>
-      </w:r>
+    </w:p>
+    <w:p>
+      <w:pPr>
+        <w:pStyle w:val="Titre2"/>
+        <w:jc w:val="center"/>
+        <w:rPr>
+          <w:sz w:val="13"/>
+          <w:szCs w:val="13"/>
+        </w:rPr>
+      </w:pPr>
     </w:p>
     <w:p>
       <w:pPr>
@@ -546,7 +509,7 @@
     <w:p/>
     <w:p>
       <w:pPr>
-        <w:ind w:right="267"/>
+        <w:ind w:left="-567" w:right="267"/>
         <w:rPr>
           <w:b/>
           <w:bCs/>
@@ -562,7 +525,7 @@
         <mc:AlternateContent>
           <mc:Choice Requires="wpg">
             <w:drawing>
-              <wp:anchor distT="0" distB="0" distL="114300" distR="114300" simplePos="0" relativeHeight="251665408" behindDoc="0" locked="0" layoutInCell="1" allowOverlap="1" wp14:anchorId="40B64EB7" wp14:editId="2CF6A550">
+              <wp:anchor distT="0" distB="0" distL="114300" distR="114300" simplePos="0" relativeHeight="251665408" behindDoc="0" locked="0" layoutInCell="1" allowOverlap="1" wp14:anchorId="5F878EE6" wp14:editId="6E8202D1">
                 <wp:simplePos x="0" y="0"/>
                 <wp:positionH relativeFrom="column">
                   <wp:posOffset>1682984</wp:posOffset>
@@ -888,19 +851,16 @@
               </wp:anchor>
             </w:drawing>
           </mc:Choice>
-          <mc:Fallback>
+          <mc:Fallback xmlns:a="http://schemas.openxmlformats.org/drawingml/2006/main">
             <w:pict>
-              <v:group w14:anchorId="40B64EB7" id="Groupe 19" o:spid="_x0000_s1026" style="position:absolute;margin-left:132.5pt;margin-top:22.5pt;width:339.5pt;height:125.15pt;z-index:251665408;mso-width-relative:margin;mso-height-relative:margin" coordorigin="-4812,802" coordsize="43116,15896" o:gfxdata="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">
-                <v:shapetype id="_x0000_t202" coordsize="21600,21600" o:spt="202" path="m,l,21600r21600,l21600,xe">
-                  <v:stroke joinstyle="miter"/>
-                  <v:path gradientshapeok="t" o:connecttype="rect"/>
-                </v:shapetype>
-                <v:shape id="Zone de texte 1" o:spid="_x0000_s1027" type="#_x0000_t202" style="position:absolute;left:16680;top:802;width:21622;height:2887;visibility:visible;mso-wrap-style:square;v-text-anchor:top" o:gfxdata="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" fillcolor="white [3201]" strokecolor="#4164f6" strokeweight="1pt">
+              <v:group id="group 2" o:spid="_x0000_s0000" style="position:absolute;mso-wrap-distance-left:9.0pt;mso-wrap-distance-top:0.0pt;mso-wrap-distance-right:9.0pt;mso-wrap-distance-bottom:0.0pt;z-index:251665408;o:allowoverlap:true;o:allowincell:true;mso-position-horizontal-relative:text;margin-left:132.5pt;mso-position-horizontal:absolute;mso-position-vertical-relative:text;margin-top:22.5pt;mso-position-vertical:absolute;width:339.5pt;height:125.2pt;" coordorigin="-4812,802" coordsize="43116,15896">
+                <v:shape id="shape 3" o:spid="_x0000_s3" o:spt="1" style="position:absolute;left:16680;top:802;width:21621;height:2887;v-text-anchor:top;" coordsize="100000,100000" path="" fillcolor="#FFFFFF" strokecolor="#4164F6" strokeweight="1.00pt">
+                  <v:path textboxrect="0,0,0,0"/>
                   <v:textbox>
                     <w:txbxContent>
                       <w:p>
                         <w:pPr>
-                          <w:pStyle w:val="Paragraphedeliste"/>
+                          <w:pStyle w:val="864"/>
                           <w:numPr>
                             <w:ilvl w:val="0"/>
                             <w:numId w:val="1"/>
@@ -916,18 +876,20 @@
                             <w:b/>
                             <w:bCs/>
                           </w:rPr>
-                          <w:t>Entrez votre identifiant</w:t>
+                          <w:t xml:space="preserve">Entrez votre identifiant</w:t>
                         </w:r>
+                        <w:r/>
                       </w:p>
                     </w:txbxContent>
                   </v:textbox>
                 </v:shape>
-                <v:shape id="Zone de texte 4" o:spid="_x0000_s1028" type="#_x0000_t202" style="position:absolute;left:16679;top:7379;width:21624;height:2518;visibility:visible;mso-wrap-style:square;v-text-anchor:top" o:gfxdata="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" fillcolor="white [3201]" strokecolor="#4164f6" strokeweight="1pt">
+                <v:shape id="shape 4" o:spid="_x0000_s4" o:spt="1" style="position:absolute;left:16679;top:7379;width:21624;height:2518;v-text-anchor:top;" coordsize="100000,100000" path="" fillcolor="#FFFFFF" strokecolor="#4164F6" strokeweight="1.00pt">
+                  <v:path textboxrect="0,0,0,0"/>
                   <v:textbox>
                     <w:txbxContent>
                       <w:p>
                         <w:pPr>
-                          <w:pStyle w:val="Paragraphedeliste"/>
+                          <w:pStyle w:val="864"/>
                           <w:numPr>
                             <w:ilvl w:val="0"/>
                             <w:numId w:val="3"/>
@@ -943,13 +905,15 @@
                             <w:b/>
                             <w:bCs/>
                           </w:rPr>
-                          <w:t>Entrez votre mot de passe</w:t>
+                          <w:t xml:space="preserve">Entrez votre mot de passe</w:t>
                         </w:r>
+                        <w:r/>
                       </w:p>
                     </w:txbxContent>
                   </v:textbox>
                 </v:shape>
-                <v:shape id="Zone de texte 5" o:spid="_x0000_s1029" type="#_x0000_t202" style="position:absolute;left:16682;top:13650;width:21622;height:3048;visibility:visible;mso-wrap-style:square;v-text-anchor:top" o:gfxdata="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" fillcolor="white [3201]" strokecolor="#4164f6" strokeweight="1pt">
+                <v:shape id="shape 5" o:spid="_x0000_s5" o:spt="1" style="position:absolute;left:16682;top:13650;width:21621;height:3048;v-text-anchor:top;" coordsize="100000,100000" path="" fillcolor="#FFFFFF" strokecolor="#4164F6" strokeweight="1.00pt">
+                  <v:path textboxrect="0,0,0,0"/>
                   <v:textbox>
                     <w:txbxContent>
                       <w:p>
@@ -965,24 +929,21 @@
                             <w:b/>
                             <w:bCs/>
                           </w:rPr>
-                          <w:t>3.  Cliquez sur « Connexion »</w:t>
+                          <w:t xml:space="preserve">3.  Cliquez sur « Connexion »</w:t>
                         </w:r>
+                        <w:r/>
                       </w:p>
                     </w:txbxContent>
                   </v:textbox>
                 </v:shape>
-                <v:shapetype id="_x0000_t32" coordsize="21600,21600" o:spt="32" o:oned="t" path="m,l21600,21600e" filled="f">
-                  <v:path arrowok="t" fillok="f" o:connecttype="none"/>
-                  <o:lock v:ext="edit" shapetype="t"/>
-                </v:shapetype>
-                <v:shape id="Connecteur droit avec flèche 6" o:spid="_x0000_s1030" type="#_x0000_t32" style="position:absolute;left:4972;top:2245;width:11707;height:5134;flip:y;visibility:visible;mso-wrap-style:square" o:connectortype="straight" o:gfxdata="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" strokecolor="#4164f6" strokeweight="3pt">
-                  <v:stroke endarrow="block" joinstyle="miter"/>
+                <v:shape id="shape 6" o:spid="_x0000_s6" o:spt="32" style="position:absolute;left:4972;top:2245;width:11706;height:5133;flip:y;" coordsize="100000,100000" path="m0,0l100000,100000nfe" filled="f" strokecolor="#4164F6" strokeweight="3.00pt">
+                  <v:path textboxrect="0,0,100000,99995"/>
                 </v:shape>
-                <v:shape id="Connecteur droit avec flèche 7" o:spid="_x0000_s1031" type="#_x0000_t32" style="position:absolute;left:3367;top:8638;width:13312;height:3392;flip:y;visibility:visible;mso-wrap-style:square" o:connectortype="straight" o:gfxdata="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" strokecolor="#4164f6" strokeweight="3pt">
-                  <v:stroke endarrow="block" joinstyle="miter"/>
+                <v:shape id="shape 7" o:spid="_x0000_s7" o:spt="32" style="position:absolute;left:3367;top:8638;width:13312;height:3392;flip:y;" coordsize="100000,100000" path="m0,0l100000,99998nfe" filled="f" strokecolor="#4164F6" strokeweight="3.00pt">
+                  <v:path textboxrect="0,0,100000,99998"/>
                 </v:shape>
-                <v:shape id="Connecteur droit avec flèche 8" o:spid="_x0000_s1032" type="#_x0000_t32" style="position:absolute;left:-4812;top:15172;width:21494;height:275;flip:y;visibility:visible;mso-wrap-style:square" o:connectortype="straight" o:gfxdata="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" strokecolor="#4164f6" strokeweight="3pt">
-                  <v:stroke endarrow="block" joinstyle="miter"/>
+                <v:shape id="shape 8" o:spid="_x0000_s8" o:spt="32" style="position:absolute;left:-4812;top:15172;width:21494;height:275;flip:y;" coordsize="100000,100000" path="m0,0l100000,99936nfe" filled="f" strokecolor="#4164F6" strokeweight="3.00pt">
+                  <v:path textboxrect="0,0,100000,99936"/>
                 </v:shape>
               </v:group>
             </w:pict>
@@ -999,10 +960,10 @@
         <mc:AlternateContent>
           <mc:Choice Requires="wpg">
             <w:drawing>
-              <wp:inline distT="0" distB="0" distL="0" distR="0" wp14:anchorId="0D30B7F2" wp14:editId="210D7623">
-                <wp:extent cx="3928450" cy="2095954"/>
+              <wp:inline distT="0" distB="0" distL="0" distR="0" wp14:anchorId="0CB2F009" wp14:editId="47AF3028">
+                <wp:extent cx="3928450" cy="2095953"/>
                 <wp:effectExtent l="0" t="0" r="0" b="0"/>
-                <wp:docPr id="23" name="Image 3" descr="Capture d'écran de Mon DomiFa : page de connexion "/>
+                <wp:docPr id="22" name="Image 3" descr="Capture d'écran de Mon DomiFa : page de connexion "/>
                 <wp:cNvGraphicFramePr>
                   <a:graphicFrameLocks xmlns:a="http://schemas.openxmlformats.org/drawingml/2006/main" noChangeAspect="1"/>
                 </wp:cNvGraphicFramePr>
@@ -1054,7 +1015,7 @@
               </v:shapetype>
               <v:shape id="_x0000_i9" o:spid="_x0000_s9" type="#_x0000_t75" style="mso-wrap-distance-left:0.0pt;mso-wrap-distance-top:0.0pt;mso-wrap-distance-right:0.0pt;mso-wrap-distance-bottom:0.0pt;width:309.3pt;height:165.0pt;" stroked="false">
                 <v:path textboxrect="0,0,0,0"/>
-                <v:imagedata r:id="rId17" o:title=""/>
+                <v:imagedata r:id="rId16" o:title=""/>
               </v:shape>
             </w:pict>
           </mc:Fallback>
@@ -1063,7 +1024,7 @@
     </w:p>
     <w:p>
       <w:pPr>
-        <w:ind w:right="267"/>
+        <w:ind w:left="-567" w:right="267"/>
         <w:rPr>
           <w:b/>
           <w:bCs/>
@@ -1072,6 +1033,7 @@
     </w:p>
     <w:p>
       <w:pPr>
+        <w:ind w:left="-567"/>
         <w:jc w:val="center"/>
         <w:rPr>
           <w:rFonts w:cstheme="minorHAnsi"/>
@@ -1094,6 +1056,7 @@
     </w:p>
     <w:p>
       <w:pPr>
+        <w:ind w:left="-567"/>
         <w:jc w:val="center"/>
         <w:rPr>
           <w:b/>
@@ -1114,7 +1077,7 @@
         <mc:AlternateContent>
           <mc:Choice Requires="wpg">
             <w:drawing>
-              <wp:inline distT="0" distB="0" distL="0" distR="0" wp14:anchorId="1C79F189" wp14:editId="0D33DFED">
+              <wp:inline distT="0" distB="0" distL="0" distR="0" wp14:anchorId="26D752CA" wp14:editId="2D8FC435">
                 <wp:extent cx="5760720" cy="607966"/>
                 <wp:effectExtent l="0" t="0" r="17780" b="14604"/>
                 <wp:docPr id="9" name="Groupe 22" descr=" Même si vous n’avez pas de courrier, vous devez obligatoirement vous présenter au minimum une fois tous les trois mois au service de la Domiciliation.&#10;"/>
@@ -1204,7 +1167,7 @@
                           </pic:cNvPicPr>
                         </pic:nvPicPr>
                         <pic:blipFill>
-                          <a:blip r:embed="rId18"/>
+                          <a:blip r:embed="rId17"/>
                           <a:stretch/>
                         </pic:blipFill>
                         <pic:spPr bwMode="auto">
@@ -1227,12 +1190,12 @@
               </wp:inline>
             </w:drawing>
           </mc:Choice>
-          <mc:Fallback>
+          <mc:Fallback xmlns:a="http://schemas.openxmlformats.org/drawingml/2006/main">
             <w:pict>
-              <v:group w14:anchorId="1C79F189" id="Groupe 22" o:spid="_x0000_s1033" alt=" Même si vous n’avez pas de courrier, vous devez obligatoirement vous présenter au minimum une fois tous les trois mois au service de la Domiciliation.&#10;" style="width:453.6pt;height:47.85pt;mso-position-horizontal-relative:char;mso-position-vertical-relative:line" coordsize="64807,6844" o:gfxdata="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">
-                <v:roundrect id="Rectangle : coins arrondis 10" o:spid="_x0000_s1034" style="position:absolute;left:1319;top:1319;width:63488;height:5525;visibility:visible;mso-wrap-style:square;v-text-anchor:top" arcsize="10923f" o:gfxdata="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" filled="f" strokecolor="red" strokeweight="1.5pt">
-                  <v:stroke joinstyle="miter"/>
-                  <v:textbox inset="2mm,1mm,2mm,1mm">
+              <v:group id="group 10" o:spid="_x0000_s0000" style="mso-wrap-distance-left:0.0pt;mso-wrap-distance-top:0.0pt;mso-wrap-distance-right:0.0pt;mso-wrap-distance-bottom:0.0pt;width:453.6pt;height:47.9pt;" coordorigin="0,0" coordsize="64807,6844">
+                <v:shape id="shape 11" o:spid="_x0000_s11" o:spt="2" style="position:absolute;left:1319;top:1319;width:63487;height:5524;v-text-anchor:top;" coordsize="100000,100000" path="m0,16653l0,16653c0,7517,654,0,1449,0c1449,0,1449,0,1449,0l98549,0l98549,0c99344,0,99998,7517,99998,16653l99998,16653c99998,16653,99998,16653,99998,16653l100000,83317l100000,83317c100000,83317,100000,83317,100000,83317l100000,83317c100000,92452,99346,99969,98551,99969c98551,99969,98551,99969,98551,99969l1449,99996l1449,99996c654,99996,0,92479,0,83343c0,83343,0,83343,0,83343xe" filled="f" strokecolor="#FF0000" strokeweight="1.50pt">
+                  <v:path textboxrect="423,4868,99574,95101"/>
+                  <v:textbox>
                     <w:txbxContent>
                       <w:p>
                         <w:pPr>
@@ -1251,12 +1214,12 @@
                           </w:rPr>
                           <w:t xml:space="preserve"> Même si vous n’avez pas de courrier, vous devez obligatoirement vous présenter au minimum une fois tous les trois mois au service de la Domiciliation.</w:t>
                         </w:r>
+                        <w:r/>
                       </w:p>
                     </w:txbxContent>
                   </v:textbox>
-                </v:roundrect>
-                <v:shapetype id="_x0000_t75" coordsize="21600,21600" o:spt="75" o:preferrelative="t" path="m@4@5l@4@11@9@11@9@5xe" filled="f" stroked="f">
-                  <v:stroke joinstyle="miter"/>
+                </v:shape>
+                <v:shapetype type="#_x0000_t75" o:spt="75" coordsize="21600,21600" o:preferrelative="t" path="m@4@5l@4@11@9@11@9@5xe">
                   <v:formulas>
                     <v:f eqn="if lineDrawn pixelLineWidth 0"/>
                     <v:f eqn="sum @0 1 0"/>
@@ -1271,13 +1234,11 @@
                     <v:f eqn="prod @7 21600 pixelHeight"/>
                     <v:f eqn="sum @10 21600 0"/>
                   </v:formulas>
-                  <v:path o:extrusionok="f" gradientshapeok="t" o:connecttype="rect"/>
-                  <o:lock v:ext="edit" aspectratio="t"/>
                 </v:shapetype>
-                <v:shape id="Image 5" o:spid="_x0000_s1035" type="#_x0000_t75" style="position:absolute;width:2698;height:2698;visibility:visible;mso-wrap-style:square" o:gfxdata="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">
-                  <v:imagedata r:id="rId19" o:title=""/>
+                <v:shape id="_x0000_i12" o:spid="_x0000_s12" type="#_x0000_t75" style="position:absolute;left:0;top:0;width:2698;height:2698;" stroked="f">
+                  <v:path textboxrect="0,0,0,0"/>
+                  <v:imagedata r:id="rId18" o:title=""/>
                 </v:shape>
-                <w10:anchorlock/>
               </v:group>
             </w:pict>
           </mc:Fallback>
@@ -1300,7 +1261,7 @@
     </w:p>
     <w:p>
       <w:pPr>
-        <w:ind w:right="267"/>
+        <w:ind w:left="-567" w:right="267"/>
         <w:jc w:val="center"/>
         <w:rPr>
           <w:b/>
@@ -1313,6 +1274,7 @@
         <w:pStyle w:val="Titre1"/>
         <w:jc w:val="center"/>
         <w:rPr>
+          <w:rFonts w:cstheme="minorHAnsi"/>
           <w:lang w:val="en-US"/>
         </w:rPr>
       </w:pPr>
@@ -1325,6 +1287,7 @@
       </w:r>
       <w:r>
         <w:rPr>
+          <w:rFonts w:cstheme="minorHAnsi"/>
           <w:lang w:val="en-US"/>
         </w:rPr>
         <w:br/>
@@ -1332,23 +1295,13 @@
       <w:r>
         <w:rPr>
           <w:rFonts w:asciiTheme="minorHAnsi" w:hAnsiTheme="minorHAnsi" w:cstheme="minorHAnsi"/>
+          <w:sz w:val="28"/>
+          <w:szCs w:val="28"/>
           <w:u w:val="single"/>
           <w:lang w:val="en-US"/>
         </w:rPr>
         <w:t>{ESPACE_DOM_URL}</w:t>
       </w:r>
-    </w:p>
-    <w:p>
-      <w:pPr>
-        <w:jc w:val="center"/>
-        <w:rPr>
-          <w:b/>
-          <w:bCs/>
-          <w:sz w:val="13"/>
-          <w:szCs w:val="13"/>
-          <w:lang w:val="en-US"/>
-        </w:rPr>
-      </w:pPr>
     </w:p>
     <w:p>
       <w:pPr>
@@ -1375,6 +1328,7 @@
     </w:p>
     <w:p>
       <w:pPr>
+        <w:ind w:left="-567"/>
         <w:rPr>
           <w:lang w:val="en-US"/>
         </w:rPr>
@@ -1389,7 +1343,7 @@
         <mc:AlternateContent>
           <mc:Choice Requires="wpg">
             <w:drawing>
-              <wp:anchor distT="0" distB="0" distL="114300" distR="114300" simplePos="0" relativeHeight="251666432" behindDoc="0" locked="0" layoutInCell="1" allowOverlap="1" wp14:anchorId="1A2241B2" wp14:editId="2F3EFECA">
+              <wp:anchor distT="0" distB="0" distL="114300" distR="114300" simplePos="0" relativeHeight="251666432" behindDoc="0" locked="0" layoutInCell="1" allowOverlap="1" wp14:anchorId="7F670143" wp14:editId="2DA869A4">
                 <wp:simplePos x="0" y="0"/>
                 <wp:positionH relativeFrom="margin">
                   <wp:posOffset>1682984</wp:posOffset>
@@ -1763,11 +1717,11 @@
               </wp:anchor>
             </w:drawing>
           </mc:Choice>
-          <mc:Fallback>
+          <mc:Fallback xmlns:a="http://schemas.openxmlformats.org/drawingml/2006/main">
             <w:pict>
-              <v:group w14:anchorId="1A2241B2" id="Groupe 20" o:spid="_x0000_s1036" style="position:absolute;margin-left:132.5pt;margin-top:13.65pt;width:339.55pt;height:141.75pt;z-index:251666432;mso-position-horizontal-relative:margin;mso-position-vertical-relative:text;mso-width-relative:margin;mso-height-relative:margin" coordorigin="958" coordsize="43125,18005" o:gfxdata="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">
-                <v:shape id="Zone de texte 13" o:spid="_x0000_s1037" type="#_x0000_t202" style="position:absolute;left:22285;width:14451;height:3529;visibility:visible;mso-wrap-style:square;v-text-anchor:top" o:gfxdata="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" filled="f" strokecolor="#4164f6" strokeweight="1pt">
-                  <v:stroke joinstyle="bevel"/>
+              <v:group id="group 13" o:spid="_x0000_s0000" style="position:absolute;mso-wrap-distance-left:9.0pt;mso-wrap-distance-top:0.0pt;mso-wrap-distance-right:9.0pt;mso-wrap-distance-bottom:0.0pt;z-index:251666432;o:allowoverlap:true;o:allowincell:true;mso-position-horizontal-relative:margin;margin-left:132.5pt;mso-position-horizontal:absolute;mso-position-vertical-relative:text;margin-top:13.6pt;mso-position-vertical:absolute;width:339.5pt;height:141.7pt;" coordorigin="958,0" coordsize="43125,18005">
+                <v:shape id="shape 14" o:spid="_x0000_s14" o:spt="1" style="position:absolute;left:22285;top:0;width:14451;height:3529;v-text-anchor:top;" coordsize="100000,100000" path="" filled="f" strokecolor="#4164F6" strokeweight="1.00pt">
+                  <v:path textboxrect="0,0,0,0"/>
                   <v:textbox>
                     <w:txbxContent>
                       <w:p>
@@ -1785,15 +1739,13 @@
                           </w:rPr>
                           <w:t xml:space="preserve">1. Enter </w:t>
                         </w:r>
-                        <w:proofErr w:type="spellStart"/>
                         <w:r>
                           <w:rPr>
                             <w:b/>
                             <w:bCs/>
                           </w:rPr>
-                          <w:t>your</w:t>
+                          <w:t xml:space="preserve">your</w:t>
                         </w:r>
-                        <w:proofErr w:type="spellEnd"/>
                         <w:r>
                           <w:rPr>
                             <w:b/>
@@ -1801,11 +1753,13 @@
                           </w:rPr>
                           <w:t xml:space="preserve"> login </w:t>
                         </w:r>
+                        <w:r/>
                       </w:p>
                     </w:txbxContent>
                   </v:textbox>
                 </v:shape>
-                <v:shape id="Zone de texte 14" o:spid="_x0000_s1038" type="#_x0000_t202" style="position:absolute;left:22285;top:6599;width:17203;height:3818;visibility:visible;mso-wrap-style:square;v-text-anchor:top" o:gfxdata="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" fillcolor="white [3201]" strokecolor="#4164f6" strokeweight="1pt">
+                <v:shape id="shape 15" o:spid="_x0000_s15" o:spt="1" style="position:absolute;left:22285;top:6599;width:17203;height:3818;v-text-anchor:top;" coordsize="100000,100000" path="" fillcolor="#FFFFFF" strokecolor="#4164F6" strokeweight="1.00pt">
+                  <v:path textboxrect="0,0,0,0"/>
                   <v:textbox>
                     <w:txbxContent>
                       <w:p>
@@ -1823,13 +1777,15 @@
                             <w:bCs/>
                             <w:lang w:val="en-US"/>
                           </w:rPr>
-                          <w:t>2.  Enter your password</w:t>
+                          <w:t xml:space="preserve">2.  Enter your password</w:t>
                         </w:r>
+                        <w:r/>
                       </w:p>
                     </w:txbxContent>
                   </v:textbox>
                 </v:shape>
-                <v:shape id="Zone de texte 15" o:spid="_x0000_s1039" type="#_x0000_t202" style="position:absolute;left:22281;top:13093;width:21803;height:4912;visibility:visible;mso-wrap-style:square;v-text-anchor:top" o:gfxdata="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" fillcolor="white [3201]" strokecolor="#4164f6" strokeweight="1pt">
+                <v:shape id="shape 16" o:spid="_x0000_s16" o:spt="1" style="position:absolute;left:22281;top:13093;width:21802;height:4912;v-text-anchor:top;" coordsize="100000,100000" path="" fillcolor="#FFFFFF" strokecolor="#4164F6" strokeweight="1.00pt">
+                  <v:path textboxrect="0,0,0,0"/>
                   <v:textbox>
                     <w:txbxContent>
                       <w:p>
@@ -1847,18 +1803,16 @@
                             <w:bCs/>
                             <w:lang w:val="en-US"/>
                           </w:rPr>
-                          <w:t>3. Click on « </w:t>
+                          <w:t xml:space="preserve">3. Click on « </w:t>
                         </w:r>
-                        <w:proofErr w:type="spellStart"/>
                         <w:r>
                           <w:rPr>
                             <w:b/>
                             <w:bCs/>
                             <w:lang w:val="en-US"/>
                           </w:rPr>
-                          <w:t>Connexion</w:t>
+                          <w:t xml:space="preserve">Connexion</w:t>
                         </w:r>
-                        <w:proofErr w:type="spellEnd"/>
                         <w:r>
                           <w:rPr>
                             <w:b/>
@@ -1867,6 +1821,7 @@
                           </w:rPr>
                           <w:t xml:space="preserve"> » </w:t>
                         </w:r>
+                        <w:r/>
                       </w:p>
                       <w:p>
                         <w:pPr>
@@ -1883,22 +1838,22 @@
                             <w:bCs/>
                             <w:lang w:val="en-US"/>
                           </w:rPr>
-                          <w:t>to log in</w:t>
+                          <w:t xml:space="preserve">to log in</w:t>
                         </w:r>
+                        <w:r/>
                       </w:p>
                     </w:txbxContent>
                   </v:textbox>
                 </v:shape>
-                <v:shape id="Connecteur droit avec flèche 16" o:spid="_x0000_s1040" type="#_x0000_t32" style="position:absolute;left:11714;top:1764;width:10568;height:5472;flip:y;visibility:visible;mso-wrap-style:square" o:connectortype="straight" o:gfxdata="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" strokecolor="#4164f6" strokeweight="3pt">
-                  <v:stroke endarrow="block" joinstyle="miter"/>
+                <v:shape id="shape 17" o:spid="_x0000_s17" o:spt="32" style="position:absolute;left:11714;top:1764;width:10568;height:5471;flip:y;" coordsize="100000,100000" path="m0,0l100000,99999nfe" filled="f" strokecolor="#4164F6" strokeweight="3.00pt">
+                  <v:path textboxrect="0,0,100000,99998"/>
                 </v:shape>
-                <v:shape id="Connecteur droit avec flèche 17" o:spid="_x0000_s1041" type="#_x0000_t32" style="position:absolute;left:7218;top:8508;width:15064;height:3010;flip:y;visibility:visible;mso-wrap-style:square" o:connectortype="straight" o:gfxdata="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" strokecolor="#4164f6" strokeweight="3pt">
-                  <v:stroke endarrow="block" joinstyle="miter"/>
+                <v:shape id="shape 18" o:spid="_x0000_s18" o:spt="32" style="position:absolute;left:7218;top:8508;width:15064;height:3010;flip:y;" coordsize="100000,100000" path="m0,0l100000,100000nfe" filled="f" strokecolor="#4164F6" strokeweight="3.00pt">
+                  <v:path textboxrect="0,0,100000,99988"/>
                 </v:shape>
-                <v:shape id="Connecteur droit avec flèche 18" o:spid="_x0000_s1042" type="#_x0000_t32" style="position:absolute;left:958;top:15545;width:21320;height:0;visibility:visible;mso-wrap-style:square" o:connectortype="straight" o:gfxdata="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" strokecolor="#4164f6" strokeweight="3pt">
-                  <v:stroke endarrow="block" joinstyle="miter"/>
+                <v:shape id="shape 19" o:spid="_x0000_s19" o:spt="32" style="position:absolute;left:958;top:15545;width:21319;height:0;" coordsize="100000,100000" path="m0,0l100000,176255nfe" filled="f" strokecolor="#4164F6" strokeweight="3.00pt">
+                  <v:path textboxrect="0,0,100000,100000"/>
                 </v:shape>
-                <w10:wrap anchorx="margin"/>
               </v:group>
             </w:pict>
           </mc:Fallback>
@@ -1914,10 +1869,10 @@
         <mc:AlternateContent>
           <mc:Choice Requires="wpg">
             <w:drawing>
-              <wp:inline distT="0" distB="0" distL="0" distR="0" wp14:anchorId="1EC15CE8" wp14:editId="7B15FBBB">
+              <wp:inline distT="0" distB="0" distL="0" distR="0" wp14:anchorId="30E98D9F" wp14:editId="0AEAECD3">
                 <wp:extent cx="3737950" cy="1994316"/>
                 <wp:effectExtent l="0" t="0" r="0" b="0"/>
-                <wp:docPr id="24" name="Image 27" descr="Capture d'écran de Mon DomiFa : page de connexion "/>
+                <wp:docPr id="23" name="Image 27" descr="Capture d'écran de Mon DomiFa : page de connexion "/>
                 <wp:cNvGraphicFramePr>
                   <a:graphicFrameLocks xmlns:a="http://schemas.openxmlformats.org/drawingml/2006/main" noChangeAspect="1"/>
                 </wp:cNvGraphicFramePr>
@@ -1931,7 +1886,7 @@
                         </pic:cNvPicPr>
                       </pic:nvPicPr>
                       <pic:blipFill>
-                        <a:blip r:embed="rId15"/>
+                        <a:blip r:embed="rId16"/>
                         <a:stretch/>
                       </pic:blipFill>
                       <pic:spPr bwMode="auto">
@@ -1969,7 +1924,7 @@
               </v:shapetype>
               <v:shape id="_x0000_i20" o:spid="_x0000_s20" type="#_x0000_t75" style="mso-wrap-distance-left:0.0pt;mso-wrap-distance-top:0.0pt;mso-wrap-distance-right:0.0pt;mso-wrap-distance-bottom:0.0pt;width:294.3pt;height:157.0pt;" stroked="false">
                 <v:path textboxrect="0,0,0,0"/>
-                <v:imagedata r:id="rId17" o:title=""/>
+                <v:imagedata r:id="rId16" o:title=""/>
               </v:shape>
             </w:pict>
           </mc:Fallback>
@@ -1978,6 +1933,7 @@
     </w:p>
     <w:p>
       <w:pPr>
+        <w:ind w:left="-567"/>
         <w:rPr>
           <w:lang w:val="en-US"/>
         </w:rPr>
@@ -1985,6 +1941,7 @@
     </w:p>
     <w:p>
       <w:pPr>
+        <w:ind w:left="-567"/>
         <w:jc w:val="center"/>
         <w:rPr>
           <w:b/>
@@ -2018,7 +1975,7 @@
         <mc:AlternateContent>
           <mc:Choice Requires="wpg">
             <w:drawing>
-              <wp:inline distT="0" distB="0" distL="0" distR="0" wp14:anchorId="156731C4" wp14:editId="32ECF75B">
+              <wp:inline distT="0" distB="0" distL="0" distR="0" wp14:anchorId="718C08E1" wp14:editId="243DA2B7">
                 <wp:extent cx="5760720" cy="655384"/>
                 <wp:effectExtent l="0" t="0" r="17780" b="17780"/>
                 <wp:docPr id="19" name="Groupe 16" descr="Even if you do not have mail, you must necessarily come at least once every three months to the Domiciliation department. &#10;"/>
@@ -2133,12 +2090,12 @@
               </wp:inline>
             </w:drawing>
           </mc:Choice>
-          <mc:Fallback>
+          <mc:Fallback xmlns:a="http://schemas.openxmlformats.org/drawingml/2006/main">
             <w:pict>
-              <v:group w14:anchorId="156731C4" id="Groupe 16" o:spid="_x0000_s1043" alt="Even if you do not have mail, you must necessarily come at least once every three months to the Domiciliation department. &#10;" style="width:453.6pt;height:51.6pt;mso-position-horizontal-relative:char;mso-position-vertical-relative:line" coordsize="64807,7374" o:gfxdata="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">
-                <v:roundrect id="Rectangle : coins arrondis 20" o:spid="_x0000_s1044" style="position:absolute;left:1319;top:1849;width:63488;height:5525;visibility:visible;mso-wrap-style:square;v-text-anchor:top" arcsize="10923f" o:gfxdata="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" filled="f" strokecolor="red" strokeweight="1.5pt">
-                  <v:stroke joinstyle="miter"/>
-                  <v:textbox inset="2mm,1mm,2mm,1mm">
+              <v:group id="group 21" o:spid="_x0000_s0000" style="mso-wrap-distance-left:0.0pt;mso-wrap-distance-top:0.0pt;mso-wrap-distance-right:0.0pt;mso-wrap-distance-bottom:0.0pt;width:453.6pt;height:51.6pt;" coordorigin="0,0" coordsize="64807,7374">
+                <v:shape id="shape 22" o:spid="_x0000_s22" o:spt="2" style="position:absolute;left:1319;top:1849;width:63487;height:5524;v-text-anchor:top;" coordsize="100000,100000" path="m0,16653l0,16653c0,7517,654,0,1449,0c1449,0,1449,0,1449,0l98549,0l98549,0c99344,0,99998,7517,99998,16653l99998,16653c99998,16653,99998,16653,99998,16653l100000,83317l100000,83317c100000,83317,100000,83317,100000,83317l100000,83317c100000,92452,99346,99969,98551,99969c98551,99969,98551,99969,98551,99969l1449,99996l1449,99996c654,99996,0,92479,0,83343c0,83343,0,83343,0,83343xe" filled="f" strokecolor="#FF0000" strokeweight="1.50pt">
+                  <v:path textboxrect="423,4868,99574,95101"/>
+                  <v:textbox>
                     <w:txbxContent>
                       <w:p>
                         <w:pPr>
@@ -2159,14 +2116,31 @@
                           </w:rPr>
                           <w:t xml:space="preserve"> Even if you do not have mail, you must necessarily come at least once every three months to the Domiciliation department. </w:t>
                         </w:r>
+                        <w:r/>
                       </w:p>
                     </w:txbxContent>
                   </v:textbox>
-                </v:roundrect>
-                <v:shape id="Image 9" o:spid="_x0000_s1045" type="#_x0000_t75" style="position:absolute;width:2698;height:2698;visibility:visible;mso-wrap-style:square" o:gfxdata="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">
-                  <v:imagedata r:id="rId19" o:title=""/>
                 </v:shape>
-                <w10:anchorlock/>
+                <v:shapetype type="#_x0000_t75" o:spt="75" coordsize="21600,21600" o:preferrelative="t" path="m@4@5l@4@11@9@11@9@5xe">
+                  <v:formulas>
+                    <v:f eqn="if lineDrawn pixelLineWidth 0"/>
+                    <v:f eqn="sum @0 1 0"/>
+                    <v:f eqn="sum 0 0 @1"/>
+                    <v:f eqn="prod @2 1 2"/>
+                    <v:f eqn="prod @3 21600 pixelWidth"/>
+                    <v:f eqn="prod @3 21600 pixelHeight"/>
+                    <v:f eqn="sum @0 0 1"/>
+                    <v:f eqn="prod @6 1 2"/>
+                    <v:f eqn="prod @7 21600 pixelWidth"/>
+                    <v:f eqn="sum @8 21600 0"/>
+                    <v:f eqn="prod @7 21600 pixelHeight"/>
+                    <v:f eqn="sum @10 21600 0"/>
+                  </v:formulas>
+                </v:shapetype>
+                <v:shape id="_x0000_i23" o:spid="_x0000_s23" type="#_x0000_t75" style="position:absolute;left:0;top:0;width:2698;height:2698;" stroked="f">
+                  <v:path textboxrect="0,0,0,0"/>
+                  <v:imagedata r:id="rId18" o:title=""/>
+                </v:shape>
               </v:group>
             </w:pict>
           </mc:Fallback>
@@ -2174,9 +2148,9 @@
       </w:r>
     </w:p>
     <w:sectPr>
-      <w:headerReference w:type="default" r:id="rId20"/>
+      <w:headerReference w:type="default" r:id="rId19"/>
       <w:pgSz w:w="11906" w:h="16838"/>
-      <w:pgMar w:top="1231" w:right="1417" w:bottom="1417" w:left="991" w:header="504" w:footer="0" w:gutter="0"/>
+      <w:pgMar w:top="1417" w:right="1417" w:bottom="1417" w:left="1417" w:header="283" w:footer="0" w:gutter="0"/>
       <w:cols w:space="720"/>
       <w:docGrid w:linePitch="360"/>
     </w:sectPr>
@@ -2228,57 +2202,102 @@
     <w:pPr>
       <w:pStyle w:val="En-tte"/>
       <w:rPr>
-        <w:rStyle w:val="Titre1Car"/>
-        <w:rFonts w:asciiTheme="minorHAnsi" w:eastAsiaTheme="minorHAnsi" w:hAnsiTheme="minorHAnsi" w:cstheme="minorBidi"/>
+        <w:b/>
+        <w:color w:val="4164F6"/>
+        <w:sz w:val="32"/>
+        <w:szCs w:val="32"/>
       </w:rPr>
     </w:pPr>
     <w:r>
       <w:rPr>
         <w:noProof/>
       </w:rPr>
-      <w:drawing>
-        <wp:anchor distT="0" distB="0" distL="115200" distR="115200" simplePos="0" relativeHeight="2048" behindDoc="0" locked="0" layoutInCell="1" allowOverlap="1" wp14:anchorId="618A6FD6" wp14:editId="70086959">
-          <wp:simplePos x="0" y="0"/>
-          <wp:positionH relativeFrom="column">
-            <wp:posOffset>-123505</wp:posOffset>
-          </wp:positionH>
-          <wp:positionV relativeFrom="paragraph">
-            <wp:posOffset>-53975</wp:posOffset>
-          </wp:positionV>
-          <wp:extent cx="368300" cy="393700"/>
-          <wp:effectExtent l="0" t="0" r="0" b="0"/>
-          <wp:wrapSquare wrapText="bothSides"/>
-          <wp:docPr id="22" name="Graphique 1"/>
-          <wp:cNvGraphicFramePr>
-            <a:graphicFrameLocks xmlns:a="http://schemas.openxmlformats.org/drawingml/2006/main" noChangeAspect="1"/>
-          </wp:cNvGraphicFramePr>
-          <a:graphic xmlns:a="http://schemas.openxmlformats.org/drawingml/2006/main">
-            <a:graphicData uri="http://schemas.openxmlformats.org/drawingml/2006/picture">
-              <pic:pic xmlns:pic="http://schemas.openxmlformats.org/drawingml/2006/picture">
-                <pic:nvPicPr>
-                  <pic:cNvPr id="9" name="Graphique 1"/>
-                  <pic:cNvPicPr>
-                    <a:picLocks noChangeAspect="1"/>
-                  </pic:cNvPicPr>
-                </pic:nvPicPr>
-                <pic:blipFill>
-                  <a:blip r:embed="rId1"/>
-                  <a:stretch/>
-                </pic:blipFill>
-                <pic:spPr bwMode="auto">
-                  <a:xfrm>
-                    <a:off x="0" y="0"/>
-                    <a:ext cx="368300" cy="393700"/>
-                  </a:xfrm>
-                  <a:prstGeom prst="rect">
-                    <a:avLst/>
-                  </a:prstGeom>
-                </pic:spPr>
-              </pic:pic>
-            </a:graphicData>
-          </a:graphic>
-        </wp:anchor>
-      </w:drawing>
+      <mc:AlternateContent>
+        <mc:Choice Requires="wpg">
+          <w:drawing>
+            <wp:anchor distT="0" distB="0" distL="115200" distR="115200" simplePos="0" relativeHeight="2048" behindDoc="0" locked="0" layoutInCell="1" allowOverlap="1" wp14:anchorId="58564E18" wp14:editId="01FEDA52">
+              <wp:simplePos x="0" y="0"/>
+              <wp:positionH relativeFrom="column">
+                <wp:posOffset>0</wp:posOffset>
+              </wp:positionH>
+              <wp:positionV relativeFrom="paragraph">
+                <wp:posOffset>229393</wp:posOffset>
+              </wp:positionV>
+              <wp:extent cx="368300" cy="393700"/>
+              <wp:effectExtent l="0" t="0" r="0" b="0"/>
+              <wp:wrapSquare wrapText="bothSides"/>
+              <wp:docPr id="1" name="Graphique 1"/>
+              <wp:cNvGraphicFramePr>
+                <a:graphicFrameLocks xmlns:a="http://schemas.openxmlformats.org/drawingml/2006/main" noChangeAspect="1"/>
+              </wp:cNvGraphicFramePr>
+              <a:graphic xmlns:a="http://schemas.openxmlformats.org/drawingml/2006/main">
+                <a:graphicData uri="http://schemas.openxmlformats.org/drawingml/2006/picture">
+                  <pic:pic xmlns:pic="http://schemas.openxmlformats.org/drawingml/2006/picture">
+                    <pic:nvPicPr>
+                      <pic:cNvPr id="9" name="Graphique 1"/>
+                      <pic:cNvPicPr>
+                        <a:picLocks noChangeAspect="1"/>
+                      </pic:cNvPicPr>
+                    </pic:nvPicPr>
+                    <pic:blipFill>
+                      <a:blip r:embed="rId1"/>
+                      <a:stretch/>
+                    </pic:blipFill>
+                    <pic:spPr bwMode="auto">
+                      <a:xfrm>
+                        <a:off x="0" y="0"/>
+                        <a:ext cx="368299" cy="393698"/>
+                      </a:xfrm>
+                      <a:prstGeom prst="rect">
+                        <a:avLst/>
+                      </a:prstGeom>
+                    </pic:spPr>
+                  </pic:pic>
+                </a:graphicData>
+              </a:graphic>
+            </wp:anchor>
+          </w:drawing>
+        </mc:Choice>
+        <mc:Fallback xmlns:a="http://schemas.openxmlformats.org/drawingml/2006/main">
+          <w:pict>
+            <v:shapetype type="#_x0000_t75" o:spt="75" coordsize="21600,21600" o:preferrelative="t" path="m@4@5l@4@11@9@11@9@5xe">
+              <v:formulas>
+                <v:f eqn="if lineDrawn pixelLineWidth 0"/>
+                <v:f eqn="sum @0 1 0"/>
+                <v:f eqn="sum 0 0 @1"/>
+                <v:f eqn="prod @2 1 2"/>
+                <v:f eqn="prod @3 21600 pixelWidth"/>
+                <v:f eqn="prod @3 21600 pixelHeight"/>
+                <v:f eqn="sum @0 0 1"/>
+                <v:f eqn="prod @6 1 2"/>
+                <v:f eqn="prod @7 21600 pixelWidth"/>
+                <v:f eqn="sum @8 21600 0"/>
+                <v:f eqn="prod @7 21600 pixelHeight"/>
+                <v:f eqn="sum @10 21600 0"/>
+              </v:formulas>
+            </v:shapetype>
+            <v:shape id="_x0000_i0" o:spid="_x0000_s0" type="#_x0000_t75" style="position:absolute;mso-wrap-distance-left:9.1pt;mso-wrap-distance-top:0.0pt;mso-wrap-distance-right:9.1pt;mso-wrap-distance-bottom:0.0pt;z-index:2048;o:allowoverlap:true;o:allowincell:true;mso-position-horizontal-relative:text;margin-left:0.0pt;mso-position-horizontal:absolute;mso-position-vertical-relative:text;margin-top:18.1pt;mso-position-vertical:absolute;width:29.0pt;height:31.0pt;" stroked="false">
+              <v:path textboxrect="0,0,0,0"/>
+              <v:imagedata r:id="rId2" o:title=""/>
+            </v:shape>
+          </w:pict>
+        </mc:Fallback>
+      </mc:AlternateContent>
+    </w:r>
+  </w:p>
+  <w:p>
+    <w:pPr>
+      <w:pStyle w:val="En-tte"/>
+      <w:tabs>
+        <w:tab w:val="clear" w:pos="4536"/>
+        <w:tab w:val="clear" w:pos="9072"/>
+      </w:tabs>
+      <w:rPr>
+        <w:rStyle w:val="Titre1Car"/>
+      </w:rPr>
+    </w:pPr>
+    <w:r>
+      <w:tab/>
     </w:r>
     <w:r>
       <w:rPr>
@@ -2293,97 +2312,11 @@
 <file path=word/numbering.xml><?xml version="1.0" encoding="utf-8"?>
 <w:numbering xmlns:wpc="http://schemas.microsoft.com/office/word/2010/wordprocessingCanvas" xmlns:cx="http://schemas.microsoft.com/office/drawing/2014/chartex" xmlns:cx1="http://schemas.microsoft.com/office/drawing/2015/9/8/chartex" xmlns:cx2="http://schemas.microsoft.com/office/drawing/2015/10/21/chartex" xmlns:cx3="http://schemas.microsoft.com/office/drawing/2016/5/9/chartex" xmlns:cx4="http://schemas.microsoft.com/office/drawing/2016/5/10/chartex" xmlns:cx5="http://schemas.microsoft.com/office/drawing/2016/5/11/chartex" xmlns:cx6="http://schemas.microsoft.com/office/drawing/2016/5/12/chartex" xmlns:cx7="http://schemas.microsoft.com/office/drawing/2016/5/13/chartex" xmlns:cx8="http://schemas.microsoft.com/office/drawing/2016/5/14/chartex" xmlns:mc="http://schemas.openxmlformats.org/markup-compatibility/2006" xmlns:aink="http://schemas.microsoft.com/office/drawing/2016/ink" xmlns:am3d="http://schemas.microsoft.com/office/drawing/2017/model3d" xmlns:o="urn:schemas-microsoft-com:office:office" xmlns:oel="http://schemas.microsoft.com/office/2019/extlst" xmlns:r="http://schemas.openxmlformats.org/officeDocument/2006/relationships" xmlns:m="http://schemas.openxmlformats.org/officeDocument/2006/math" xmlns:v="urn:schemas-microsoft-com:vml" xmlns:wp14="http://schemas.microsoft.com/office/word/2010/wordprocessingDrawing" xmlns:wp="http://schemas.openxmlformats.org/drawingml/2006/wordprocessingDrawing" xmlns:w10="urn:schemas-microsoft-com:office:word" xmlns:w="http://schemas.openxmlformats.org/wordprocessingml/2006/main" xmlns:w14="http://schemas.microsoft.com/office/word/2010/wordml" xmlns:w15="http://schemas.microsoft.com/office/word/2012/wordml" xmlns:w16cex="http://schemas.microsoft.com/office/word/2018/wordml/cex" xmlns:w16cid="http://schemas.microsoft.com/office/word/2016/wordml/cid" xmlns:w16="http://schemas.microsoft.com/office/word/2018/wordml" xmlns:w16sdtdh="http://schemas.microsoft.com/office/word/2020/wordml/sdtdatahash" xmlns:w16se="http://schemas.microsoft.com/office/word/2015/wordml/symex" xmlns:wpg="http://schemas.microsoft.com/office/word/2010/wordprocessingGroup" xmlns:wpi="http://schemas.microsoft.com/office/word/2010/wordprocessingInk" xmlns:wne="http://schemas.microsoft.com/office/word/2006/wordml" xmlns:wps="http://schemas.microsoft.com/office/word/2010/wordprocessingShape" mc:Ignorable="w14 w15 w16se w16cid w16 w16cex w16sdtdh wp14">
   <w:abstractNum w:abstractNumId="0" w15:restartNumberingAfterBreak="0">
-    <w:nsid w:val="3F804039"/>
+    <w:nsid w:val="31B47240"/>
     <w:multiLevelType w:val="hybridMultilevel"/>
-    <w:tmpl w:val="26CE1864"/>
-    <w:lvl w:ilvl="0" w:tplc="3974795E">
-      <w:start w:val="1"/>
-      <w:numFmt w:val="decimal"/>
-      <w:lvlText w:val="%1."/>
-      <w:lvlJc w:val="left"/>
-      <w:pPr>
-        <w:ind w:left="720" w:hanging="360"/>
-      </w:pPr>
-    </w:lvl>
-    <w:lvl w:ilvl="1" w:tplc="7ED29F0E">
-      <w:start w:val="1"/>
-      <w:numFmt w:val="lowerLetter"/>
-      <w:lvlText w:val="%2."/>
-      <w:lvlJc w:val="left"/>
-      <w:pPr>
-        <w:ind w:left="1440" w:hanging="360"/>
-      </w:pPr>
-    </w:lvl>
-    <w:lvl w:ilvl="2" w:tplc="821CE9F8">
-      <w:start w:val="1"/>
-      <w:numFmt w:val="lowerRoman"/>
-      <w:lvlText w:val="%3."/>
-      <w:lvlJc w:val="right"/>
-      <w:pPr>
-        <w:ind w:left="2160" w:hanging="180"/>
-      </w:pPr>
-    </w:lvl>
-    <w:lvl w:ilvl="3" w:tplc="79809602">
-      <w:start w:val="1"/>
-      <w:numFmt w:val="decimal"/>
-      <w:lvlText w:val="%4."/>
-      <w:lvlJc w:val="left"/>
-      <w:pPr>
-        <w:ind w:left="2880" w:hanging="360"/>
-      </w:pPr>
-    </w:lvl>
-    <w:lvl w:ilvl="4" w:tplc="5FB2B8D6">
-      <w:start w:val="1"/>
-      <w:numFmt w:val="lowerLetter"/>
-      <w:lvlText w:val="%5."/>
-      <w:lvlJc w:val="left"/>
-      <w:pPr>
-        <w:ind w:left="3600" w:hanging="360"/>
-      </w:pPr>
-    </w:lvl>
-    <w:lvl w:ilvl="5" w:tplc="9B32561A">
-      <w:start w:val="1"/>
-      <w:numFmt w:val="lowerRoman"/>
-      <w:lvlText w:val="%6."/>
-      <w:lvlJc w:val="right"/>
-      <w:pPr>
-        <w:ind w:left="4320" w:hanging="180"/>
-      </w:pPr>
-    </w:lvl>
-    <w:lvl w:ilvl="6" w:tplc="7708DB54">
-      <w:start w:val="1"/>
-      <w:numFmt w:val="decimal"/>
-      <w:lvlText w:val="%7."/>
-      <w:lvlJc w:val="left"/>
-      <w:pPr>
-        <w:ind w:left="5040" w:hanging="360"/>
-      </w:pPr>
-    </w:lvl>
-    <w:lvl w:ilvl="7" w:tplc="D55CC830">
-      <w:start w:val="1"/>
-      <w:numFmt w:val="lowerLetter"/>
-      <w:lvlText w:val="%8."/>
-      <w:lvlJc w:val="left"/>
-      <w:pPr>
-        <w:ind w:left="5760" w:hanging="360"/>
-      </w:pPr>
-    </w:lvl>
-    <w:lvl w:ilvl="8" w:tplc="5A04B7AE">
-      <w:start w:val="1"/>
-      <w:numFmt w:val="lowerRoman"/>
-      <w:lvlText w:val="%9."/>
-      <w:lvlJc w:val="right"/>
-      <w:pPr>
-        <w:ind w:left="6480" w:hanging="180"/>
-      </w:pPr>
-    </w:lvl>
-  </w:abstractNum>
-  <w:abstractNum w:abstractNumId="1" w15:restartNumberingAfterBreak="0">
-    <w:nsid w:val="55D358BC"/>
-    <w:multiLevelType w:val="hybridMultilevel"/>
-    <w:tmpl w:val="CBD41F8A"/>
-    <w:lvl w:ilvl="0" w:tplc="4A1A46FC">
-      <w:start w:val="1"/>
+    <w:tmpl w:val="ABB2405A"/>
+    <w:lvl w:ilvl="0" w:tplc="5026498E">
+      <w:start w:val="2"/>
       <w:numFmt w:val="decimal"/>
       <w:lvlText w:val="%1."/>
       <w:lvlJc w:val="left"/>
@@ -2394,7 +2327,7 @@
         <w:rFonts w:hint="default"/>
       </w:rPr>
     </w:lvl>
-    <w:lvl w:ilvl="1" w:tplc="8B9A24F4">
+    <w:lvl w:ilvl="1" w:tplc="4E1AAE18">
       <w:start w:val="1"/>
       <w:numFmt w:val="lowerLetter"/>
       <w:lvlText w:val="%2."/>
@@ -2403,7 +2336,7 @@
         <w:ind w:left="1080" w:hanging="360"/>
       </w:pPr>
     </w:lvl>
-    <w:lvl w:ilvl="2" w:tplc="1F02101C">
+    <w:lvl w:ilvl="2" w:tplc="58AA08C0">
       <w:start w:val="1"/>
       <w:numFmt w:val="lowerRoman"/>
       <w:lvlText w:val="%3."/>
@@ -2412,7 +2345,7 @@
         <w:ind w:left="1800" w:hanging="180"/>
       </w:pPr>
     </w:lvl>
-    <w:lvl w:ilvl="3" w:tplc="50CE4EF0">
+    <w:lvl w:ilvl="3" w:tplc="17C075A6">
       <w:start w:val="1"/>
       <w:numFmt w:val="decimal"/>
       <w:lvlText w:val="%4."/>
@@ -2421,7 +2354,7 @@
         <w:ind w:left="2520" w:hanging="360"/>
       </w:pPr>
     </w:lvl>
-    <w:lvl w:ilvl="4" w:tplc="C9B0EDC2">
+    <w:lvl w:ilvl="4" w:tplc="BE62543A">
       <w:start w:val="1"/>
       <w:numFmt w:val="lowerLetter"/>
       <w:lvlText w:val="%5."/>
@@ -2430,7 +2363,7 @@
         <w:ind w:left="3240" w:hanging="360"/>
       </w:pPr>
     </w:lvl>
-    <w:lvl w:ilvl="5" w:tplc="CF86CE6A">
+    <w:lvl w:ilvl="5" w:tplc="898AFCB8">
       <w:start w:val="1"/>
       <w:numFmt w:val="lowerRoman"/>
       <w:lvlText w:val="%6."/>
@@ -2439,7 +2372,7 @@
         <w:ind w:left="3960" w:hanging="180"/>
       </w:pPr>
     </w:lvl>
-    <w:lvl w:ilvl="6" w:tplc="4DE00B0E">
+    <w:lvl w:ilvl="6" w:tplc="D4BE3988">
       <w:start w:val="1"/>
       <w:numFmt w:val="decimal"/>
       <w:lvlText w:val="%7."/>
@@ -2448,7 +2381,7 @@
         <w:ind w:left="4680" w:hanging="360"/>
       </w:pPr>
     </w:lvl>
-    <w:lvl w:ilvl="7" w:tplc="63262EB0">
+    <w:lvl w:ilvl="7" w:tplc="69EE265C">
       <w:start w:val="1"/>
       <w:numFmt w:val="lowerLetter"/>
       <w:lvlText w:val="%8."/>
@@ -2457,7 +2390,96 @@
         <w:ind w:left="5400" w:hanging="360"/>
       </w:pPr>
     </w:lvl>
-    <w:lvl w:ilvl="8" w:tplc="8D103790">
+    <w:lvl w:ilvl="8" w:tplc="12B29922">
+      <w:start w:val="1"/>
+      <w:numFmt w:val="lowerRoman"/>
+      <w:lvlText w:val="%9."/>
+      <w:lvlJc w:val="right"/>
+      <w:pPr>
+        <w:ind w:left="6120" w:hanging="180"/>
+      </w:pPr>
+    </w:lvl>
+  </w:abstractNum>
+  <w:abstractNum w:abstractNumId="1" w15:restartNumberingAfterBreak="0">
+    <w:nsid w:val="3EC12DA8"/>
+    <w:multiLevelType w:val="hybridMultilevel"/>
+    <w:tmpl w:val="83C6D814"/>
+    <w:lvl w:ilvl="0" w:tplc="2580282C">
+      <w:start w:val="1"/>
+      <w:numFmt w:val="decimal"/>
+      <w:lvlText w:val="%1."/>
+      <w:lvlJc w:val="left"/>
+      <w:pPr>
+        <w:ind w:left="360" w:hanging="360"/>
+      </w:pPr>
+      <w:rPr>
+        <w:rFonts w:hint="default"/>
+      </w:rPr>
+    </w:lvl>
+    <w:lvl w:ilvl="1" w:tplc="9942135E">
+      <w:start w:val="1"/>
+      <w:numFmt w:val="lowerLetter"/>
+      <w:lvlText w:val="%2."/>
+      <w:lvlJc w:val="left"/>
+      <w:pPr>
+        <w:ind w:left="1080" w:hanging="360"/>
+      </w:pPr>
+    </w:lvl>
+    <w:lvl w:ilvl="2" w:tplc="3CC49E6E">
+      <w:start w:val="1"/>
+      <w:numFmt w:val="lowerRoman"/>
+      <w:lvlText w:val="%3."/>
+      <w:lvlJc w:val="right"/>
+      <w:pPr>
+        <w:ind w:left="1800" w:hanging="180"/>
+      </w:pPr>
+    </w:lvl>
+    <w:lvl w:ilvl="3" w:tplc="92D6BE48">
+      <w:start w:val="1"/>
+      <w:numFmt w:val="decimal"/>
+      <w:lvlText w:val="%4."/>
+      <w:lvlJc w:val="left"/>
+      <w:pPr>
+        <w:ind w:left="2520" w:hanging="360"/>
+      </w:pPr>
+    </w:lvl>
+    <w:lvl w:ilvl="4" w:tplc="7BCA5CA6">
+      <w:start w:val="1"/>
+      <w:numFmt w:val="lowerLetter"/>
+      <w:lvlText w:val="%5."/>
+      <w:lvlJc w:val="left"/>
+      <w:pPr>
+        <w:ind w:left="3240" w:hanging="360"/>
+      </w:pPr>
+    </w:lvl>
+    <w:lvl w:ilvl="5" w:tplc="BADABE40">
+      <w:start w:val="1"/>
+      <w:numFmt w:val="lowerRoman"/>
+      <w:lvlText w:val="%6."/>
+      <w:lvlJc w:val="right"/>
+      <w:pPr>
+        <w:ind w:left="3960" w:hanging="180"/>
+      </w:pPr>
+    </w:lvl>
+    <w:lvl w:ilvl="6" w:tplc="45508562">
+      <w:start w:val="1"/>
+      <w:numFmt w:val="decimal"/>
+      <w:lvlText w:val="%7."/>
+      <w:lvlJc w:val="left"/>
+      <w:pPr>
+        <w:ind w:left="4680" w:hanging="360"/>
+      </w:pPr>
+    </w:lvl>
+    <w:lvl w:ilvl="7" w:tplc="6AA4789A">
+      <w:start w:val="1"/>
+      <w:numFmt w:val="lowerLetter"/>
+      <w:lvlText w:val="%8."/>
+      <w:lvlJc w:val="left"/>
+      <w:pPr>
+        <w:ind w:left="5400" w:hanging="360"/>
+      </w:pPr>
+    </w:lvl>
+    <w:lvl w:ilvl="8" w:tplc="0D0AA254">
       <w:start w:val="1"/>
       <w:numFmt w:val="lowerRoman"/>
       <w:lvlText w:val="%9."/>
@@ -2468,102 +2490,99 @@
     </w:lvl>
   </w:abstractNum>
   <w:abstractNum w:abstractNumId="2" w15:restartNumberingAfterBreak="0">
-    <w:nsid w:val="67DE6E4C"/>
+    <w:nsid w:val="7ABD0162"/>
     <w:multiLevelType w:val="hybridMultilevel"/>
-    <w:tmpl w:val="30A21454"/>
-    <w:lvl w:ilvl="0" w:tplc="5AD4F43A">
-      <w:start w:val="2"/>
+    <w:tmpl w:val="663EC18C"/>
+    <w:lvl w:ilvl="0" w:tplc="BCD00DAE">
+      <w:start w:val="1"/>
       <w:numFmt w:val="decimal"/>
       <w:lvlText w:val="%1."/>
       <w:lvlJc w:val="left"/>
       <w:pPr>
-        <w:ind w:left="360" w:hanging="360"/>
+        <w:ind w:left="720" w:hanging="360"/>
       </w:pPr>
-      <w:rPr>
-        <w:rFonts w:hint="default"/>
-      </w:rPr>
     </w:lvl>
-    <w:lvl w:ilvl="1" w:tplc="F73A35AC">
+    <w:lvl w:ilvl="1" w:tplc="44E6AEF2">
       <w:start w:val="1"/>
       <w:numFmt w:val="lowerLetter"/>
       <w:lvlText w:val="%2."/>
       <w:lvlJc w:val="left"/>
       <w:pPr>
-        <w:ind w:left="1080" w:hanging="360"/>
+        <w:ind w:left="1440" w:hanging="360"/>
       </w:pPr>
     </w:lvl>
-    <w:lvl w:ilvl="2" w:tplc="5E76379E">
+    <w:lvl w:ilvl="2" w:tplc="E6F26668">
       <w:start w:val="1"/>
       <w:numFmt w:val="lowerRoman"/>
       <w:lvlText w:val="%3."/>
       <w:lvlJc w:val="right"/>
       <w:pPr>
-        <w:ind w:left="1800" w:hanging="180"/>
+        <w:ind w:left="2160" w:hanging="180"/>
       </w:pPr>
     </w:lvl>
-    <w:lvl w:ilvl="3" w:tplc="0E14535E">
+    <w:lvl w:ilvl="3" w:tplc="3B081774">
       <w:start w:val="1"/>
       <w:numFmt w:val="decimal"/>
       <w:lvlText w:val="%4."/>
       <w:lvlJc w:val="left"/>
       <w:pPr>
-        <w:ind w:left="2520" w:hanging="360"/>
+        <w:ind w:left="2880" w:hanging="360"/>
       </w:pPr>
     </w:lvl>
-    <w:lvl w:ilvl="4" w:tplc="B6183E84">
+    <w:lvl w:ilvl="4" w:tplc="1486C308">
       <w:start w:val="1"/>
       <w:numFmt w:val="lowerLetter"/>
       <w:lvlText w:val="%5."/>
       <w:lvlJc w:val="left"/>
       <w:pPr>
-        <w:ind w:left="3240" w:hanging="360"/>
+        <w:ind w:left="3600" w:hanging="360"/>
       </w:pPr>
     </w:lvl>
-    <w:lvl w:ilvl="5" w:tplc="B69E440A">
+    <w:lvl w:ilvl="5" w:tplc="AF0A9802">
       <w:start w:val="1"/>
       <w:numFmt w:val="lowerRoman"/>
       <w:lvlText w:val="%6."/>
       <w:lvlJc w:val="right"/>
       <w:pPr>
-        <w:ind w:left="3960" w:hanging="180"/>
+        <w:ind w:left="4320" w:hanging="180"/>
       </w:pPr>
     </w:lvl>
-    <w:lvl w:ilvl="6" w:tplc="A14C5E80">
+    <w:lvl w:ilvl="6" w:tplc="2CAE6BD6">
       <w:start w:val="1"/>
       <w:numFmt w:val="decimal"/>
       <w:lvlText w:val="%7."/>
       <w:lvlJc w:val="left"/>
       <w:pPr>
-        <w:ind w:left="4680" w:hanging="360"/>
+        <w:ind w:left="5040" w:hanging="360"/>
       </w:pPr>
     </w:lvl>
-    <w:lvl w:ilvl="7" w:tplc="C1C63E60">
+    <w:lvl w:ilvl="7" w:tplc="78A835C8">
       <w:start w:val="1"/>
       <w:numFmt w:val="lowerLetter"/>
       <w:lvlText w:val="%8."/>
       <w:lvlJc w:val="left"/>
       <w:pPr>
-        <w:ind w:left="5400" w:hanging="360"/>
+        <w:ind w:left="5760" w:hanging="360"/>
       </w:pPr>
     </w:lvl>
-    <w:lvl w:ilvl="8" w:tplc="688AF61A">
+    <w:lvl w:ilvl="8" w:tplc="A3323A94">
       <w:start w:val="1"/>
       <w:numFmt w:val="lowerRoman"/>
       <w:lvlText w:val="%9."/>
       <w:lvlJc w:val="right"/>
       <w:pPr>
-        <w:ind w:left="6120" w:hanging="180"/>
+        <w:ind w:left="6480" w:hanging="180"/>
       </w:pPr>
     </w:lvl>
   </w:abstractNum>
-  <w:num w:numId="1" w16cid:durableId="1760129839">
+  <w:num w:numId="1" w16cid:durableId="1355493411">
     <w:abstractNumId w:val="1"/>
   </w:num>
-  <w:num w:numId="2" w16cid:durableId="1121194442">
+  <w:num w:numId="2" w16cid:durableId="1993409223">
+    <w:abstractNumId w:val="2"/>
+  </w:num>
+  <w:num w:numId="3" w16cid:durableId="1432241454">
     <w:abstractNumId w:val="0"/>
-  </w:num>
-  <w:num w:numId="3" w16cid:durableId="426536864">
-    <w:abstractNumId w:val="2"/>
   </w:num>
 </w:numbering>
 </file>
@@ -2736,7 +2755,7 @@
     <w:lsdException w:name="Table Web 2" w:semiHidden="1" w:unhideWhenUsed="1"/>
     <w:lsdException w:name="Table Web 3" w:semiHidden="1" w:unhideWhenUsed="1"/>
     <w:lsdException w:name="Balloon Text" w:semiHidden="1" w:unhideWhenUsed="1"/>
-    <w:lsdException w:name="Table Grid" w:uiPriority="59"/>
+    <w:lsdException w:name="Table Grid" w:semiHidden="1" w:uiPriority="59" w:unhideWhenUsed="1"/>
     <w:lsdException w:name="Table Theme" w:semiHidden="1" w:unhideWhenUsed="1"/>
     <w:lsdException w:name="Placeholder Text" w:semiHidden="1"/>
     <w:lsdException w:name="No Spacing" w:uiPriority="1" w:qFormat="1"/>
@@ -3160,7 +3179,6 @@
   <w:style w:type="character" w:default="1" w:styleId="Policepardfaut">
     <w:name w:val="Default Paragraph Font"/>
     <w:uiPriority w:val="1"/>
-    <w:semiHidden/>
     <w:unhideWhenUsed/>
   </w:style>
   <w:style w:type="table" w:default="1" w:styleId="TableauNormal">
@@ -14418,19 +14436,6 @@
     <w:rPr>
       <w:color w:val="B26B02" w:themeColor="followedHyperlink"/>
       <w:u w:val="single"/>
-    </w:rPr>
-  </w:style>
-  <w:style w:type="paragraph" w:customStyle="1" w:styleId="docdata">
-    <w:name w:val="docdata"/>
-    <w:aliases w:val="docy,v5,1913,bqiaagaaeyqcaaagiaiaaao7baaabckeaaaaaaaaaaaaaaaaaaaaaaaaaaaaaaaaaaaaaaaaaaaaaaaaaaaaaaaaaaaaaaaaaaaaaaaaaaaaaaaaaaaaaaaaaaaaaaaaaaaaaaaaaaaaaaaaaaaaaaaaaaaaaaaaaaaaaaaaaaaaaaaaaaaaaaaaaaaaaaaaaaaaaaaaaaaaaaaaaaaaaaaaaaaaaaaaaaaaaaaa"/>
-    <w:basedOn w:val="Normal"/>
-    <w:rsid w:val="00EB50A2"/>
-    <w:pPr>
-      <w:spacing w:before="100" w:beforeAutospacing="1" w:after="100" w:afterAutospacing="1"/>
-    </w:pPr>
-    <w:rPr>
-      <w:rFonts w:ascii="Times New Roman" w:eastAsia="Times New Roman" w:hAnsi="Times New Roman" w:cs="Times New Roman"/>
-      <w:lang w:eastAsia="fr-FR"/>
     </w:rPr>
   </w:style>
 </w:styles>
@@ -14661,6 +14666,14 @@
 </file>
 
 <file path=customXml/itemProps1.xml><?xml version="1.0" encoding="utf-8"?>
+<ds:datastoreItem xmlns:ds="http://schemas.openxmlformats.org/officeDocument/2006/customXml" ds:itemID="{E55B8107-B8D5-B143-A9BF-103F7C26FFE2}">
+  <ds:schemaRefs>
+    <ds:schemaRef ds:uri="http://schemas.openxmlformats.org/wordprocessingml/2006/main"/>
+  </ds:schemaRefs>
+</ds:datastoreItem>
+</file>
+
+<file path=customXml/itemProps2.xml><?xml version="1.0" encoding="utf-8"?>
 <ds:datastoreItem xmlns:ds="http://schemas.openxmlformats.org/officeDocument/2006/customXml" ds:itemID="{5D0AEA6B-E499-4EEF-98A3-AFBB261C493E}">
   <ds:schemaRefs>
     <ds:schemaRef ds:uri="http://schemas.openxmlformats.org/wordprocessingml/2006/main"/>
@@ -14668,16 +14681,8 @@
 </ds:datastoreItem>
 </file>
 
-<file path=customXml/itemProps2.xml><?xml version="1.0" encoding="utf-8"?>
-<ds:datastoreItem xmlns:ds="http://schemas.openxmlformats.org/officeDocument/2006/customXml" ds:itemID="{B4D2FB10-CFC7-6D4D-84BE-D5493FB38BE0}">
-  <ds:schemaRefs>
-    <ds:schemaRef ds:uri="http://schemas.openxmlformats.org/wordprocessingml/2006/main"/>
-  </ds:schemaRefs>
-</ds:datastoreItem>
-</file>
-
 <file path=customXml/itemProps3.xml><?xml version="1.0" encoding="utf-8"?>
-<ds:datastoreItem xmlns:ds="http://schemas.openxmlformats.org/officeDocument/2006/customXml" ds:itemID="{B4230770-D40A-A043-AC21-7DDCC7B5364A}">
+<ds:datastoreItem xmlns:ds="http://schemas.openxmlformats.org/officeDocument/2006/customXml" ds:itemID="{296854F3-2D67-434C-A8B5-136A995144C5}">
   <ds:schemaRefs>
     <ds:schemaRef ds:uri="http://schemas.openxmlformats.org/officeDocument/2006/bibliography"/>
   </ds:schemaRefs>

</xml_diff>

<commit_message>
fix(idle): réglage du temps d'inactivité
</commit_message>
<xml_diff>
--- a/packages/backend/src/_static/custom-docs/acces_espace_domicilie.template.docx
+++ b/packages/backend/src/_static/custom-docs/acces_espace_domicilie.template.docx
@@ -363,10 +363,7 @@
     <w:p/>
     <w:p>
       <w:r>
-        <w:t>NOTES :</w:t>
-      </w:r>
-      <w:r>
-        <w:t xml:space="preserve"> vous devrez choisir un nouveau mot de passe lors de votre première connexion.</w:t>
+        <w:t>NOTES : vous devrez choisir un nouveau mot de passe lors de votre première connexion.</w:t>
       </w:r>
     </w:p>
     <w:p>
@@ -506,10 +503,247 @@
         <w:t>Depuis n'importe quel navigateur de téléphone, tablette ou ordinateur</w:t>
       </w:r>
     </w:p>
-    <w:p/>
+    <w:p>
+      <w:r>
+        <w:rPr>
+          <w:rFonts w:cstheme="minorHAnsi"/>
+          <w:b/>
+          <w:bCs/>
+          <w:noProof/>
+        </w:rPr>
+        <w:drawing>
+          <wp:anchor distT="0" distB="0" distL="114300" distR="114300" simplePos="0" relativeHeight="251664895" behindDoc="0" locked="0" layoutInCell="1" allowOverlap="1" wp14:anchorId="0CB2F009" wp14:editId="5E730B04">
+            <wp:simplePos x="0" y="0"/>
+            <wp:positionH relativeFrom="column">
+              <wp:posOffset>-299085</wp:posOffset>
+            </wp:positionH>
+            <wp:positionV relativeFrom="paragraph">
+              <wp:posOffset>194945</wp:posOffset>
+            </wp:positionV>
+            <wp:extent cx="3928110" cy="2095500"/>
+            <wp:effectExtent l="0" t="0" r="0" b="0"/>
+            <wp:wrapSquare wrapText="bothSides"/>
+            <wp:docPr id="22" name="Image 3" descr="Capture d'écran de Mon DomiFa : page de connexion "/>
+            <wp:cNvGraphicFramePr>
+              <a:graphicFrameLocks xmlns:a="http://schemas.openxmlformats.org/drawingml/2006/main" noChangeAspect="1"/>
+            </wp:cNvGraphicFramePr>
+            <a:graphic xmlns:a="http://schemas.openxmlformats.org/drawingml/2006/main">
+              <a:graphicData uri="http://schemas.openxmlformats.org/drawingml/2006/picture">
+                <pic:pic xmlns:pic="http://schemas.openxmlformats.org/drawingml/2006/picture">
+                  <pic:nvPicPr>
+                    <pic:cNvPr id="5" name="Image 3" descr="Capture d'écran de Mon DomiFa : page de connexion "/>
+                    <pic:cNvPicPr>
+                      <a:picLocks noChangeAspect="1"/>
+                    </pic:cNvPicPr>
+                  </pic:nvPicPr>
+                  <pic:blipFill>
+                    <a:blip r:embed="rId15">
+                      <a:extLst>
+                        <a:ext uri="{28A0092B-C50C-407E-A947-70E740481C1C}">
+                          <a14:useLocalDpi xmlns:a14="http://schemas.microsoft.com/office/drawing/2010/main" val="0"/>
+                        </a:ext>
+                      </a:extLst>
+                    </a:blip>
+                    <a:stretch/>
+                  </pic:blipFill>
+                  <pic:spPr bwMode="auto">
+                    <a:xfrm>
+                      <a:off x="0" y="0"/>
+                      <a:ext cx="3928110" cy="2095500"/>
+                    </a:xfrm>
+                    <a:prstGeom prst="rect">
+                      <a:avLst/>
+                    </a:prstGeom>
+                  </pic:spPr>
+                </pic:pic>
+              </a:graphicData>
+            </a:graphic>
+            <wp14:sizeRelH relativeFrom="page">
+              <wp14:pctWidth>0</wp14:pctWidth>
+            </wp14:sizeRelH>
+            <wp14:sizeRelV relativeFrom="page">
+              <wp14:pctHeight>0</wp14:pctHeight>
+            </wp14:sizeRelV>
+          </wp:anchor>
+        </w:drawing>
+      </w:r>
+    </w:p>
     <w:p>
       <w:pPr>
-        <w:ind w:left="-567" w:right="267"/>
+        <w:ind w:left="-567"/>
+        <w:jc w:val="center"/>
+        <w:rPr>
+          <w:rFonts w:cstheme="minorHAnsi"/>
+          <w:b/>
+          <w:bCs/>
+          <w:sz w:val="28"/>
+          <w:szCs w:val="28"/>
+        </w:rPr>
+      </w:pPr>
+    </w:p>
+    <w:p>
+      <w:pPr>
+        <w:ind w:left="-567"/>
+        <w:jc w:val="center"/>
+        <w:rPr>
+          <w:rFonts w:cstheme="minorHAnsi"/>
+          <w:b/>
+          <w:bCs/>
+          <w:sz w:val="28"/>
+          <w:szCs w:val="28"/>
+        </w:rPr>
+      </w:pPr>
+    </w:p>
+    <w:p>
+      <w:pPr>
+        <w:ind w:left="-567"/>
+        <w:jc w:val="center"/>
+        <w:rPr>
+          <w:b/>
+          <w:bCs/>
+          <w:sz w:val="28"/>
+          <w:szCs w:val="28"/>
+        </w:rPr>
+      </w:pPr>
+      <w:r>
+        <w:rPr>
+          <w:rFonts w:cstheme="minorHAnsi"/>
+          <w:b/>
+          <w:bCs/>
+          <w:noProof/>
+          <w:sz w:val="28"/>
+          <w:szCs w:val="28"/>
+          <w:lang w:val="en-US"/>
+        </w:rPr>
+        <mc:AlternateContent>
+          <mc:Choice Requires="wps">
+            <w:drawing>
+              <wp:anchor distT="0" distB="0" distL="114300" distR="114300" simplePos="0" relativeHeight="251662336" behindDoc="0" locked="0" layoutInCell="1" allowOverlap="1" wp14:anchorId="260730AB" wp14:editId="5A97F929">
+                <wp:simplePos x="0" y="0"/>
+                <wp:positionH relativeFrom="column">
+                  <wp:posOffset>4034953</wp:posOffset>
+                </wp:positionH>
+                <wp:positionV relativeFrom="paragraph">
+                  <wp:posOffset>62421</wp:posOffset>
+                </wp:positionV>
+                <wp:extent cx="2162175" cy="288741"/>
+                <wp:effectExtent l="0" t="0" r="9525" b="16510"/>
+                <wp:wrapNone/>
+                <wp:docPr id="24" name="Zone de texte 24"/>
+                <wp:cNvGraphicFramePr>
+                  <a:graphicFrameLocks xmlns:a="http://schemas.openxmlformats.org/drawingml/2006/main"/>
+                </wp:cNvGraphicFramePr>
+                <a:graphic xmlns:a="http://schemas.openxmlformats.org/drawingml/2006/main">
+                  <a:graphicData uri="http://schemas.microsoft.com/office/word/2010/wordprocessingShape">
+                    <wps:wsp>
+                      <wps:cNvSpPr txBox="1">
+                        <a:spLocks noChangeArrowheads="1"/>
+                      </wps:cNvSpPr>
+                      <wps:spPr bwMode="auto">
+                        <a:xfrm>
+                          <a:off x="0" y="0"/>
+                          <a:ext cx="2162175" cy="288741"/>
+                        </a:xfrm>
+                        <a:prstGeom prst="rect">
+                          <a:avLst/>
+                        </a:prstGeom>
+                        <a:ln>
+                          <a:solidFill>
+                            <a:srgbClr val="4164F6"/>
+                          </a:solidFill>
+                          <a:headEnd/>
+                          <a:tailEnd/>
+                        </a:ln>
+                      </wps:spPr>
+                      <wps:style>
+                        <a:lnRef idx="2">
+                          <a:schemeClr val="accent5"/>
+                        </a:lnRef>
+                        <a:fillRef idx="1">
+                          <a:schemeClr val="lt1"/>
+                        </a:fillRef>
+                        <a:effectRef idx="0">
+                          <a:schemeClr val="accent5"/>
+                        </a:effectRef>
+                        <a:fontRef idx="minor">
+                          <a:schemeClr val="dk1"/>
+                        </a:fontRef>
+                      </wps:style>
+                      <wps:txbx>
+                        <w:txbxContent>
+                          <w:p>
+                            <w:pPr>
+                              <w:pStyle w:val="Paragraphedeliste"/>
+                              <w:numPr>
+                                <w:ilvl w:val="0"/>
+                                <w:numId w:val="1"/>
+                              </w:numPr>
+                              <w:jc w:val="center"/>
+                              <w:rPr>
+                                <w:b/>
+                                <w:bCs/>
+                              </w:rPr>
+                            </w:pPr>
+                            <w:r>
+                              <w:rPr>
+                                <w:b/>
+                                <w:bCs/>
+                              </w:rPr>
+                              <w:t>Entrez votre identifiant</w:t>
+                            </w:r>
+                          </w:p>
+                        </w:txbxContent>
+                      </wps:txbx>
+                      <wps:bodyPr rot="0" vert="horz" wrap="square" lIns="91440" tIns="45720" rIns="91440" bIns="45720" anchor="t" anchorCtr="0">
+                        <a:noAutofit/>
+                      </wps:bodyPr>
+                    </wps:wsp>
+                  </a:graphicData>
+                </a:graphic>
+              </wp:anchor>
+            </w:drawing>
+          </mc:Choice>
+          <mc:Fallback>
+            <w:pict>
+              <v:shapetype w14:anchorId="260730AB" id="_x0000_t202" coordsize="21600,21600" o:spt="202" path="m,l,21600r21600,l21600,xe">
+                <v:stroke joinstyle="miter"/>
+                <v:path gradientshapeok="t" o:connecttype="rect"/>
+              </v:shapetype>
+              <v:shape id="Zone de texte 24" o:spid="_x0000_s1026" type="#_x0000_t202" style="position:absolute;left:0;text-align:left;margin-left:317.7pt;margin-top:4.9pt;width:170.25pt;height:22.75pt;z-index:251662336;visibility:visible;mso-wrap-style:square;mso-wrap-distance-left:9pt;mso-wrap-distance-top:0;mso-wrap-distance-right:9pt;mso-wrap-distance-bottom:0;mso-position-horizontal:absolute;mso-position-horizontal-relative:text;mso-position-vertical:absolute;mso-position-vertical-relative:text;v-text-anchor:top" o:gfxdata="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" fillcolor="white [3201]" strokecolor="#4164f6" strokeweight="1pt">
+                <v:textbox>
+                  <w:txbxContent>
+                    <w:p>
+                      <w:pPr>
+                        <w:pStyle w:val="Paragraphedeliste"/>
+                        <w:numPr>
+                          <w:ilvl w:val="0"/>
+                          <w:numId w:val="1"/>
+                        </w:numPr>
+                        <w:jc w:val="center"/>
+                        <w:rPr>
+                          <w:b/>
+                          <w:bCs/>
+                        </w:rPr>
+                      </w:pPr>
+                      <w:r>
+                        <w:rPr>
+                          <w:b/>
+                          <w:bCs/>
+                        </w:rPr>
+                        <w:t>Entrez votre identifiant</w:t>
+                      </w:r>
+                    </w:p>
+                  </w:txbxContent>
+                </v:textbox>
+              </v:shape>
+            </w:pict>
+          </mc:Fallback>
+        </mc:AlternateContent>
+      </w:r>
+    </w:p>
+    <w:p>
+      <w:pPr>
+        <w:ind w:right="267"/>
         <w:rPr>
           <w:b/>
           <w:bCs/>
@@ -523,323 +757,62 @@
           <w:noProof/>
         </w:rPr>
         <mc:AlternateContent>
-          <mc:Choice Requires="wpg">
+          <mc:Choice Requires="wps">
             <w:drawing>
-              <wp:anchor distT="0" distB="0" distL="114300" distR="114300" simplePos="0" relativeHeight="251665408" behindDoc="0" locked="0" layoutInCell="1" allowOverlap="1" wp14:anchorId="5F878EE6" wp14:editId="6E8202D1">
+              <wp:anchor distT="0" distB="0" distL="114300" distR="114300" simplePos="0" relativeHeight="251665408" behindDoc="0" locked="0" layoutInCell="1" allowOverlap="1" wp14:anchorId="2D103C9C" wp14:editId="687F8C55">
                 <wp:simplePos x="0" y="0"/>
                 <wp:positionH relativeFrom="column">
-                  <wp:posOffset>1682984</wp:posOffset>
+                  <wp:posOffset>2705387</wp:posOffset>
                 </wp:positionH>
                 <wp:positionV relativeFrom="paragraph">
-                  <wp:posOffset>285951</wp:posOffset>
+                  <wp:posOffset>9525</wp:posOffset>
                 </wp:positionV>
-                <wp:extent cx="4311667" cy="1589677"/>
-                <wp:effectExtent l="0" t="0" r="19050" b="10795"/>
+                <wp:extent cx="1327571" cy="287627"/>
+                <wp:effectExtent l="0" t="50800" r="0" b="30480"/>
                 <wp:wrapNone/>
-                <wp:docPr id="3" name="Groupe 19"/>
+                <wp:docPr id="27" name="Connecteur droit avec flèche 27">
+                  <a:extLst xmlns:a="http://schemas.openxmlformats.org/drawingml/2006/main">
+                    <a:ext uri="{C183D7F6-B498-43B3-948B-1728B52AA6E4}">
+                      <adec:decorative xmlns:adec="http://schemas.microsoft.com/office/drawing/2017/decorative" val="1"/>
+                    </a:ext>
+                  </a:extLst>
+                </wp:docPr>
                 <wp:cNvGraphicFramePr/>
                 <a:graphic xmlns:a="http://schemas.openxmlformats.org/drawingml/2006/main">
-                  <a:graphicData uri="http://schemas.microsoft.com/office/word/2010/wordprocessingGroup">
-                    <wpg:wgp>
-                      <wpg:cNvGrpSpPr/>
-                      <wpg:grpSpPr bwMode="auto">
-                        <a:xfrm>
+                  <a:graphicData uri="http://schemas.microsoft.com/office/word/2010/wordprocessingShape">
+                    <wps:wsp>
+                      <wps:cNvCnPr/>
+                      <wps:spPr bwMode="auto">
+                        <a:xfrm flipV="1">
                           <a:off x="0" y="0"/>
-                          <a:ext cx="4311667" cy="1589677"/>
-                          <a:chOff x="-481264" y="80212"/>
-                          <a:chExt cx="4311667" cy="1589677"/>
+                          <a:ext cx="1327571" cy="287627"/>
                         </a:xfrm>
-                      </wpg:grpSpPr>
-                      <wps:wsp>
-                        <wps:cNvPr id="1" name="Zone de texte 1"/>
-                        <wps:cNvSpPr txBox="1">
-                          <a:spLocks noChangeArrowheads="1"/>
-                        </wps:cNvSpPr>
-                        <wps:spPr bwMode="auto">
-                          <a:xfrm>
-                            <a:off x="1668079" y="80212"/>
-                            <a:ext cx="2162175" cy="288741"/>
-                          </a:xfrm>
-                          <a:prstGeom prst="rect">
-                            <a:avLst/>
-                          </a:prstGeom>
-                          <a:ln>
-                            <a:solidFill>
-                              <a:srgbClr val="4164F6"/>
-                            </a:solidFill>
-                            <a:headEnd/>
-                            <a:tailEnd/>
-                          </a:ln>
-                        </wps:spPr>
-                        <wps:style>
-                          <a:lnRef idx="2">
-                            <a:schemeClr val="accent5"/>
-                          </a:lnRef>
-                          <a:fillRef idx="1">
-                            <a:schemeClr val="lt1"/>
-                          </a:fillRef>
-                          <a:effectRef idx="0">
-                            <a:schemeClr val="accent5"/>
-                          </a:effectRef>
-                          <a:fontRef idx="minor">
-                            <a:schemeClr val="dk1"/>
-                          </a:fontRef>
-                        </wps:style>
-                        <wps:txbx>
-                          <w:txbxContent>
-                            <w:p>
-                              <w:pPr>
-                                <w:pStyle w:val="Paragraphedeliste"/>
-                                <w:numPr>
-                                  <w:ilvl w:val="0"/>
-                                  <w:numId w:val="1"/>
-                                </w:numPr>
-                                <w:jc w:val="center"/>
-                                <w:rPr>
-                                  <w:b/>
-                                  <w:bCs/>
-                                </w:rPr>
-                              </w:pPr>
-                              <w:r>
-                                <w:rPr>
-                                  <w:b/>
-                                  <w:bCs/>
-                                </w:rPr>
-                                <w:t>Entrez votre identifiant</w:t>
-                              </w:r>
-                            </w:p>
-                          </w:txbxContent>
-                        </wps:txbx>
-                        <wps:bodyPr rot="0" vert="horz" wrap="square" lIns="91440" tIns="45720" rIns="91440" bIns="45720" anchor="t" anchorCtr="0">
-                          <a:noAutofit/>
-                        </wps:bodyPr>
-                      </wps:wsp>
-                      <wps:wsp>
-                        <wps:cNvPr id="4" name="Zone de texte 4"/>
-                        <wps:cNvSpPr txBox="1">
-                          <a:spLocks noChangeArrowheads="1"/>
-                        </wps:cNvSpPr>
-                        <wps:spPr bwMode="auto">
-                          <a:xfrm>
-                            <a:off x="1667963" y="737911"/>
-                            <a:ext cx="2162424" cy="251860"/>
-                          </a:xfrm>
-                          <a:prstGeom prst="rect">
-                            <a:avLst/>
-                          </a:prstGeom>
-                          <a:ln>
-                            <a:solidFill>
-                              <a:srgbClr val="4164F6"/>
-                            </a:solidFill>
-                            <a:headEnd/>
-                            <a:tailEnd/>
-                          </a:ln>
-                        </wps:spPr>
-                        <wps:style>
-                          <a:lnRef idx="2">
-                            <a:schemeClr val="accent5"/>
-                          </a:lnRef>
-                          <a:fillRef idx="1">
-                            <a:schemeClr val="lt1"/>
-                          </a:fillRef>
-                          <a:effectRef idx="0">
-                            <a:schemeClr val="accent5"/>
-                          </a:effectRef>
-                          <a:fontRef idx="minor">
-                            <a:schemeClr val="dk1"/>
-                          </a:fontRef>
-                        </wps:style>
-                        <wps:txbx>
-                          <w:txbxContent>
-                            <w:p>
-                              <w:pPr>
-                                <w:pStyle w:val="Paragraphedeliste"/>
-                                <w:numPr>
-                                  <w:ilvl w:val="0"/>
-                                  <w:numId w:val="3"/>
-                                </w:numPr>
-                                <w:jc w:val="center"/>
-                                <w:rPr>
-                                  <w:b/>
-                                  <w:bCs/>
-                                </w:rPr>
-                              </w:pPr>
-                              <w:r>
-                                <w:rPr>
-                                  <w:b/>
-                                  <w:bCs/>
-                                </w:rPr>
-                                <w:t>Entrez votre mot de passe</w:t>
-                              </w:r>
-                            </w:p>
-                          </w:txbxContent>
-                        </wps:txbx>
-                        <wps:bodyPr rot="0" vert="horz" wrap="square" lIns="91440" tIns="45720" rIns="91440" bIns="45720" anchor="t" anchorCtr="0">
-                          <a:noAutofit/>
-                        </wps:bodyPr>
-                      </wps:wsp>
-                      <wps:wsp>
-                        <wps:cNvPr id="5" name="Zone de texte 5"/>
-                        <wps:cNvSpPr txBox="1">
-                          <a:spLocks noChangeArrowheads="1"/>
-                        </wps:cNvSpPr>
-                        <wps:spPr bwMode="auto">
-                          <a:xfrm>
-                            <a:off x="1668228" y="1365089"/>
-                            <a:ext cx="2162175" cy="304800"/>
-                          </a:xfrm>
-                          <a:prstGeom prst="rect">
-                            <a:avLst/>
-                          </a:prstGeom>
-                          <a:ln>
-                            <a:solidFill>
-                              <a:srgbClr val="4164F6"/>
-                            </a:solidFill>
-                            <a:headEnd/>
-                            <a:tailEnd/>
-                          </a:ln>
-                        </wps:spPr>
-                        <wps:style>
-                          <a:lnRef idx="2">
-                            <a:schemeClr val="accent5"/>
-                          </a:lnRef>
-                          <a:fillRef idx="1">
-                            <a:schemeClr val="lt1"/>
-                          </a:fillRef>
-                          <a:effectRef idx="0">
-                            <a:schemeClr val="accent5"/>
-                          </a:effectRef>
-                          <a:fontRef idx="minor">
-                            <a:schemeClr val="dk1"/>
-                          </a:fontRef>
-                        </wps:style>
-                        <wps:txbx>
-                          <w:txbxContent>
-                            <w:p>
-                              <w:pPr>
-                                <w:jc w:val="center"/>
-                                <w:rPr>
-                                  <w:b/>
-                                  <w:bCs/>
-                                </w:rPr>
-                              </w:pPr>
-                              <w:r>
-                                <w:rPr>
-                                  <w:b/>
-                                  <w:bCs/>
-                                </w:rPr>
-                                <w:t>3.  Cliquez sur « Connexion »</w:t>
-                              </w:r>
-                            </w:p>
-                          </w:txbxContent>
-                        </wps:txbx>
-                        <wps:bodyPr rot="0" vert="horz" wrap="square" lIns="91440" tIns="45720" rIns="91440" bIns="45720" anchor="t" anchorCtr="0">
-                          <a:noAutofit/>
-                        </wps:bodyPr>
-                      </wps:wsp>
-                      <wps:wsp>
-                        <wps:cNvPr id="6" name="Connecteur droit avec flèche 6"/>
-                        <wps:cNvCnPr/>
-                        <wps:spPr bwMode="auto">
-                          <a:xfrm flipV="1">
-                            <a:off x="497248" y="224580"/>
-                            <a:ext cx="1170698" cy="513344"/>
-                          </a:xfrm>
-                          <a:prstGeom prst="straightConnector1">
-                            <a:avLst/>
-                          </a:prstGeom>
-                          <a:ln w="38100">
-                            <a:solidFill>
-                              <a:srgbClr val="4164F6"/>
-                            </a:solidFill>
-                            <a:tailEnd type="triangle"/>
-                          </a:ln>
-                        </wps:spPr>
-                        <wps:style>
-                          <a:lnRef idx="1">
-                            <a:schemeClr val="accent1"/>
-                          </a:lnRef>
-                          <a:fillRef idx="0">
-                            <a:schemeClr val="accent1"/>
-                          </a:fillRef>
-                          <a:effectRef idx="0">
-                            <a:schemeClr val="accent1"/>
-                          </a:effectRef>
-                          <a:fontRef idx="minor">
-                            <a:schemeClr val="tx1"/>
-                          </a:fontRef>
-                        </wps:style>
-                        <wps:bodyPr/>
-                      </wps:wsp>
-                      <wps:wsp>
-                        <wps:cNvPr id="7" name="Connecteur droit avec flèche 7"/>
-                        <wps:cNvCnPr/>
-                        <wps:spPr bwMode="auto">
-                          <a:xfrm flipV="1">
-                            <a:off x="336743" y="863841"/>
-                            <a:ext cx="1331220" cy="339251"/>
-                          </a:xfrm>
-                          <a:prstGeom prst="straightConnector1">
-                            <a:avLst/>
-                          </a:prstGeom>
-                          <a:ln w="38100">
-                            <a:solidFill>
-                              <a:srgbClr val="4164F6"/>
-                            </a:solidFill>
-                            <a:tailEnd type="triangle"/>
-                          </a:ln>
-                        </wps:spPr>
-                        <wps:style>
-                          <a:lnRef idx="1">
-                            <a:schemeClr val="accent1"/>
-                          </a:lnRef>
-                          <a:fillRef idx="0">
-                            <a:schemeClr val="accent1"/>
-                          </a:fillRef>
-                          <a:effectRef idx="0">
-                            <a:schemeClr val="accent1"/>
-                          </a:effectRef>
-                          <a:fontRef idx="minor">
-                            <a:schemeClr val="tx1"/>
-                          </a:fontRef>
-                        </wps:style>
-                        <wps:bodyPr/>
-                      </wps:wsp>
-                      <wps:wsp>
-                        <wps:cNvPr id="8" name="Connecteur droit avec flèche 8"/>
-                        <wps:cNvCnPr/>
-                        <wps:spPr bwMode="auto">
-                          <a:xfrm flipV="1">
-                            <a:off x="-481264" y="1517243"/>
-                            <a:ext cx="2149484" cy="27533"/>
-                          </a:xfrm>
-                          <a:prstGeom prst="straightConnector1">
-                            <a:avLst/>
-                          </a:prstGeom>
-                          <a:ln w="38100">
-                            <a:solidFill>
-                              <a:srgbClr val="4164F6"/>
-                            </a:solidFill>
-                            <a:tailEnd type="triangle"/>
-                          </a:ln>
-                        </wps:spPr>
-                        <wps:style>
-                          <a:lnRef idx="1">
-                            <a:schemeClr val="accent1"/>
-                          </a:lnRef>
-                          <a:fillRef idx="0">
-                            <a:schemeClr val="accent1"/>
-                          </a:fillRef>
-                          <a:effectRef idx="0">
-                            <a:schemeClr val="accent1"/>
-                          </a:effectRef>
-                          <a:fontRef idx="minor">
-                            <a:schemeClr val="tx1"/>
-                          </a:fontRef>
-                        </wps:style>
-                        <wps:bodyPr/>
-                      </wps:wsp>
-                    </wpg:wgp>
+                        <a:prstGeom prst="straightConnector1">
+                          <a:avLst/>
+                        </a:prstGeom>
+                        <a:ln w="38100">
+                          <a:solidFill>
+                            <a:srgbClr val="4164F6"/>
+                          </a:solidFill>
+                          <a:tailEnd type="triangle"/>
+                        </a:ln>
+                      </wps:spPr>
+                      <wps:style>
+                        <a:lnRef idx="1">
+                          <a:schemeClr val="accent1"/>
+                        </a:lnRef>
+                        <a:fillRef idx="0">
+                          <a:schemeClr val="accent1"/>
+                        </a:fillRef>
+                        <a:effectRef idx="0">
+                          <a:schemeClr val="accent1"/>
+                        </a:effectRef>
+                        <a:fontRef idx="minor">
+                          <a:schemeClr val="tx1"/>
+                        </a:fontRef>
+                      </wps:style>
+                      <wps:bodyPr/>
+                    </wps:wsp>
                   </a:graphicData>
                 </a:graphic>
                 <wp14:sizeRelH relativeFrom="margin">
@@ -851,101 +824,168 @@
               </wp:anchor>
             </w:drawing>
           </mc:Choice>
-          <mc:Fallback xmlns:a="http://schemas.openxmlformats.org/drawingml/2006/main">
+          <mc:Fallback>
             <w:pict>
-              <v:group id="group 2" o:spid="_x0000_s0000" style="position:absolute;mso-wrap-distance-left:9.0pt;mso-wrap-distance-top:0.0pt;mso-wrap-distance-right:9.0pt;mso-wrap-distance-bottom:0.0pt;z-index:251665408;o:allowoverlap:true;o:allowincell:true;mso-position-horizontal-relative:text;margin-left:132.5pt;mso-position-horizontal:absolute;mso-position-vertical-relative:text;margin-top:22.5pt;mso-position-vertical:absolute;width:339.5pt;height:125.2pt;" coordorigin="-4812,802" coordsize="43116,15896">
-                <v:shape id="shape 3" o:spid="_x0000_s3" o:spt="1" style="position:absolute;left:16680;top:802;width:21621;height:2887;v-text-anchor:top;" coordsize="100000,100000" path="" fillcolor="#FFFFFF" strokecolor="#4164F6" strokeweight="1.00pt">
-                  <v:path textboxrect="0,0,0,0"/>
-                  <v:textbox>
-                    <w:txbxContent>
-                      <w:p>
-                        <w:pPr>
-                          <w:pStyle w:val="864"/>
-                          <w:numPr>
-                            <w:ilvl w:val="0"/>
-                            <w:numId w:val="1"/>
-                          </w:numPr>
-                          <w:jc w:val="center"/>
-                          <w:rPr>
-                            <w:b/>
-                            <w:bCs/>
-                          </w:rPr>
-                        </w:pPr>
-                        <w:r>
-                          <w:rPr>
-                            <w:b/>
-                            <w:bCs/>
-                          </w:rPr>
-                          <w:t xml:space="preserve">Entrez votre identifiant</w:t>
-                        </w:r>
-                        <w:r/>
-                      </w:p>
-                    </w:txbxContent>
-                  </v:textbox>
-                </v:shape>
-                <v:shape id="shape 4" o:spid="_x0000_s4" o:spt="1" style="position:absolute;left:16679;top:7379;width:21624;height:2518;v-text-anchor:top;" coordsize="100000,100000" path="" fillcolor="#FFFFFF" strokecolor="#4164F6" strokeweight="1.00pt">
-                  <v:path textboxrect="0,0,0,0"/>
-                  <v:textbox>
-                    <w:txbxContent>
-                      <w:p>
-                        <w:pPr>
-                          <w:pStyle w:val="864"/>
-                          <w:numPr>
-                            <w:ilvl w:val="0"/>
-                            <w:numId w:val="3"/>
-                          </w:numPr>
-                          <w:jc w:val="center"/>
-                          <w:rPr>
-                            <w:b/>
-                            <w:bCs/>
-                          </w:rPr>
-                        </w:pPr>
-                        <w:r>
-                          <w:rPr>
-                            <w:b/>
-                            <w:bCs/>
-                          </w:rPr>
-                          <w:t xml:space="preserve">Entrez votre mot de passe</w:t>
-                        </w:r>
-                        <w:r/>
-                      </w:p>
-                    </w:txbxContent>
-                  </v:textbox>
-                </v:shape>
-                <v:shape id="shape 5" o:spid="_x0000_s5" o:spt="1" style="position:absolute;left:16682;top:13650;width:21621;height:3048;v-text-anchor:top;" coordsize="100000,100000" path="" fillcolor="#FFFFFF" strokecolor="#4164F6" strokeweight="1.00pt">
-                  <v:path textboxrect="0,0,0,0"/>
-                  <v:textbox>
-                    <w:txbxContent>
-                      <w:p>
-                        <w:pPr>
-                          <w:jc w:val="center"/>
-                          <w:rPr>
-                            <w:b/>
-                            <w:bCs/>
-                          </w:rPr>
-                        </w:pPr>
-                        <w:r>
-                          <w:rPr>
-                            <w:b/>
-                            <w:bCs/>
-                          </w:rPr>
-                          <w:t xml:space="preserve">3.  Cliquez sur « Connexion »</w:t>
-                        </w:r>
-                        <w:r/>
-                      </w:p>
-                    </w:txbxContent>
-                  </v:textbox>
-                </v:shape>
-                <v:shape id="shape 6" o:spid="_x0000_s6" o:spt="32" style="position:absolute;left:4972;top:2245;width:11706;height:5133;flip:y;" coordsize="100000,100000" path="m0,0l100000,100000nfe" filled="f" strokecolor="#4164F6" strokeweight="3.00pt">
-                  <v:path textboxrect="0,0,100000,99995"/>
-                </v:shape>
-                <v:shape id="shape 7" o:spid="_x0000_s7" o:spt="32" style="position:absolute;left:3367;top:8638;width:13312;height:3392;flip:y;" coordsize="100000,100000" path="m0,0l100000,99998nfe" filled="f" strokecolor="#4164F6" strokeweight="3.00pt">
-                  <v:path textboxrect="0,0,100000,99998"/>
-                </v:shape>
-                <v:shape id="shape 8" o:spid="_x0000_s8" o:spt="32" style="position:absolute;left:-4812;top:15172;width:21494;height:275;flip:y;" coordsize="100000,100000" path="m0,0l100000,99936nfe" filled="f" strokecolor="#4164F6" strokeweight="3.00pt">
-                  <v:path textboxrect="0,0,100000,99936"/>
-                </v:shape>
-              </v:group>
+              <v:shapetype w14:anchorId="7CC1BC86" id="_x0000_t32" coordsize="21600,21600" o:spt="32" o:oned="t" path="m,l21600,21600e" filled="f">
+                <v:path arrowok="t" fillok="f" o:connecttype="none"/>
+                <o:lock v:ext="edit" shapetype="t"/>
+              </v:shapetype>
+              <v:shape id="Connecteur droit avec flèche 27" o:spid="_x0000_s1026" type="#_x0000_t32" alt="&quot;&quot;" style="position:absolute;margin-left:213pt;margin-top:.75pt;width:104.55pt;height:22.65pt;flip:y;z-index:251665408;visibility:visible;mso-wrap-style:square;mso-width-percent:0;mso-height-percent:0;mso-wrap-distance-left:9pt;mso-wrap-distance-top:0;mso-wrap-distance-right:9pt;mso-wrap-distance-bottom:0;mso-position-horizontal:absolute;mso-position-horizontal-relative:text;mso-position-vertical:absolute;mso-position-vertical-relative:text;mso-width-percent:0;mso-height-percent:0;mso-width-relative:margin;mso-height-relative:margin" o:gfxdata="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" strokecolor="#4164f6" strokeweight="3pt">
+                <v:stroke endarrow="block" joinstyle="miter"/>
+              </v:shape>
+            </w:pict>
+          </mc:Fallback>
+        </mc:AlternateContent>
+      </w:r>
+    </w:p>
+    <w:p>
+      <w:pPr>
+        <w:ind w:left="-567" w:right="267"/>
+        <w:rPr>
+          <w:b/>
+          <w:bCs/>
+        </w:rPr>
+      </w:pPr>
+    </w:p>
+    <w:p>
+      <w:pPr>
+        <w:ind w:left="-567"/>
+        <w:jc w:val="center"/>
+        <w:rPr>
+          <w:rFonts w:cstheme="minorHAnsi"/>
+          <w:b/>
+          <w:bCs/>
+          <w:sz w:val="28"/>
+          <w:szCs w:val="28"/>
+        </w:rPr>
+      </w:pPr>
+      <w:r>
+        <w:rPr>
+          <w:rFonts w:cstheme="minorHAnsi"/>
+          <w:b/>
+          <w:bCs/>
+          <w:noProof/>
+        </w:rPr>
+        <mc:AlternateContent>
+          <mc:Choice Requires="wps">
+            <w:drawing>
+              <wp:anchor distT="0" distB="0" distL="114300" distR="114300" simplePos="0" relativeHeight="251663360" behindDoc="0" locked="0" layoutInCell="1" allowOverlap="1" wp14:anchorId="23C9C6FF" wp14:editId="00377E69">
+                <wp:simplePos x="0" y="0"/>
+                <wp:positionH relativeFrom="column">
+                  <wp:posOffset>4032280</wp:posOffset>
+                </wp:positionH>
+                <wp:positionV relativeFrom="paragraph">
+                  <wp:posOffset>5363</wp:posOffset>
+                </wp:positionV>
+                <wp:extent cx="2162175" cy="322172"/>
+                <wp:effectExtent l="0" t="0" r="9525" b="8255"/>
+                <wp:wrapNone/>
+                <wp:docPr id="25" name="Zone de texte 25"/>
+                <wp:cNvGraphicFramePr>
+                  <a:graphicFrameLocks xmlns:a="http://schemas.openxmlformats.org/drawingml/2006/main"/>
+                </wp:cNvGraphicFramePr>
+                <a:graphic xmlns:a="http://schemas.openxmlformats.org/drawingml/2006/main">
+                  <a:graphicData uri="http://schemas.microsoft.com/office/word/2010/wordprocessingShape">
+                    <wps:wsp>
+                      <wps:cNvSpPr txBox="1">
+                        <a:spLocks noChangeArrowheads="1"/>
+                      </wps:cNvSpPr>
+                      <wps:spPr bwMode="auto">
+                        <a:xfrm>
+                          <a:off x="0" y="0"/>
+                          <a:ext cx="2162175" cy="322172"/>
+                        </a:xfrm>
+                        <a:prstGeom prst="rect">
+                          <a:avLst/>
+                        </a:prstGeom>
+                        <a:ln>
+                          <a:solidFill>
+                            <a:srgbClr val="4164F6"/>
+                          </a:solidFill>
+                          <a:headEnd/>
+                          <a:tailEnd/>
+                        </a:ln>
+                      </wps:spPr>
+                      <wps:style>
+                        <a:lnRef idx="2">
+                          <a:schemeClr val="accent5"/>
+                        </a:lnRef>
+                        <a:fillRef idx="1">
+                          <a:schemeClr val="lt1"/>
+                        </a:fillRef>
+                        <a:effectRef idx="0">
+                          <a:schemeClr val="accent5"/>
+                        </a:effectRef>
+                        <a:fontRef idx="minor">
+                          <a:schemeClr val="dk1"/>
+                        </a:fontRef>
+                      </wps:style>
+                      <wps:txbx>
+                        <w:txbxContent>
+                          <w:p>
+                            <w:pPr>
+                              <w:pStyle w:val="Paragraphedeliste"/>
+                              <w:numPr>
+                                <w:ilvl w:val="0"/>
+                                <w:numId w:val="3"/>
+                              </w:numPr>
+                              <w:jc w:val="center"/>
+                              <w:rPr>
+                                <w:b/>
+                                <w:bCs/>
+                              </w:rPr>
+                            </w:pPr>
+                            <w:r>
+                              <w:rPr>
+                                <w:b/>
+                                <w:bCs/>
+                              </w:rPr>
+                              <w:t>Entrez votre mot de passe</w:t>
+                            </w:r>
+                          </w:p>
+                        </w:txbxContent>
+                      </wps:txbx>
+                      <wps:bodyPr rot="0" vert="horz" wrap="square" lIns="91440" tIns="45720" rIns="91440" bIns="45720" anchor="t" anchorCtr="0">
+                        <a:noAutofit/>
+                      </wps:bodyPr>
+                    </wps:wsp>
+                  </a:graphicData>
+                </a:graphic>
+                <wp14:sizeRelV relativeFrom="margin">
+                  <wp14:pctHeight>0</wp14:pctHeight>
+                </wp14:sizeRelV>
+              </wp:anchor>
+            </w:drawing>
+          </mc:Choice>
+          <mc:Fallback>
+            <w:pict>
+              <v:shape w14:anchorId="23C9C6FF" id="Zone de texte 25" o:spid="_x0000_s1027" type="#_x0000_t202" style="position:absolute;left:0;text-align:left;margin-left:317.5pt;margin-top:.4pt;width:170.25pt;height:25.35pt;z-index:251663360;visibility:visible;mso-wrap-style:square;mso-height-percent:0;mso-wrap-distance-left:9pt;mso-wrap-distance-top:0;mso-wrap-distance-right:9pt;mso-wrap-distance-bottom:0;mso-position-horizontal:absolute;mso-position-horizontal-relative:text;mso-position-vertical:absolute;mso-position-vertical-relative:text;mso-height-percent:0;mso-height-relative:margin;v-text-anchor:top" o:gfxdata="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" fillcolor="white [3201]" strokecolor="#4164f6" strokeweight="1pt">
+                <v:textbox>
+                  <w:txbxContent>
+                    <w:p>
+                      <w:pPr>
+                        <w:pStyle w:val="Paragraphedeliste"/>
+                        <w:numPr>
+                          <w:ilvl w:val="0"/>
+                          <w:numId w:val="3"/>
+                        </w:numPr>
+                        <w:jc w:val="center"/>
+                        <w:rPr>
+                          <w:b/>
+                          <w:bCs/>
+                        </w:rPr>
+                      </w:pPr>
+                      <w:r>
+                        <w:rPr>
+                          <w:b/>
+                          <w:bCs/>
+                        </w:rPr>
+                        <w:t>Entrez votre mot de passe</w:t>
+                      </w:r>
+                    </w:p>
+                  </w:txbxContent>
+                </v:textbox>
+              </v:shape>
             </w:pict>
           </mc:Fallback>
         </mc:AlternateContent>
@@ -958,64 +998,77 @@
           <w:noProof/>
         </w:rPr>
         <mc:AlternateContent>
-          <mc:Choice Requires="wpg">
+          <mc:Choice Requires="wps">
             <w:drawing>
-              <wp:inline distT="0" distB="0" distL="0" distR="0" wp14:anchorId="0CB2F009" wp14:editId="47AF3028">
-                <wp:extent cx="3928450" cy="2095953"/>
-                <wp:effectExtent l="0" t="0" r="0" b="0"/>
-                <wp:docPr id="22" name="Image 3" descr="Capture d'écran de Mon DomiFa : page de connexion "/>
-                <wp:cNvGraphicFramePr>
-                  <a:graphicFrameLocks xmlns:a="http://schemas.openxmlformats.org/drawingml/2006/main" noChangeAspect="1"/>
-                </wp:cNvGraphicFramePr>
+              <wp:anchor distT="0" distB="0" distL="114300" distR="114300" simplePos="0" relativeHeight="251666432" behindDoc="0" locked="0" layoutInCell="1" allowOverlap="1" wp14:anchorId="79A024E1" wp14:editId="6BF93A57">
+                <wp:simplePos x="0" y="0"/>
+                <wp:positionH relativeFrom="column">
+                  <wp:posOffset>2482676</wp:posOffset>
+                </wp:positionH>
+                <wp:positionV relativeFrom="paragraph">
+                  <wp:posOffset>130202</wp:posOffset>
+                </wp:positionV>
+                <wp:extent cx="1545635" cy="160868"/>
+                <wp:effectExtent l="0" t="63500" r="0" b="29845"/>
+                <wp:wrapNone/>
+                <wp:docPr id="28" name="Connecteur droit avec flèche 28">
+                  <a:extLst xmlns:a="http://schemas.openxmlformats.org/drawingml/2006/main">
+                    <a:ext uri="{C183D7F6-B498-43B3-948B-1728B52AA6E4}">
+                      <adec:decorative xmlns:adec="http://schemas.microsoft.com/office/drawing/2017/decorative" val="1"/>
+                    </a:ext>
+                  </a:extLst>
+                </wp:docPr>
+                <wp:cNvGraphicFramePr/>
                 <a:graphic xmlns:a="http://schemas.openxmlformats.org/drawingml/2006/main">
-                  <a:graphicData uri="http://schemas.openxmlformats.org/drawingml/2006/picture">
-                    <pic:pic xmlns:pic="http://schemas.openxmlformats.org/drawingml/2006/picture">
-                      <pic:nvPicPr>
-                        <pic:cNvPr id="5" name="Image 3" descr="Capture d'écran de Mon DomiFa : page de connexion "/>
-                        <pic:cNvPicPr>
-                          <a:picLocks noChangeAspect="1"/>
-                        </pic:cNvPicPr>
-                      </pic:nvPicPr>
-                      <pic:blipFill>
-                        <a:blip r:embed="rId15"/>
-                        <a:stretch/>
-                      </pic:blipFill>
-                      <pic:spPr bwMode="auto">
-                        <a:xfrm>
+                  <a:graphicData uri="http://schemas.microsoft.com/office/word/2010/wordprocessingShape">
+                    <wps:wsp>
+                      <wps:cNvCnPr/>
+                      <wps:spPr bwMode="auto">
+                        <a:xfrm flipV="1">
                           <a:off x="0" y="0"/>
-                          <a:ext cx="3928449" cy="2095953"/>
+                          <a:ext cx="1545635" cy="160868"/>
                         </a:xfrm>
-                        <a:prstGeom prst="rect">
+                        <a:prstGeom prst="straightConnector1">
                           <a:avLst/>
                         </a:prstGeom>
-                      </pic:spPr>
-                    </pic:pic>
+                        <a:ln w="38100">
+                          <a:solidFill>
+                            <a:srgbClr val="4164F6"/>
+                          </a:solidFill>
+                          <a:tailEnd type="triangle"/>
+                        </a:ln>
+                      </wps:spPr>
+                      <wps:style>
+                        <a:lnRef idx="1">
+                          <a:schemeClr val="accent1"/>
+                        </a:lnRef>
+                        <a:fillRef idx="0">
+                          <a:schemeClr val="accent1"/>
+                        </a:fillRef>
+                        <a:effectRef idx="0">
+                          <a:schemeClr val="accent1"/>
+                        </a:effectRef>
+                        <a:fontRef idx="minor">
+                          <a:schemeClr val="tx1"/>
+                        </a:fontRef>
+                      </wps:style>
+                      <wps:bodyPr/>
+                    </wps:wsp>
                   </a:graphicData>
                 </a:graphic>
-              </wp:inline>
+                <wp14:sizeRelH relativeFrom="margin">
+                  <wp14:pctWidth>0</wp14:pctWidth>
+                </wp14:sizeRelH>
+                <wp14:sizeRelV relativeFrom="margin">
+                  <wp14:pctHeight>0</wp14:pctHeight>
+                </wp14:sizeRelV>
+              </wp:anchor>
             </w:drawing>
           </mc:Choice>
-          <mc:Fallback xmlns:a="http://schemas.openxmlformats.org/drawingml/2006/main">
+          <mc:Fallback>
             <w:pict>
-              <v:shapetype type="#_x0000_t75" o:spt="75" coordsize="21600,21600" o:preferrelative="t" path="m@4@5l@4@11@9@11@9@5xe">
-                <v:formulas>
-                  <v:f eqn="if lineDrawn pixelLineWidth 0"/>
-                  <v:f eqn="sum @0 1 0"/>
-                  <v:f eqn="sum 0 0 @1"/>
-                  <v:f eqn="prod @2 1 2"/>
-                  <v:f eqn="prod @3 21600 pixelWidth"/>
-                  <v:f eqn="prod @3 21600 pixelHeight"/>
-                  <v:f eqn="sum @0 0 1"/>
-                  <v:f eqn="prod @6 1 2"/>
-                  <v:f eqn="prod @7 21600 pixelWidth"/>
-                  <v:f eqn="sum @8 21600 0"/>
-                  <v:f eqn="prod @7 21600 pixelHeight"/>
-                  <v:f eqn="sum @10 21600 0"/>
-                </v:formulas>
-              </v:shapetype>
-              <v:shape id="_x0000_i9" o:spid="_x0000_s9" type="#_x0000_t75" style="mso-wrap-distance-left:0.0pt;mso-wrap-distance-top:0.0pt;mso-wrap-distance-right:0.0pt;mso-wrap-distance-bottom:0.0pt;width:309.3pt;height:165.0pt;" stroked="false">
-                <v:path textboxrect="0,0,0,0"/>
-                <v:imagedata r:id="rId16" o:title=""/>
+              <v:shape w14:anchorId="55436937" id="Connecteur droit avec flèche 28" o:spid="_x0000_s1026" type="#_x0000_t32" alt="&quot;&quot;" style="position:absolute;margin-left:195.5pt;margin-top:10.25pt;width:121.7pt;height:12.65pt;flip:y;z-index:251666432;visibility:visible;mso-wrap-style:square;mso-width-percent:0;mso-height-percent:0;mso-wrap-distance-left:9pt;mso-wrap-distance-top:0;mso-wrap-distance-right:9pt;mso-wrap-distance-bottom:0;mso-position-horizontal:absolute;mso-position-horizontal-relative:text;mso-position-vertical:absolute;mso-position-vertical-relative:text;mso-width-percent:0;mso-height-percent:0;mso-width-relative:margin;mso-height-relative:margin" o:gfxdata="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" strokecolor="#4164f6" strokeweight="3pt">
+                <v:stroke endarrow="block" joinstyle="miter"/>
               </v:shape>
             </w:pict>
           </mc:Fallback>
@@ -1024,10 +1077,268 @@
     </w:p>
     <w:p>
       <w:pPr>
-        <w:ind w:left="-567" w:right="267"/>
+        <w:ind w:left="-567"/>
+        <w:jc w:val="center"/>
         <w:rPr>
+          <w:rFonts w:cstheme="minorHAnsi"/>
           <w:b/>
           <w:bCs/>
+          <w:sz w:val="28"/>
+          <w:szCs w:val="28"/>
+        </w:rPr>
+      </w:pPr>
+    </w:p>
+    <w:p>
+      <w:pPr>
+        <w:ind w:left="-567"/>
+        <w:jc w:val="center"/>
+        <w:rPr>
+          <w:rFonts w:cstheme="minorHAnsi"/>
+          <w:b/>
+          <w:bCs/>
+          <w:sz w:val="28"/>
+          <w:szCs w:val="28"/>
+        </w:rPr>
+      </w:pPr>
+      <w:r>
+        <w:rPr>
+          <w:rFonts w:cstheme="minorHAnsi"/>
+          <w:b/>
+          <w:bCs/>
+          <w:noProof/>
+        </w:rPr>
+        <mc:AlternateContent>
+          <mc:Choice Requires="wps">
+            <w:drawing>
+              <wp:anchor distT="0" distB="0" distL="114300" distR="114300" simplePos="0" relativeHeight="251664384" behindDoc="0" locked="0" layoutInCell="1" allowOverlap="1" wp14:anchorId="57B28D84" wp14:editId="533FFE49">
+                <wp:simplePos x="0" y="0"/>
+                <wp:positionH relativeFrom="column">
+                  <wp:posOffset>4040977</wp:posOffset>
+                </wp:positionH>
+                <wp:positionV relativeFrom="paragraph">
+                  <wp:posOffset>186572</wp:posOffset>
+                </wp:positionV>
+                <wp:extent cx="2162175" cy="304800"/>
+                <wp:effectExtent l="0" t="0" r="9525" b="12700"/>
+                <wp:wrapNone/>
+                <wp:docPr id="26" name="Zone de texte 26"/>
+                <wp:cNvGraphicFramePr>
+                  <a:graphicFrameLocks xmlns:a="http://schemas.openxmlformats.org/drawingml/2006/main"/>
+                </wp:cNvGraphicFramePr>
+                <a:graphic xmlns:a="http://schemas.openxmlformats.org/drawingml/2006/main">
+                  <a:graphicData uri="http://schemas.microsoft.com/office/word/2010/wordprocessingShape">
+                    <wps:wsp>
+                      <wps:cNvSpPr txBox="1">
+                        <a:spLocks noChangeArrowheads="1"/>
+                      </wps:cNvSpPr>
+                      <wps:spPr bwMode="auto">
+                        <a:xfrm>
+                          <a:off x="0" y="0"/>
+                          <a:ext cx="2162175" cy="304800"/>
+                        </a:xfrm>
+                        <a:prstGeom prst="rect">
+                          <a:avLst/>
+                        </a:prstGeom>
+                        <a:ln>
+                          <a:solidFill>
+                            <a:srgbClr val="4164F6"/>
+                          </a:solidFill>
+                          <a:headEnd/>
+                          <a:tailEnd/>
+                        </a:ln>
+                      </wps:spPr>
+                      <wps:style>
+                        <a:lnRef idx="2">
+                          <a:schemeClr val="accent5"/>
+                        </a:lnRef>
+                        <a:fillRef idx="1">
+                          <a:schemeClr val="lt1"/>
+                        </a:fillRef>
+                        <a:effectRef idx="0">
+                          <a:schemeClr val="accent5"/>
+                        </a:effectRef>
+                        <a:fontRef idx="minor">
+                          <a:schemeClr val="dk1"/>
+                        </a:fontRef>
+                      </wps:style>
+                      <wps:txbx>
+                        <w:txbxContent>
+                          <w:p>
+                            <w:pPr>
+                              <w:jc w:val="center"/>
+                              <w:rPr>
+                                <w:b/>
+                                <w:bCs/>
+                              </w:rPr>
+                            </w:pPr>
+                            <w:r>
+                              <w:rPr>
+                                <w:b/>
+                                <w:bCs/>
+                              </w:rPr>
+                              <w:t>3.  Cliquez sur « Connexion »</w:t>
+                            </w:r>
+                          </w:p>
+                        </w:txbxContent>
+                      </wps:txbx>
+                      <wps:bodyPr rot="0" vert="horz" wrap="square" lIns="91440" tIns="45720" rIns="91440" bIns="45720" anchor="t" anchorCtr="0">
+                        <a:noAutofit/>
+                      </wps:bodyPr>
+                    </wps:wsp>
+                  </a:graphicData>
+                </a:graphic>
+              </wp:anchor>
+            </w:drawing>
+          </mc:Choice>
+          <mc:Fallback>
+            <w:pict>
+              <v:shape w14:anchorId="57B28D84" id="Zone de texte 26" o:spid="_x0000_s1028" type="#_x0000_t202" style="position:absolute;left:0;text-align:left;margin-left:318.2pt;margin-top:14.7pt;width:170.25pt;height:24pt;z-index:251664384;visibility:visible;mso-wrap-style:square;mso-wrap-distance-left:9pt;mso-wrap-distance-top:0;mso-wrap-distance-right:9pt;mso-wrap-distance-bottom:0;mso-position-horizontal:absolute;mso-position-horizontal-relative:text;mso-position-vertical:absolute;mso-position-vertical-relative:text;v-text-anchor:top" o:gfxdata="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" fillcolor="white [3201]" strokecolor="#4164f6" strokeweight="1pt">
+                <v:textbox>
+                  <w:txbxContent>
+                    <w:p>
+                      <w:pPr>
+                        <w:jc w:val="center"/>
+                        <w:rPr>
+                          <w:b/>
+                          <w:bCs/>
+                        </w:rPr>
+                      </w:pPr>
+                      <w:r>
+                        <w:rPr>
+                          <w:b/>
+                          <w:bCs/>
+                        </w:rPr>
+                        <w:t>3.  Cliquez sur « Connexion »</w:t>
+                      </w:r>
+                    </w:p>
+                  </w:txbxContent>
+                </v:textbox>
+              </v:shape>
+            </w:pict>
+          </mc:Fallback>
+        </mc:AlternateContent>
+      </w:r>
+    </w:p>
+    <w:p>
+      <w:pPr>
+        <w:ind w:left="-567"/>
+        <w:jc w:val="center"/>
+        <w:rPr>
+          <w:rFonts w:cstheme="minorHAnsi"/>
+          <w:b/>
+          <w:bCs/>
+          <w:sz w:val="28"/>
+          <w:szCs w:val="28"/>
+        </w:rPr>
+      </w:pPr>
+      <w:r>
+        <w:rPr>
+          <w:rFonts w:cstheme="minorHAnsi"/>
+          <w:b/>
+          <w:bCs/>
+          <w:noProof/>
+        </w:rPr>
+        <mc:AlternateContent>
+          <mc:Choice Requires="wps">
+            <w:drawing>
+              <wp:anchor distT="0" distB="0" distL="114300" distR="114300" simplePos="0" relativeHeight="251667456" behindDoc="0" locked="0" layoutInCell="1" allowOverlap="1" wp14:anchorId="7F9DEE8D" wp14:editId="590B2749">
+                <wp:simplePos x="0" y="0"/>
+                <wp:positionH relativeFrom="column">
+                  <wp:posOffset>1948601</wp:posOffset>
+                </wp:positionH>
+                <wp:positionV relativeFrom="paragraph">
+                  <wp:posOffset>155574</wp:posOffset>
+                </wp:positionV>
+                <wp:extent cx="2084739" cy="45719"/>
+                <wp:effectExtent l="0" t="76200" r="0" b="56515"/>
+                <wp:wrapNone/>
+                <wp:docPr id="29" name="Connecteur droit avec flèche 29">
+                  <a:extLst xmlns:a="http://schemas.openxmlformats.org/drawingml/2006/main">
+                    <a:ext uri="{C183D7F6-B498-43B3-948B-1728B52AA6E4}">
+                      <adec:decorative xmlns:adec="http://schemas.microsoft.com/office/drawing/2017/decorative" val="1"/>
+                    </a:ext>
+                  </a:extLst>
+                </wp:docPr>
+                <wp:cNvGraphicFramePr/>
+                <a:graphic xmlns:a="http://schemas.openxmlformats.org/drawingml/2006/main">
+                  <a:graphicData uri="http://schemas.microsoft.com/office/word/2010/wordprocessingShape">
+                    <wps:wsp>
+                      <wps:cNvCnPr/>
+                      <wps:spPr bwMode="auto">
+                        <a:xfrm flipV="1">
+                          <a:off x="0" y="0"/>
+                          <a:ext cx="2084739" cy="45719"/>
+                        </a:xfrm>
+                        <a:prstGeom prst="straightConnector1">
+                          <a:avLst/>
+                        </a:prstGeom>
+                        <a:ln w="38100">
+                          <a:solidFill>
+                            <a:srgbClr val="4164F6"/>
+                          </a:solidFill>
+                          <a:tailEnd type="triangle"/>
+                        </a:ln>
+                      </wps:spPr>
+                      <wps:style>
+                        <a:lnRef idx="1">
+                          <a:schemeClr val="accent1"/>
+                        </a:lnRef>
+                        <a:fillRef idx="0">
+                          <a:schemeClr val="accent1"/>
+                        </a:fillRef>
+                        <a:effectRef idx="0">
+                          <a:schemeClr val="accent1"/>
+                        </a:effectRef>
+                        <a:fontRef idx="minor">
+                          <a:schemeClr val="tx1"/>
+                        </a:fontRef>
+                      </wps:style>
+                      <wps:bodyPr/>
+                    </wps:wsp>
+                  </a:graphicData>
+                </a:graphic>
+                <wp14:sizeRelH relativeFrom="margin">
+                  <wp14:pctWidth>0</wp14:pctWidth>
+                </wp14:sizeRelH>
+                <wp14:sizeRelV relativeFrom="margin">
+                  <wp14:pctHeight>0</wp14:pctHeight>
+                </wp14:sizeRelV>
+              </wp:anchor>
+            </w:drawing>
+          </mc:Choice>
+          <mc:Fallback>
+            <w:pict>
+              <v:shape w14:anchorId="34163B29" id="Connecteur droit avec flèche 29" o:spid="_x0000_s1026" type="#_x0000_t32" alt="&quot;&quot;" style="position:absolute;margin-left:153.45pt;margin-top:12.25pt;width:164.15pt;height:3.6pt;flip:y;z-index:251667456;visibility:visible;mso-wrap-style:square;mso-width-percent:0;mso-height-percent:0;mso-wrap-distance-left:9pt;mso-wrap-distance-top:0;mso-wrap-distance-right:9pt;mso-wrap-distance-bottom:0;mso-position-horizontal:absolute;mso-position-horizontal-relative:text;mso-position-vertical:absolute;mso-position-vertical-relative:text;mso-width-percent:0;mso-height-percent:0;mso-width-relative:margin;mso-height-relative:margin" o:gfxdata="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" strokecolor="#4164f6" strokeweight="3pt">
+                <v:stroke endarrow="block" joinstyle="miter"/>
+              </v:shape>
+            </w:pict>
+          </mc:Fallback>
+        </mc:AlternateContent>
+      </w:r>
+    </w:p>
+    <w:p>
+      <w:pPr>
+        <w:ind w:left="-567"/>
+        <w:jc w:val="center"/>
+        <w:rPr>
+          <w:rFonts w:cstheme="minorHAnsi"/>
+          <w:b/>
+          <w:bCs/>
+          <w:sz w:val="28"/>
+          <w:szCs w:val="28"/>
+        </w:rPr>
+      </w:pPr>
+    </w:p>
+    <w:p>
+      <w:pPr>
+        <w:ind w:left="-567"/>
+        <w:jc w:val="center"/>
+        <w:rPr>
+          <w:rFonts w:cstheme="minorHAnsi"/>
+          <w:b/>
+          <w:bCs/>
+          <w:sz w:val="28"/>
+          <w:szCs w:val="28"/>
         </w:rPr>
       </w:pPr>
     </w:p>
@@ -1167,7 +1478,7 @@
                           </pic:cNvPicPr>
                         </pic:nvPicPr>
                         <pic:blipFill>
-                          <a:blip r:embed="rId17"/>
+                          <a:blip r:embed="rId16"/>
                           <a:stretch/>
                         </pic:blipFill>
                         <pic:spPr bwMode="auto">
@@ -1254,15 +1565,7 @@
     </w:p>
     <w:p>
       <w:pPr>
-        <w:pBdr>
-          <w:bottom w:val="single" w:sz="6" w:space="1" w:color="auto"/>
-        </w:pBdr>
-      </w:pPr>
-    </w:p>
-    <w:p>
-      <w:pPr>
-        <w:ind w:left="-567" w:right="267"/>
-        <w:jc w:val="center"/>
+        <w:ind w:right="267"/>
         <w:rPr>
           <w:b/>
           <w:bCs/>
@@ -1341,520 +1644,697 @@
           <w:noProof/>
         </w:rPr>
         <mc:AlternateContent>
-          <mc:Choice Requires="wpg">
+          <mc:Choice Requires="wps">
             <w:drawing>
-              <wp:anchor distT="0" distB="0" distL="114300" distR="114300" simplePos="0" relativeHeight="251666432" behindDoc="0" locked="0" layoutInCell="1" allowOverlap="1" wp14:anchorId="7F670143" wp14:editId="2DA869A4">
+              <wp:anchor distT="0" distB="0" distL="114300" distR="114300" simplePos="0" relativeHeight="251655168" behindDoc="0" locked="0" layoutInCell="1" allowOverlap="1" wp14:anchorId="6B954FBE" wp14:editId="148DBA23">
                 <wp:simplePos x="0" y="0"/>
-                <wp:positionH relativeFrom="margin">
-                  <wp:posOffset>1682984</wp:posOffset>
+                <wp:positionH relativeFrom="column">
+                  <wp:posOffset>3814101</wp:posOffset>
                 </wp:positionH>
                 <wp:positionV relativeFrom="paragraph">
-                  <wp:posOffset>173088</wp:posOffset>
+                  <wp:posOffset>169652</wp:posOffset>
                 </wp:positionV>
-                <wp:extent cx="4312255" cy="1800079"/>
-                <wp:effectExtent l="0" t="0" r="19050" b="16510"/>
+                <wp:extent cx="1444997" cy="352829"/>
+                <wp:effectExtent l="0" t="0" r="15875" b="15875"/>
                 <wp:wrapNone/>
-                <wp:docPr id="12" name="Groupe 20"/>
-                <wp:cNvGraphicFramePr/>
+                <wp:docPr id="13" name="Zone de texte 13"/>
+                <wp:cNvGraphicFramePr>
+                  <a:graphicFrameLocks xmlns:a="http://schemas.openxmlformats.org/drawingml/2006/main"/>
+                </wp:cNvGraphicFramePr>
                 <a:graphic xmlns:a="http://schemas.openxmlformats.org/drawingml/2006/main">
-                  <a:graphicData uri="http://schemas.microsoft.com/office/word/2010/wordprocessingGroup">
-                    <wpg:wgp>
-                      <wpg:cNvGrpSpPr/>
-                      <wpg:grpSpPr bwMode="auto">
+                  <a:graphicData uri="http://schemas.microsoft.com/office/word/2010/wordprocessingShape">
+                    <wps:wsp>
+                      <wps:cNvSpPr txBox="1">
+                        <a:spLocks noChangeArrowheads="1"/>
+                      </wps:cNvSpPr>
+                      <wps:spPr bwMode="auto">
                         <a:xfrm>
                           <a:off x="0" y="0"/>
-                          <a:ext cx="4312255" cy="1800079"/>
-                          <a:chOff x="95848" y="1"/>
-                          <a:chExt cx="4312568" cy="1800575"/>
+                          <a:ext cx="1444997" cy="352829"/>
                         </a:xfrm>
-                      </wpg:grpSpPr>
-                      <wps:wsp>
-                        <wps:cNvPr id="13" name="Zone de texte 13"/>
-                        <wps:cNvSpPr txBox="1">
-                          <a:spLocks noChangeArrowheads="1"/>
-                        </wps:cNvSpPr>
-                        <wps:spPr bwMode="auto">
-                          <a:xfrm>
-                            <a:off x="2228540" y="1"/>
-                            <a:ext cx="1445102" cy="352926"/>
-                          </a:xfrm>
-                          <a:prstGeom prst="rect">
-                            <a:avLst/>
-                          </a:prstGeom>
-                          <a:noFill/>
-                          <a:ln>
-                            <a:solidFill>
-                              <a:srgbClr val="4164F6"/>
-                            </a:solidFill>
-                            <a:bevel/>
-                            <a:headEnd/>
-                            <a:tailEnd/>
-                          </a:ln>
-                        </wps:spPr>
-                        <wps:style>
-                          <a:lnRef idx="2">
-                            <a:schemeClr val="accent5"/>
-                          </a:lnRef>
-                          <a:fillRef idx="1">
-                            <a:schemeClr val="lt1"/>
-                          </a:fillRef>
-                          <a:effectRef idx="0">
-                            <a:schemeClr val="accent5"/>
-                          </a:effectRef>
-                          <a:fontRef idx="minor">
-                            <a:schemeClr val="dk1"/>
-                          </a:fontRef>
-                        </wps:style>
-                        <wps:txbx>
-                          <w:txbxContent>
-                            <w:p>
-                              <w:pPr>
-                                <w:jc w:val="center"/>
-                                <w:rPr>
-                                  <w:b/>
-                                  <w:bCs/>
-                                </w:rPr>
-                              </w:pPr>
-                              <w:r>
-                                <w:rPr>
-                                  <w:b/>
-                                  <w:bCs/>
-                                </w:rPr>
-                                <w:t xml:space="preserve">1. Enter </w:t>
-                              </w:r>
-                              <w:proofErr w:type="spellStart"/>
-                              <w:r>
-                                <w:rPr>
-                                  <w:b/>
-                                  <w:bCs/>
-                                </w:rPr>
-                                <w:t>your</w:t>
-                              </w:r>
-                              <w:proofErr w:type="spellEnd"/>
-                              <w:r>
-                                <w:rPr>
-                                  <w:b/>
-                                  <w:bCs/>
-                                </w:rPr>
-                                <w:t xml:space="preserve"> login </w:t>
-                              </w:r>
-                            </w:p>
-                          </w:txbxContent>
-                        </wps:txbx>
-                        <wps:bodyPr rot="0" vert="horz" wrap="square" lIns="91440" tIns="45720" rIns="91440" bIns="45720" anchor="t" anchorCtr="0">
-                          <a:noAutofit/>
-                        </wps:bodyPr>
-                      </wps:wsp>
-                      <wps:wsp>
-                        <wps:cNvPr id="14" name="Zone de texte 14"/>
-                        <wps:cNvSpPr txBox="1">
-                          <a:spLocks noChangeArrowheads="1"/>
-                        </wps:cNvSpPr>
-                        <wps:spPr bwMode="auto">
-                          <a:xfrm>
-                            <a:off x="2228538" y="659973"/>
-                            <a:ext cx="1720339" cy="381824"/>
-                          </a:xfrm>
-                          <a:prstGeom prst="rect">
-                            <a:avLst/>
-                          </a:prstGeom>
-                          <a:ln>
-                            <a:solidFill>
-                              <a:srgbClr val="4164F6"/>
-                            </a:solidFill>
-                            <a:headEnd/>
-                            <a:tailEnd/>
-                          </a:ln>
-                        </wps:spPr>
-                        <wps:style>
-                          <a:lnRef idx="2">
-                            <a:schemeClr val="accent5"/>
-                          </a:lnRef>
-                          <a:fillRef idx="1">
-                            <a:schemeClr val="lt1"/>
-                          </a:fillRef>
-                          <a:effectRef idx="0">
-                            <a:schemeClr val="accent5"/>
-                          </a:effectRef>
-                          <a:fontRef idx="minor">
-                            <a:schemeClr val="dk1"/>
-                          </a:fontRef>
-                        </wps:style>
-                        <wps:txbx>
-                          <w:txbxContent>
-                            <w:p>
-                              <w:pPr>
-                                <w:jc w:val="center"/>
-                                <w:rPr>
-                                  <w:b/>
-                                  <w:bCs/>
-                                  <w:lang w:val="en-US"/>
-                                </w:rPr>
-                              </w:pPr>
-                              <w:r>
-                                <w:rPr>
-                                  <w:b/>
-                                  <w:bCs/>
-                                  <w:lang w:val="en-US"/>
-                                </w:rPr>
-                                <w:t>2.  Enter your password</w:t>
-                              </w:r>
-                            </w:p>
-                          </w:txbxContent>
-                        </wps:txbx>
-                        <wps:bodyPr rot="0" vert="horz" wrap="square" lIns="91440" tIns="45720" rIns="91440" bIns="45720" anchor="t" anchorCtr="0">
-                          <a:noAutofit/>
-                        </wps:bodyPr>
-                      </wps:wsp>
-                      <wps:wsp>
-                        <wps:cNvPr id="15" name="Zone de texte 15"/>
-                        <wps:cNvSpPr txBox="1">
-                          <a:spLocks noChangeArrowheads="1"/>
-                        </wps:cNvSpPr>
-                        <wps:spPr bwMode="auto">
-                          <a:xfrm>
-                            <a:off x="2228133" y="1309331"/>
-                            <a:ext cx="2180283" cy="491245"/>
-                          </a:xfrm>
-                          <a:prstGeom prst="rect">
-                            <a:avLst/>
-                          </a:prstGeom>
-                          <a:ln>
-                            <a:solidFill>
-                              <a:srgbClr val="4164F6"/>
-                            </a:solidFill>
-                            <a:headEnd/>
-                            <a:tailEnd/>
-                          </a:ln>
-                        </wps:spPr>
-                        <wps:style>
-                          <a:lnRef idx="2">
-                            <a:schemeClr val="accent5"/>
-                          </a:lnRef>
-                          <a:fillRef idx="1">
-                            <a:schemeClr val="lt1"/>
-                          </a:fillRef>
-                          <a:effectRef idx="0">
-                            <a:schemeClr val="accent5"/>
-                          </a:effectRef>
-                          <a:fontRef idx="minor">
-                            <a:schemeClr val="dk1"/>
-                          </a:fontRef>
-                        </wps:style>
-                        <wps:txbx>
-                          <w:txbxContent>
-                            <w:p>
-                              <w:pPr>
-                                <w:jc w:val="center"/>
-                                <w:rPr>
-                                  <w:b/>
-                                  <w:bCs/>
-                                  <w:lang w:val="en-US"/>
-                                </w:rPr>
-                              </w:pPr>
-                              <w:r>
-                                <w:rPr>
-                                  <w:b/>
-                                  <w:bCs/>
-                                  <w:lang w:val="en-US"/>
-                                </w:rPr>
-                                <w:t>3. Click on « </w:t>
-                              </w:r>
-                              <w:proofErr w:type="spellStart"/>
-                              <w:r>
-                                <w:rPr>
-                                  <w:b/>
-                                  <w:bCs/>
-                                  <w:lang w:val="en-US"/>
-                                </w:rPr>
-                                <w:t>Connexion</w:t>
-                              </w:r>
-                              <w:proofErr w:type="spellEnd"/>
-                              <w:r>
-                                <w:rPr>
-                                  <w:b/>
-                                  <w:bCs/>
-                                  <w:lang w:val="en-US"/>
-                                </w:rPr>
-                                <w:t xml:space="preserve"> » </w:t>
-                              </w:r>
-                            </w:p>
-                            <w:p>
-                              <w:pPr>
-                                <w:jc w:val="center"/>
-                                <w:rPr>
-                                  <w:b/>
-                                  <w:bCs/>
-                                  <w:lang w:val="en-US"/>
-                                </w:rPr>
-                              </w:pPr>
-                              <w:r>
-                                <w:rPr>
-                                  <w:b/>
-                                  <w:bCs/>
-                                  <w:lang w:val="en-US"/>
-                                </w:rPr>
-                                <w:t>to log in</w:t>
-                              </w:r>
-                            </w:p>
-                          </w:txbxContent>
-                        </wps:txbx>
-                        <wps:bodyPr rot="0" vert="horz" wrap="square" lIns="91440" tIns="45720" rIns="91440" bIns="45720" anchor="t" anchorCtr="0">
-                          <a:noAutofit/>
-                        </wps:bodyPr>
-                      </wps:wsp>
-                      <wps:wsp>
-                        <wps:cNvPr id="16" name="Connecteur droit avec flèche 16"/>
-                        <wps:cNvCnPr/>
-                        <wps:spPr bwMode="auto">
-                          <a:xfrm flipV="1">
-                            <a:off x="1171424" y="176462"/>
-                            <a:ext cx="1056817" cy="547178"/>
-                          </a:xfrm>
-                          <a:prstGeom prst="straightConnector1">
-                            <a:avLst/>
-                          </a:prstGeom>
-                          <a:ln w="38100">
-                            <a:solidFill>
-                              <a:srgbClr val="4164F6"/>
-                            </a:solidFill>
-                            <a:tailEnd type="triangle"/>
-                          </a:ln>
-                        </wps:spPr>
-                        <wps:style>
-                          <a:lnRef idx="1">
-                            <a:schemeClr val="accent1"/>
-                          </a:lnRef>
-                          <a:fillRef idx="0">
-                            <a:schemeClr val="accent1"/>
-                          </a:fillRef>
-                          <a:effectRef idx="0">
-                            <a:schemeClr val="accent1"/>
-                          </a:effectRef>
-                          <a:fontRef idx="minor">
-                            <a:schemeClr val="tx1"/>
-                          </a:fontRef>
-                        </wps:style>
-                        <wps:bodyPr/>
-                      </wps:wsp>
-                      <wps:wsp>
-                        <wps:cNvPr id="17" name="Connecteur droit avec flèche 17"/>
-                        <wps:cNvCnPr/>
-                        <wps:spPr bwMode="auto">
-                          <a:xfrm flipV="1">
-                            <a:off x="721807" y="850869"/>
-                            <a:ext cx="1506431" cy="301006"/>
-                          </a:xfrm>
-                          <a:prstGeom prst="straightConnector1">
-                            <a:avLst/>
-                          </a:prstGeom>
-                          <a:ln w="38100">
-                            <a:solidFill>
-                              <a:srgbClr val="4164F6"/>
-                            </a:solidFill>
-                            <a:tailEnd type="triangle"/>
-                          </a:ln>
-                        </wps:spPr>
-                        <wps:style>
-                          <a:lnRef idx="1">
-                            <a:schemeClr val="accent1"/>
-                          </a:lnRef>
-                          <a:fillRef idx="0">
-                            <a:schemeClr val="accent1"/>
-                          </a:fillRef>
-                          <a:effectRef idx="0">
-                            <a:schemeClr val="accent1"/>
-                          </a:effectRef>
-                          <a:fontRef idx="minor">
-                            <a:schemeClr val="tx1"/>
-                          </a:fontRef>
-                        </wps:style>
-                        <wps:bodyPr/>
-                      </wps:wsp>
-                      <wps:wsp>
-                        <wps:cNvPr id="18" name="Connecteur droit avec flèche 18"/>
-                        <wps:cNvCnPr/>
-                        <wps:spPr bwMode="auto">
-                          <a:xfrm>
-                            <a:off x="95848" y="1554503"/>
-                            <a:ext cx="2131986" cy="28"/>
-                          </a:xfrm>
-                          <a:prstGeom prst="straightConnector1">
-                            <a:avLst/>
-                          </a:prstGeom>
-                          <a:ln w="38100">
-                            <a:solidFill>
-                              <a:srgbClr val="4164F6"/>
-                            </a:solidFill>
-                            <a:tailEnd type="triangle"/>
-                          </a:ln>
-                        </wps:spPr>
-                        <wps:style>
-                          <a:lnRef idx="1">
-                            <a:schemeClr val="accent1"/>
-                          </a:lnRef>
-                          <a:fillRef idx="0">
-                            <a:schemeClr val="accent1"/>
-                          </a:fillRef>
-                          <a:effectRef idx="0">
-                            <a:schemeClr val="accent1"/>
-                          </a:effectRef>
-                          <a:fontRef idx="minor">
-                            <a:schemeClr val="tx1"/>
-                          </a:fontRef>
-                        </wps:style>
-                        <wps:bodyPr/>
-                      </wps:wsp>
-                    </wpg:wgp>
+                        <a:prstGeom prst="rect">
+                          <a:avLst/>
+                        </a:prstGeom>
+                        <a:noFill/>
+                        <a:ln>
+                          <a:solidFill>
+                            <a:srgbClr val="4164F6"/>
+                          </a:solidFill>
+                          <a:bevel/>
+                          <a:headEnd/>
+                          <a:tailEnd/>
+                        </a:ln>
+                      </wps:spPr>
+                      <wps:style>
+                        <a:lnRef idx="2">
+                          <a:schemeClr val="accent5"/>
+                        </a:lnRef>
+                        <a:fillRef idx="1">
+                          <a:schemeClr val="lt1"/>
+                        </a:fillRef>
+                        <a:effectRef idx="0">
+                          <a:schemeClr val="accent5"/>
+                        </a:effectRef>
+                        <a:fontRef idx="minor">
+                          <a:schemeClr val="dk1"/>
+                        </a:fontRef>
+                      </wps:style>
+                      <wps:txbx>
+                        <w:txbxContent>
+                          <w:p>
+                            <w:pPr>
+                              <w:jc w:val="center"/>
+                              <w:rPr>
+                                <w:b/>
+                                <w:bCs/>
+                              </w:rPr>
+                            </w:pPr>
+                            <w:r>
+                              <w:rPr>
+                                <w:b/>
+                                <w:bCs/>
+                              </w:rPr>
+                              <w:t xml:space="preserve">1. Enter </w:t>
+                            </w:r>
+                            <w:proofErr w:type="spellStart"/>
+                            <w:r>
+                              <w:rPr>
+                                <w:b/>
+                                <w:bCs/>
+                              </w:rPr>
+                              <w:t>your</w:t>
+                            </w:r>
+                            <w:proofErr w:type="spellEnd"/>
+                            <w:r>
+                              <w:rPr>
+                                <w:b/>
+                                <w:bCs/>
+                              </w:rPr>
+                              <w:t xml:space="preserve"> login </w:t>
+                            </w:r>
+                          </w:p>
+                        </w:txbxContent>
+                      </wps:txbx>
+                      <wps:bodyPr rot="0" vert="horz" wrap="square" lIns="91440" tIns="45720" rIns="91440" bIns="45720" anchor="t" anchorCtr="0">
+                        <a:noAutofit/>
+                      </wps:bodyPr>
+                    </wps:wsp>
                   </a:graphicData>
                 </a:graphic>
-                <wp14:sizeRelH relativeFrom="margin">
-                  <wp14:pctWidth>0</wp14:pctWidth>
-                </wp14:sizeRelH>
-                <wp14:sizeRelV relativeFrom="margin">
-                  <wp14:pctHeight>0</wp14:pctHeight>
-                </wp14:sizeRelV>
               </wp:anchor>
             </w:drawing>
           </mc:Choice>
-          <mc:Fallback xmlns:a="http://schemas.openxmlformats.org/drawingml/2006/main">
+          <mc:Fallback>
             <w:pict>
-              <v:group id="group 13" o:spid="_x0000_s0000" style="position:absolute;mso-wrap-distance-left:9.0pt;mso-wrap-distance-top:0.0pt;mso-wrap-distance-right:9.0pt;mso-wrap-distance-bottom:0.0pt;z-index:251666432;o:allowoverlap:true;o:allowincell:true;mso-position-horizontal-relative:margin;margin-left:132.5pt;mso-position-horizontal:absolute;mso-position-vertical-relative:text;margin-top:13.6pt;mso-position-vertical:absolute;width:339.5pt;height:141.7pt;" coordorigin="958,0" coordsize="43125,18005">
-                <v:shape id="shape 14" o:spid="_x0000_s14" o:spt="1" style="position:absolute;left:22285;top:0;width:14451;height:3529;v-text-anchor:top;" coordsize="100000,100000" path="" filled="f" strokecolor="#4164F6" strokeweight="1.00pt">
-                  <v:path textboxrect="0,0,0,0"/>
-                  <v:textbox>
-                    <w:txbxContent>
-                      <w:p>
-                        <w:pPr>
-                          <w:jc w:val="center"/>
-                          <w:rPr>
-                            <w:b/>
-                            <w:bCs/>
-                          </w:rPr>
-                        </w:pPr>
-                        <w:r>
-                          <w:rPr>
-                            <w:b/>
-                            <w:bCs/>
-                          </w:rPr>
-                          <w:t xml:space="preserve">1. Enter </w:t>
-                        </w:r>
-                        <w:r>
-                          <w:rPr>
-                            <w:b/>
-                            <w:bCs/>
-                          </w:rPr>
-                          <w:t xml:space="preserve">your</w:t>
-                        </w:r>
-                        <w:r>
-                          <w:rPr>
-                            <w:b/>
-                            <w:bCs/>
-                          </w:rPr>
-                          <w:t xml:space="preserve"> login </w:t>
-                        </w:r>
-                        <w:r/>
-                      </w:p>
-                    </w:txbxContent>
-                  </v:textbox>
-                </v:shape>
-                <v:shape id="shape 15" o:spid="_x0000_s15" o:spt="1" style="position:absolute;left:22285;top:6599;width:17203;height:3818;v-text-anchor:top;" coordsize="100000,100000" path="" fillcolor="#FFFFFF" strokecolor="#4164F6" strokeweight="1.00pt">
-                  <v:path textboxrect="0,0,0,0"/>
-                  <v:textbox>
-                    <w:txbxContent>
-                      <w:p>
-                        <w:pPr>
-                          <w:jc w:val="center"/>
-                          <w:rPr>
-                            <w:b/>
-                            <w:bCs/>
-                            <w:lang w:val="en-US"/>
-                          </w:rPr>
-                        </w:pPr>
-                        <w:r>
-                          <w:rPr>
-                            <w:b/>
-                            <w:bCs/>
-                            <w:lang w:val="en-US"/>
-                          </w:rPr>
-                          <w:t xml:space="preserve">2.  Enter your password</w:t>
-                        </w:r>
-                        <w:r/>
-                      </w:p>
-                    </w:txbxContent>
-                  </v:textbox>
-                </v:shape>
-                <v:shape id="shape 16" o:spid="_x0000_s16" o:spt="1" style="position:absolute;left:22281;top:13093;width:21802;height:4912;v-text-anchor:top;" coordsize="100000,100000" path="" fillcolor="#FFFFFF" strokecolor="#4164F6" strokeweight="1.00pt">
-                  <v:path textboxrect="0,0,0,0"/>
-                  <v:textbox>
-                    <w:txbxContent>
-                      <w:p>
-                        <w:pPr>
-                          <w:jc w:val="center"/>
-                          <w:rPr>
-                            <w:b/>
-                            <w:bCs/>
-                            <w:lang w:val="en-US"/>
-                          </w:rPr>
-                        </w:pPr>
-                        <w:r>
-                          <w:rPr>
-                            <w:b/>
-                            <w:bCs/>
-                            <w:lang w:val="en-US"/>
-                          </w:rPr>
-                          <w:t xml:space="preserve">3. Click on « </w:t>
-                        </w:r>
-                        <w:r>
-                          <w:rPr>
-                            <w:b/>
-                            <w:bCs/>
-                            <w:lang w:val="en-US"/>
-                          </w:rPr>
-                          <w:t xml:space="preserve">Connexion</w:t>
-                        </w:r>
-                        <w:r>
-                          <w:rPr>
-                            <w:b/>
-                            <w:bCs/>
-                            <w:lang w:val="en-US"/>
-                          </w:rPr>
-                          <w:t xml:space="preserve"> » </w:t>
-                        </w:r>
-                        <w:r/>
-                      </w:p>
-                      <w:p>
-                        <w:pPr>
-                          <w:jc w:val="center"/>
-                          <w:rPr>
-                            <w:b/>
-                            <w:bCs/>
-                            <w:lang w:val="en-US"/>
-                          </w:rPr>
-                        </w:pPr>
-                        <w:r>
-                          <w:rPr>
-                            <w:b/>
-                            <w:bCs/>
-                            <w:lang w:val="en-US"/>
-                          </w:rPr>
-                          <w:t xml:space="preserve">to log in</w:t>
-                        </w:r>
-                        <w:r/>
-                      </w:p>
-                    </w:txbxContent>
-                  </v:textbox>
-                </v:shape>
-                <v:shape id="shape 17" o:spid="_x0000_s17" o:spt="32" style="position:absolute;left:11714;top:1764;width:10568;height:5471;flip:y;" coordsize="100000,100000" path="m0,0l100000,99999nfe" filled="f" strokecolor="#4164F6" strokeweight="3.00pt">
-                  <v:path textboxrect="0,0,100000,99998"/>
-                </v:shape>
-                <v:shape id="shape 18" o:spid="_x0000_s18" o:spt="32" style="position:absolute;left:7218;top:8508;width:15064;height:3010;flip:y;" coordsize="100000,100000" path="m0,0l100000,100000nfe" filled="f" strokecolor="#4164F6" strokeweight="3.00pt">
-                  <v:path textboxrect="0,0,100000,99988"/>
-                </v:shape>
-                <v:shape id="shape 19" o:spid="_x0000_s19" o:spt="32" style="position:absolute;left:958;top:15545;width:21319;height:0;" coordsize="100000,100000" path="m0,0l100000,176255nfe" filled="f" strokecolor="#4164F6" strokeweight="3.00pt">
-                  <v:path textboxrect="0,0,100000,100000"/>
-                </v:shape>
-              </v:group>
+              <v:shape w14:anchorId="6B954FBE" id="Zone de texte 13" o:spid="_x0000_s1032" type="#_x0000_t202" style="position:absolute;left:0;text-align:left;margin-left:300.3pt;margin-top:13.35pt;width:113.8pt;height:27.8pt;z-index:251655168;visibility:visible;mso-wrap-style:square;mso-wrap-distance-left:9pt;mso-wrap-distance-top:0;mso-wrap-distance-right:9pt;mso-wrap-distance-bottom:0;mso-position-horizontal:absolute;mso-position-horizontal-relative:text;mso-position-vertical:absolute;mso-position-vertical-relative:text;v-text-anchor:top" o:gfxdata="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" filled="f" strokecolor="#4164f6" strokeweight="1pt">
+                <v:stroke joinstyle="bevel"/>
+                <v:textbox>
+                  <w:txbxContent>
+                    <w:p>
+                      <w:pPr>
+                        <w:jc w:val="center"/>
+                        <w:rPr>
+                          <w:b/>
+                          <w:bCs/>
+                        </w:rPr>
+                      </w:pPr>
+                      <w:r>
+                        <w:rPr>
+                          <w:b/>
+                          <w:bCs/>
+                        </w:rPr>
+                        <w:t xml:space="preserve">1. Enter </w:t>
+                      </w:r>
+                      <w:proofErr w:type="spellStart"/>
+                      <w:r>
+                        <w:rPr>
+                          <w:b/>
+                          <w:bCs/>
+                        </w:rPr>
+                        <w:t>your</w:t>
+                      </w:r>
+                      <w:proofErr w:type="spellEnd"/>
+                      <w:r>
+                        <w:rPr>
+                          <w:b/>
+                          <w:bCs/>
+                        </w:rPr>
+                        <w:t xml:space="preserve"> login </w:t>
+                      </w:r>
+                    </w:p>
+                  </w:txbxContent>
+                </v:textbox>
+              </v:shape>
+            </w:pict>
+          </mc:Fallback>
+        </mc:AlternateContent>
+      </w:r>
+      <w:r>
+        <w:rPr>
+          <w:rFonts w:cstheme="minorHAnsi"/>
+          <w:b/>
+          <w:bCs/>
+          <w:noProof/>
+        </w:rPr>
+        <mc:AlternateContent>
+          <mc:Choice Requires="wps">
+            <w:drawing>
+              <wp:anchor distT="0" distB="0" distL="114300" distR="114300" simplePos="0" relativeHeight="251656192" behindDoc="0" locked="0" layoutInCell="1" allowOverlap="1" wp14:anchorId="2A917663" wp14:editId="1C2A93EE">
+                <wp:simplePos x="0" y="0"/>
+                <wp:positionH relativeFrom="column">
+                  <wp:posOffset>3814099</wp:posOffset>
+                </wp:positionH>
+                <wp:positionV relativeFrom="paragraph">
+                  <wp:posOffset>829442</wp:posOffset>
+                </wp:positionV>
+                <wp:extent cx="1720214" cy="381719"/>
+                <wp:effectExtent l="0" t="0" r="7620" b="12065"/>
+                <wp:wrapNone/>
+                <wp:docPr id="14" name="Zone de texte 14"/>
+                <wp:cNvGraphicFramePr>
+                  <a:graphicFrameLocks xmlns:a="http://schemas.openxmlformats.org/drawingml/2006/main"/>
+                </wp:cNvGraphicFramePr>
+                <a:graphic xmlns:a="http://schemas.openxmlformats.org/drawingml/2006/main">
+                  <a:graphicData uri="http://schemas.microsoft.com/office/word/2010/wordprocessingShape">
+                    <wps:wsp>
+                      <wps:cNvSpPr txBox="1">
+                        <a:spLocks noChangeArrowheads="1"/>
+                      </wps:cNvSpPr>
+                      <wps:spPr bwMode="auto">
+                        <a:xfrm>
+                          <a:off x="0" y="0"/>
+                          <a:ext cx="1720214" cy="381719"/>
+                        </a:xfrm>
+                        <a:prstGeom prst="rect">
+                          <a:avLst/>
+                        </a:prstGeom>
+                        <a:ln>
+                          <a:solidFill>
+                            <a:srgbClr val="4164F6"/>
+                          </a:solidFill>
+                          <a:headEnd/>
+                          <a:tailEnd/>
+                        </a:ln>
+                      </wps:spPr>
+                      <wps:style>
+                        <a:lnRef idx="2">
+                          <a:schemeClr val="accent5"/>
+                        </a:lnRef>
+                        <a:fillRef idx="1">
+                          <a:schemeClr val="lt1"/>
+                        </a:fillRef>
+                        <a:effectRef idx="0">
+                          <a:schemeClr val="accent5"/>
+                        </a:effectRef>
+                        <a:fontRef idx="minor">
+                          <a:schemeClr val="dk1"/>
+                        </a:fontRef>
+                      </wps:style>
+                      <wps:txbx>
+                        <w:txbxContent>
+                          <w:p>
+                            <w:pPr>
+                              <w:jc w:val="center"/>
+                              <w:rPr>
+                                <w:b/>
+                                <w:bCs/>
+                                <w:lang w:val="en-US"/>
+                              </w:rPr>
+                            </w:pPr>
+                            <w:r>
+                              <w:rPr>
+                                <w:b/>
+                                <w:bCs/>
+                                <w:lang w:val="en-US"/>
+                              </w:rPr>
+                              <w:t>2.  Enter your password</w:t>
+                            </w:r>
+                          </w:p>
+                        </w:txbxContent>
+                      </wps:txbx>
+                      <wps:bodyPr rot="0" vert="horz" wrap="square" lIns="91440" tIns="45720" rIns="91440" bIns="45720" anchor="t" anchorCtr="0">
+                        <a:noAutofit/>
+                      </wps:bodyPr>
+                    </wps:wsp>
+                  </a:graphicData>
+                </a:graphic>
+              </wp:anchor>
+            </w:drawing>
+          </mc:Choice>
+          <mc:Fallback>
+            <w:pict>
+              <v:shape w14:anchorId="2A917663" id="Zone de texte 14" o:spid="_x0000_s1033" type="#_x0000_t202" style="position:absolute;left:0;text-align:left;margin-left:300.3pt;margin-top:65.3pt;width:135.45pt;height:30.05pt;z-index:251656192;visibility:visible;mso-wrap-style:square;mso-wrap-distance-left:9pt;mso-wrap-distance-top:0;mso-wrap-distance-right:9pt;mso-wrap-distance-bottom:0;mso-position-horizontal:absolute;mso-position-horizontal-relative:text;mso-position-vertical:absolute;mso-position-vertical-relative:text;v-text-anchor:top" o:gfxdata="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" fillcolor="white [3201]" strokecolor="#4164f6" strokeweight="1pt">
+                <v:textbox>
+                  <w:txbxContent>
+                    <w:p>
+                      <w:pPr>
+                        <w:jc w:val="center"/>
+                        <w:rPr>
+                          <w:b/>
+                          <w:bCs/>
+                          <w:lang w:val="en-US"/>
+                        </w:rPr>
+                      </w:pPr>
+                      <w:r>
+                        <w:rPr>
+                          <w:b/>
+                          <w:bCs/>
+                          <w:lang w:val="en-US"/>
+                        </w:rPr>
+                        <w:t>2.  Enter your password</w:t>
+                      </w:r>
+                    </w:p>
+                  </w:txbxContent>
+                </v:textbox>
+              </v:shape>
+            </w:pict>
+          </mc:Fallback>
+        </mc:AlternateContent>
+      </w:r>
+      <w:r>
+        <w:rPr>
+          <w:rFonts w:cstheme="minorHAnsi"/>
+          <w:b/>
+          <w:bCs/>
+          <w:noProof/>
+        </w:rPr>
+        <mc:AlternateContent>
+          <mc:Choice Requires="wps">
+            <w:drawing>
+              <wp:anchor distT="0" distB="0" distL="114300" distR="114300" simplePos="0" relativeHeight="251657216" behindDoc="0" locked="0" layoutInCell="1" allowOverlap="1" wp14:anchorId="7CD482A7" wp14:editId="2879C251">
+                <wp:simplePos x="0" y="0"/>
+                <wp:positionH relativeFrom="column">
+                  <wp:posOffset>3813694</wp:posOffset>
+                </wp:positionH>
+                <wp:positionV relativeFrom="paragraph">
+                  <wp:posOffset>1478621</wp:posOffset>
+                </wp:positionV>
+                <wp:extent cx="2180125" cy="491110"/>
+                <wp:effectExtent l="0" t="0" r="17145" b="17145"/>
+                <wp:wrapNone/>
+                <wp:docPr id="15" name="Zone de texte 15"/>
+                <wp:cNvGraphicFramePr>
+                  <a:graphicFrameLocks xmlns:a="http://schemas.openxmlformats.org/drawingml/2006/main"/>
+                </wp:cNvGraphicFramePr>
+                <a:graphic xmlns:a="http://schemas.openxmlformats.org/drawingml/2006/main">
+                  <a:graphicData uri="http://schemas.microsoft.com/office/word/2010/wordprocessingShape">
+                    <wps:wsp>
+                      <wps:cNvSpPr txBox="1">
+                        <a:spLocks noChangeArrowheads="1"/>
+                      </wps:cNvSpPr>
+                      <wps:spPr bwMode="auto">
+                        <a:xfrm>
+                          <a:off x="0" y="0"/>
+                          <a:ext cx="2180125" cy="491110"/>
+                        </a:xfrm>
+                        <a:prstGeom prst="rect">
+                          <a:avLst/>
+                        </a:prstGeom>
+                        <a:ln>
+                          <a:solidFill>
+                            <a:srgbClr val="4164F6"/>
+                          </a:solidFill>
+                          <a:headEnd/>
+                          <a:tailEnd/>
+                        </a:ln>
+                      </wps:spPr>
+                      <wps:style>
+                        <a:lnRef idx="2">
+                          <a:schemeClr val="accent5"/>
+                        </a:lnRef>
+                        <a:fillRef idx="1">
+                          <a:schemeClr val="lt1"/>
+                        </a:fillRef>
+                        <a:effectRef idx="0">
+                          <a:schemeClr val="accent5"/>
+                        </a:effectRef>
+                        <a:fontRef idx="minor">
+                          <a:schemeClr val="dk1"/>
+                        </a:fontRef>
+                      </wps:style>
+                      <wps:txbx>
+                        <w:txbxContent>
+                          <w:p>
+                            <w:pPr>
+                              <w:jc w:val="center"/>
+                              <w:rPr>
+                                <w:b/>
+                                <w:bCs/>
+                                <w:lang w:val="en-US"/>
+                              </w:rPr>
+                            </w:pPr>
+                            <w:r>
+                              <w:rPr>
+                                <w:b/>
+                                <w:bCs/>
+                                <w:lang w:val="en-US"/>
+                              </w:rPr>
+                              <w:t>3. Click on « </w:t>
+                            </w:r>
+                            <w:proofErr w:type="spellStart"/>
+                            <w:r>
+                              <w:rPr>
+                                <w:b/>
+                                <w:bCs/>
+                                <w:lang w:val="en-US"/>
+                              </w:rPr>
+                              <w:t>Connexion</w:t>
+                            </w:r>
+                            <w:proofErr w:type="spellEnd"/>
+                            <w:r>
+                              <w:rPr>
+                                <w:b/>
+                                <w:bCs/>
+                                <w:lang w:val="en-US"/>
+                              </w:rPr>
+                              <w:t xml:space="preserve"> » </w:t>
+                            </w:r>
+                          </w:p>
+                          <w:p>
+                            <w:pPr>
+                              <w:jc w:val="center"/>
+                              <w:rPr>
+                                <w:b/>
+                                <w:bCs/>
+                                <w:lang w:val="en-US"/>
+                              </w:rPr>
+                            </w:pPr>
+                            <w:r>
+                              <w:rPr>
+                                <w:b/>
+                                <w:bCs/>
+                                <w:lang w:val="en-US"/>
+                              </w:rPr>
+                              <w:t>to log in</w:t>
+                            </w:r>
+                          </w:p>
+                        </w:txbxContent>
+                      </wps:txbx>
+                      <wps:bodyPr rot="0" vert="horz" wrap="square" lIns="91440" tIns="45720" rIns="91440" bIns="45720" anchor="t" anchorCtr="0">
+                        <a:noAutofit/>
+                      </wps:bodyPr>
+                    </wps:wsp>
+                  </a:graphicData>
+                </a:graphic>
+              </wp:anchor>
+            </w:drawing>
+          </mc:Choice>
+          <mc:Fallback>
+            <w:pict>
+              <v:shape w14:anchorId="7CD482A7" id="Zone de texte 15" o:spid="_x0000_s1034" type="#_x0000_t202" style="position:absolute;left:0;text-align:left;margin-left:300.3pt;margin-top:116.45pt;width:171.65pt;height:38.65pt;z-index:251657216;visibility:visible;mso-wrap-style:square;mso-wrap-distance-left:9pt;mso-wrap-distance-top:0;mso-wrap-distance-right:9pt;mso-wrap-distance-bottom:0;mso-position-horizontal:absolute;mso-position-horizontal-relative:text;mso-position-vertical:absolute;mso-position-vertical-relative:text;v-text-anchor:top" o:gfxdata="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" fillcolor="white [3201]" strokecolor="#4164f6" strokeweight="1pt">
+                <v:textbox>
+                  <w:txbxContent>
+                    <w:p>
+                      <w:pPr>
+                        <w:jc w:val="center"/>
+                        <w:rPr>
+                          <w:b/>
+                          <w:bCs/>
+                          <w:lang w:val="en-US"/>
+                        </w:rPr>
+                      </w:pPr>
+                      <w:r>
+                        <w:rPr>
+                          <w:b/>
+                          <w:bCs/>
+                          <w:lang w:val="en-US"/>
+                        </w:rPr>
+                        <w:t>3. Click on « </w:t>
+                      </w:r>
+                      <w:proofErr w:type="spellStart"/>
+                      <w:r>
+                        <w:rPr>
+                          <w:b/>
+                          <w:bCs/>
+                          <w:lang w:val="en-US"/>
+                        </w:rPr>
+                        <w:t>Connexion</w:t>
+                      </w:r>
+                      <w:proofErr w:type="spellEnd"/>
+                      <w:r>
+                        <w:rPr>
+                          <w:b/>
+                          <w:bCs/>
+                          <w:lang w:val="en-US"/>
+                        </w:rPr>
+                        <w:t xml:space="preserve"> » </w:t>
+                      </w:r>
+                    </w:p>
+                    <w:p>
+                      <w:pPr>
+                        <w:jc w:val="center"/>
+                        <w:rPr>
+                          <w:b/>
+                          <w:bCs/>
+                          <w:lang w:val="en-US"/>
+                        </w:rPr>
+                      </w:pPr>
+                      <w:r>
+                        <w:rPr>
+                          <w:b/>
+                          <w:bCs/>
+                          <w:lang w:val="en-US"/>
+                        </w:rPr>
+                        <w:t>to log in</w:t>
+                      </w:r>
+                    </w:p>
+                  </w:txbxContent>
+                </v:textbox>
+              </v:shape>
+            </w:pict>
+          </mc:Fallback>
+        </mc:AlternateContent>
+      </w:r>
+      <w:r>
+        <w:rPr>
+          <w:rFonts w:cstheme="minorHAnsi"/>
+          <w:b/>
+          <w:bCs/>
+          <w:noProof/>
+        </w:rPr>
+        <mc:AlternateContent>
+          <mc:Choice Requires="wps">
+            <w:drawing>
+              <wp:anchor distT="0" distB="0" distL="114300" distR="114300" simplePos="0" relativeHeight="251658240" behindDoc="0" locked="0" layoutInCell="1" allowOverlap="1" wp14:anchorId="1E45A083" wp14:editId="1AAE115B">
+                <wp:simplePos x="0" y="0"/>
+                <wp:positionH relativeFrom="column">
+                  <wp:posOffset>2757062</wp:posOffset>
+                </wp:positionH>
+                <wp:positionV relativeFrom="paragraph">
+                  <wp:posOffset>346064</wp:posOffset>
+                </wp:positionV>
+                <wp:extent cx="1056740" cy="547027"/>
+                <wp:effectExtent l="12700" t="25400" r="35560" b="24765"/>
+                <wp:wrapNone/>
+                <wp:docPr id="16" name="Connecteur droit avec flèche 16">
+                  <a:extLst xmlns:a="http://schemas.openxmlformats.org/drawingml/2006/main">
+                    <a:ext uri="{C183D7F6-B498-43B3-948B-1728B52AA6E4}">
+                      <adec:decorative xmlns:adec="http://schemas.microsoft.com/office/drawing/2017/decorative" val="1"/>
+                    </a:ext>
+                  </a:extLst>
+                </wp:docPr>
+                <wp:cNvGraphicFramePr/>
+                <a:graphic xmlns:a="http://schemas.openxmlformats.org/drawingml/2006/main">
+                  <a:graphicData uri="http://schemas.microsoft.com/office/word/2010/wordprocessingShape">
+                    <wps:wsp>
+                      <wps:cNvCnPr/>
+                      <wps:spPr bwMode="auto">
+                        <a:xfrm flipV="1">
+                          <a:off x="0" y="0"/>
+                          <a:ext cx="1056740" cy="547027"/>
+                        </a:xfrm>
+                        <a:prstGeom prst="straightConnector1">
+                          <a:avLst/>
+                        </a:prstGeom>
+                        <a:ln w="38100">
+                          <a:solidFill>
+                            <a:srgbClr val="4164F6"/>
+                          </a:solidFill>
+                          <a:tailEnd type="triangle"/>
+                        </a:ln>
+                      </wps:spPr>
+                      <wps:style>
+                        <a:lnRef idx="1">
+                          <a:schemeClr val="accent1"/>
+                        </a:lnRef>
+                        <a:fillRef idx="0">
+                          <a:schemeClr val="accent1"/>
+                        </a:fillRef>
+                        <a:effectRef idx="0">
+                          <a:schemeClr val="accent1"/>
+                        </a:effectRef>
+                        <a:fontRef idx="minor">
+                          <a:schemeClr val="tx1"/>
+                        </a:fontRef>
+                      </wps:style>
+                      <wps:bodyPr/>
+                    </wps:wsp>
+                  </a:graphicData>
+                </a:graphic>
+              </wp:anchor>
+            </w:drawing>
+          </mc:Choice>
+          <mc:Fallback>
+            <w:pict>
+              <v:shape w14:anchorId="67C29F3D" id="Connecteur droit avec flèche 16" o:spid="_x0000_s1026" type="#_x0000_t32" alt="&quot;&quot;" style="position:absolute;margin-left:217.1pt;margin-top:27.25pt;width:83.2pt;height:43.05pt;flip:y;z-index:251658240;visibility:visible;mso-wrap-style:square;mso-wrap-distance-left:9pt;mso-wrap-distance-top:0;mso-wrap-distance-right:9pt;mso-wrap-distance-bottom:0;mso-position-horizontal:absolute;mso-position-horizontal-relative:text;mso-position-vertical:absolute;mso-position-vertical-relative:text" o:gfxdata="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" strokecolor="#4164f6" strokeweight="3pt">
+                <v:stroke endarrow="block" joinstyle="miter"/>
+              </v:shape>
+            </w:pict>
+          </mc:Fallback>
+        </mc:AlternateContent>
+      </w:r>
+      <w:r>
+        <w:rPr>
+          <w:rFonts w:cstheme="minorHAnsi"/>
+          <w:b/>
+          <w:bCs/>
+          <w:noProof/>
+        </w:rPr>
+        <mc:AlternateContent>
+          <mc:Choice Requires="wps">
+            <w:drawing>
+              <wp:anchor distT="0" distB="0" distL="114300" distR="114300" simplePos="0" relativeHeight="251659264" behindDoc="0" locked="0" layoutInCell="1" allowOverlap="1" wp14:anchorId="038ED74E" wp14:editId="22DC9FEF">
+                <wp:simplePos x="0" y="0"/>
+                <wp:positionH relativeFrom="column">
+                  <wp:posOffset>2307478</wp:posOffset>
+                </wp:positionH>
+                <wp:positionV relativeFrom="paragraph">
+                  <wp:posOffset>1020286</wp:posOffset>
+                </wp:positionV>
+                <wp:extent cx="1506322" cy="300923"/>
+                <wp:effectExtent l="0" t="50800" r="0" b="29845"/>
+                <wp:wrapNone/>
+                <wp:docPr id="17" name="Connecteur droit avec flèche 17">
+                  <a:extLst xmlns:a="http://schemas.openxmlformats.org/drawingml/2006/main">
+                    <a:ext uri="{C183D7F6-B498-43B3-948B-1728B52AA6E4}">
+                      <adec:decorative xmlns:adec="http://schemas.microsoft.com/office/drawing/2017/decorative" val="1"/>
+                    </a:ext>
+                  </a:extLst>
+                </wp:docPr>
+                <wp:cNvGraphicFramePr/>
+                <a:graphic xmlns:a="http://schemas.openxmlformats.org/drawingml/2006/main">
+                  <a:graphicData uri="http://schemas.microsoft.com/office/word/2010/wordprocessingShape">
+                    <wps:wsp>
+                      <wps:cNvCnPr/>
+                      <wps:spPr bwMode="auto">
+                        <a:xfrm flipV="1">
+                          <a:off x="0" y="0"/>
+                          <a:ext cx="1506322" cy="300923"/>
+                        </a:xfrm>
+                        <a:prstGeom prst="straightConnector1">
+                          <a:avLst/>
+                        </a:prstGeom>
+                        <a:ln w="38100">
+                          <a:solidFill>
+                            <a:srgbClr val="4164F6"/>
+                          </a:solidFill>
+                          <a:tailEnd type="triangle"/>
+                        </a:ln>
+                      </wps:spPr>
+                      <wps:style>
+                        <a:lnRef idx="1">
+                          <a:schemeClr val="accent1"/>
+                        </a:lnRef>
+                        <a:fillRef idx="0">
+                          <a:schemeClr val="accent1"/>
+                        </a:fillRef>
+                        <a:effectRef idx="0">
+                          <a:schemeClr val="accent1"/>
+                        </a:effectRef>
+                        <a:fontRef idx="minor">
+                          <a:schemeClr val="tx1"/>
+                        </a:fontRef>
+                      </wps:style>
+                      <wps:bodyPr/>
+                    </wps:wsp>
+                  </a:graphicData>
+                </a:graphic>
+              </wp:anchor>
+            </w:drawing>
+          </mc:Choice>
+          <mc:Fallback>
+            <w:pict>
+              <v:shape w14:anchorId="10913941" id="Connecteur droit avec flèche 17" o:spid="_x0000_s1026" type="#_x0000_t32" alt="&quot;&quot;" style="position:absolute;margin-left:181.7pt;margin-top:80.35pt;width:118.6pt;height:23.7pt;flip:y;z-index:251659264;visibility:visible;mso-wrap-style:square;mso-wrap-distance-left:9pt;mso-wrap-distance-top:0;mso-wrap-distance-right:9pt;mso-wrap-distance-bottom:0;mso-position-horizontal:absolute;mso-position-horizontal-relative:text;mso-position-vertical:absolute;mso-position-vertical-relative:text" o:gfxdata="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" strokecolor="#4164f6" strokeweight="3pt">
+                <v:stroke endarrow="block" joinstyle="miter"/>
+              </v:shape>
+            </w:pict>
+          </mc:Fallback>
+        </mc:AlternateContent>
+      </w:r>
+      <w:r>
+        <w:rPr>
+          <w:rFonts w:cstheme="minorHAnsi"/>
+          <w:b/>
+          <w:bCs/>
+          <w:noProof/>
+        </w:rPr>
+        <mc:AlternateContent>
+          <mc:Choice Requires="wps">
+            <w:drawing>
+              <wp:anchor distT="0" distB="0" distL="114300" distR="114300" simplePos="0" relativeHeight="251660288" behindDoc="0" locked="0" layoutInCell="1" allowOverlap="1" wp14:anchorId="7482563C" wp14:editId="04F05F6E">
+                <wp:simplePos x="0" y="0"/>
+                <wp:positionH relativeFrom="column">
+                  <wp:posOffset>1681564</wp:posOffset>
+                </wp:positionH>
+                <wp:positionV relativeFrom="paragraph">
+                  <wp:posOffset>1723726</wp:posOffset>
+                </wp:positionV>
+                <wp:extent cx="2131831" cy="28"/>
+                <wp:effectExtent l="0" t="76200" r="0" b="88900"/>
+                <wp:wrapNone/>
+                <wp:docPr id="18" name="Connecteur droit avec flèche 18">
+                  <a:extLst xmlns:a="http://schemas.openxmlformats.org/drawingml/2006/main">
+                    <a:ext uri="{C183D7F6-B498-43B3-948B-1728B52AA6E4}">
+                      <adec:decorative xmlns:adec="http://schemas.microsoft.com/office/drawing/2017/decorative" val="1"/>
+                    </a:ext>
+                  </a:extLst>
+                </wp:docPr>
+                <wp:cNvGraphicFramePr/>
+                <a:graphic xmlns:a="http://schemas.openxmlformats.org/drawingml/2006/main">
+                  <a:graphicData uri="http://schemas.microsoft.com/office/word/2010/wordprocessingShape">
+                    <wps:wsp>
+                      <wps:cNvCnPr/>
+                      <wps:spPr bwMode="auto">
+                        <a:xfrm>
+                          <a:off x="0" y="0"/>
+                          <a:ext cx="2131831" cy="28"/>
+                        </a:xfrm>
+                        <a:prstGeom prst="straightConnector1">
+                          <a:avLst/>
+                        </a:prstGeom>
+                        <a:ln w="38100">
+                          <a:solidFill>
+                            <a:srgbClr val="4164F6"/>
+                          </a:solidFill>
+                          <a:tailEnd type="triangle"/>
+                        </a:ln>
+                      </wps:spPr>
+                      <wps:style>
+                        <a:lnRef idx="1">
+                          <a:schemeClr val="accent1"/>
+                        </a:lnRef>
+                        <a:fillRef idx="0">
+                          <a:schemeClr val="accent1"/>
+                        </a:fillRef>
+                        <a:effectRef idx="0">
+                          <a:schemeClr val="accent1"/>
+                        </a:effectRef>
+                        <a:fontRef idx="minor">
+                          <a:schemeClr val="tx1"/>
+                        </a:fontRef>
+                      </wps:style>
+                      <wps:bodyPr/>
+                    </wps:wsp>
+                  </a:graphicData>
+                </a:graphic>
+              </wp:anchor>
+            </w:drawing>
+          </mc:Choice>
+          <mc:Fallback>
+            <w:pict>
+              <v:shape w14:anchorId="0A6C26F3" id="Connecteur droit avec flèche 18" o:spid="_x0000_s1026" type="#_x0000_t32" alt="&quot;&quot;" style="position:absolute;margin-left:132.4pt;margin-top:135.75pt;width:167.85pt;height:0;z-index:251660288;visibility:visible;mso-wrap-style:square;mso-wrap-distance-left:9pt;mso-wrap-distance-top:0;mso-wrap-distance-right:9pt;mso-wrap-distance-bottom:0;mso-position-horizontal:absolute;mso-position-horizontal-relative:text;mso-position-vertical:absolute;mso-position-vertical-relative:text" o:gfxdata="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" strokecolor="#4164f6" strokeweight="3pt">
+                <v:stroke endarrow="block" joinstyle="miter"/>
+              </v:shape>
             </w:pict>
           </mc:Fallback>
         </mc:AlternateContent>
@@ -1886,7 +2366,7 @@
                         </pic:cNvPicPr>
                       </pic:nvPicPr>
                       <pic:blipFill>
-                        <a:blip r:embed="rId16"/>
+                        <a:blip r:embed="rId15"/>
                         <a:stretch/>
                       </pic:blipFill>
                       <pic:spPr bwMode="auto">
@@ -1924,7 +2404,7 @@
               </v:shapetype>
               <v:shape id="_x0000_i20" o:spid="_x0000_s20" type="#_x0000_t75" style="mso-wrap-distance-left:0.0pt;mso-wrap-distance-top:0.0pt;mso-wrap-distance-right:0.0pt;mso-wrap-distance-bottom:0.0pt;width:294.3pt;height:157.0pt;" stroked="false">
                 <v:path textboxrect="0,0,0,0"/>
-                <v:imagedata r:id="rId16" o:title=""/>
+                <v:imagedata r:id="rId19" o:title=""/>
               </v:shape>
             </w:pict>
           </mc:Fallback>
@@ -1944,6 +2424,7 @@
         <w:ind w:left="-567"/>
         <w:jc w:val="center"/>
         <w:rPr>
+          <w:rFonts w:cstheme="minorHAnsi"/>
           <w:b/>
           <w:bCs/>
           <w:sz w:val="28"/>
@@ -2067,7 +2548,7 @@
                           </pic:cNvPicPr>
                         </pic:nvPicPr>
                         <pic:blipFill>
-                          <a:blip r:embed="rId18"/>
+                          <a:blip r:embed="rId16"/>
                           <a:stretch/>
                         </pic:blipFill>
                         <pic:spPr bwMode="auto">
@@ -2147,8 +2628,22 @@
         </mc:AlternateContent>
       </w:r>
     </w:p>
+    <w:p>
+      <w:pPr>
+        <w:ind w:left="-567"/>
+        <w:jc w:val="center"/>
+        <w:rPr>
+          <w:rFonts w:cstheme="minorHAnsi"/>
+          <w:b/>
+          <w:bCs/>
+          <w:sz w:val="28"/>
+          <w:szCs w:val="28"/>
+          <w:lang w:val="en-US"/>
+        </w:rPr>
+      </w:pPr>
+    </w:p>
     <w:sectPr>
-      <w:headerReference w:type="default" r:id="rId19"/>
+      <w:headerReference w:type="default" r:id="rId20"/>
       <w:pgSz w:w="11906" w:h="16838"/>
       <w:pgMar w:top="1417" w:right="1417" w:bottom="1417" w:left="1417" w:header="283" w:footer="0" w:gutter="0"/>
       <w:cols w:space="720"/>
@@ -2212,77 +2707,61 @@
       <w:rPr>
         <w:noProof/>
       </w:rPr>
-      <mc:AlternateContent>
-        <mc:Choice Requires="wpg">
-          <w:drawing>
-            <wp:anchor distT="0" distB="0" distL="115200" distR="115200" simplePos="0" relativeHeight="2048" behindDoc="0" locked="0" layoutInCell="1" allowOverlap="1" wp14:anchorId="58564E18" wp14:editId="01FEDA52">
-              <wp:simplePos x="0" y="0"/>
-              <wp:positionH relativeFrom="column">
-                <wp:posOffset>0</wp:posOffset>
-              </wp:positionH>
-              <wp:positionV relativeFrom="paragraph">
-                <wp:posOffset>229393</wp:posOffset>
-              </wp:positionV>
-              <wp:extent cx="368300" cy="393700"/>
-              <wp:effectExtent l="0" t="0" r="0" b="0"/>
-              <wp:wrapSquare wrapText="bothSides"/>
-              <wp:docPr id="1" name="Graphique 1"/>
-              <wp:cNvGraphicFramePr>
-                <a:graphicFrameLocks xmlns:a="http://schemas.openxmlformats.org/drawingml/2006/main" noChangeAspect="1"/>
-              </wp:cNvGraphicFramePr>
-              <a:graphic xmlns:a="http://schemas.openxmlformats.org/drawingml/2006/main">
-                <a:graphicData uri="http://schemas.openxmlformats.org/drawingml/2006/picture">
-                  <pic:pic xmlns:pic="http://schemas.openxmlformats.org/drawingml/2006/picture">
-                    <pic:nvPicPr>
-                      <pic:cNvPr id="9" name="Graphique 1"/>
-                      <pic:cNvPicPr>
-                        <a:picLocks noChangeAspect="1"/>
-                      </pic:cNvPicPr>
-                    </pic:nvPicPr>
-                    <pic:blipFill>
-                      <a:blip r:embed="rId1"/>
-                      <a:stretch/>
-                    </pic:blipFill>
-                    <pic:spPr bwMode="auto">
-                      <a:xfrm>
-                        <a:off x="0" y="0"/>
-                        <a:ext cx="368299" cy="393698"/>
-                      </a:xfrm>
-                      <a:prstGeom prst="rect">
-                        <a:avLst/>
-                      </a:prstGeom>
-                    </pic:spPr>
-                  </pic:pic>
-                </a:graphicData>
-              </a:graphic>
-            </wp:anchor>
-          </w:drawing>
-        </mc:Choice>
-        <mc:Fallback xmlns:a="http://schemas.openxmlformats.org/drawingml/2006/main">
-          <w:pict>
-            <v:shapetype type="#_x0000_t75" o:spt="75" coordsize="21600,21600" o:preferrelative="t" path="m@4@5l@4@11@9@11@9@5xe">
-              <v:formulas>
-                <v:f eqn="if lineDrawn pixelLineWidth 0"/>
-                <v:f eqn="sum @0 1 0"/>
-                <v:f eqn="sum 0 0 @1"/>
-                <v:f eqn="prod @2 1 2"/>
-                <v:f eqn="prod @3 21600 pixelWidth"/>
-                <v:f eqn="prod @3 21600 pixelHeight"/>
-                <v:f eqn="sum @0 0 1"/>
-                <v:f eqn="prod @6 1 2"/>
-                <v:f eqn="prod @7 21600 pixelWidth"/>
-                <v:f eqn="sum @8 21600 0"/>
-                <v:f eqn="prod @7 21600 pixelHeight"/>
-                <v:f eqn="sum @10 21600 0"/>
-              </v:formulas>
-            </v:shapetype>
-            <v:shape id="_x0000_i0" o:spid="_x0000_s0" type="#_x0000_t75" style="position:absolute;mso-wrap-distance-left:9.1pt;mso-wrap-distance-top:0.0pt;mso-wrap-distance-right:9.1pt;mso-wrap-distance-bottom:0.0pt;z-index:2048;o:allowoverlap:true;o:allowincell:true;mso-position-horizontal-relative:text;margin-left:0.0pt;mso-position-horizontal:absolute;mso-position-vertical-relative:text;margin-top:18.1pt;mso-position-vertical:absolute;width:29.0pt;height:31.0pt;" stroked="false">
-              <v:path textboxrect="0,0,0,0"/>
-              <v:imagedata r:id="rId2" o:title=""/>
-            </v:shape>
-          </w:pict>
-        </mc:Fallback>
-      </mc:AlternateContent>
+      <w:drawing>
+        <wp:anchor distT="0" distB="0" distL="115200" distR="115200" simplePos="0" relativeHeight="2048" behindDoc="0" locked="0" layoutInCell="1" allowOverlap="1" wp14:anchorId="58564E18" wp14:editId="11FC01EB">
+          <wp:simplePos x="0" y="0"/>
+          <wp:positionH relativeFrom="column">
+            <wp:posOffset>0</wp:posOffset>
+          </wp:positionH>
+          <wp:positionV relativeFrom="paragraph">
+            <wp:posOffset>229393</wp:posOffset>
+          </wp:positionV>
+          <wp:extent cx="368300" cy="393700"/>
+          <wp:effectExtent l="0" t="0" r="0" b="0"/>
+          <wp:wrapSquare wrapText="bothSides"/>
+          <wp:docPr id="37" name="Graphique 1">
+            <a:extLst xmlns:a="http://schemas.openxmlformats.org/drawingml/2006/main">
+              <a:ext uri="{C183D7F6-B498-43B3-948B-1728B52AA6E4}">
+                <adec:decorative xmlns:adec="http://schemas.microsoft.com/office/drawing/2017/decorative" val="1"/>
+              </a:ext>
+            </a:extLst>
+          </wp:docPr>
+          <wp:cNvGraphicFramePr>
+            <a:graphicFrameLocks xmlns:a="http://schemas.openxmlformats.org/drawingml/2006/main" noChangeAspect="1"/>
+          </wp:cNvGraphicFramePr>
+          <a:graphic xmlns:a="http://schemas.openxmlformats.org/drawingml/2006/main">
+            <a:graphicData uri="http://schemas.openxmlformats.org/drawingml/2006/picture">
+              <pic:pic xmlns:pic="http://schemas.openxmlformats.org/drawingml/2006/picture">
+                <pic:nvPicPr>
+                  <pic:cNvPr id="37" name="Graphique 1">
+                    <a:extLst>
+                      <a:ext uri="{C183D7F6-B498-43B3-948B-1728B52AA6E4}">
+                        <adec:decorative xmlns:adec="http://schemas.microsoft.com/office/drawing/2017/decorative" val="1"/>
+                      </a:ext>
+                    </a:extLst>
+                  </pic:cNvPr>
+                  <pic:cNvPicPr>
+                    <a:picLocks noChangeAspect="1"/>
+                  </pic:cNvPicPr>
+                </pic:nvPicPr>
+                <pic:blipFill>
+                  <a:blip r:embed="rId1"/>
+                  <a:stretch/>
+                </pic:blipFill>
+                <pic:spPr bwMode="auto">
+                  <a:xfrm>
+                    <a:off x="0" y="0"/>
+                    <a:ext cx="368299" cy="393698"/>
+                  </a:xfrm>
+                  <a:prstGeom prst="rect">
+                    <a:avLst/>
+                  </a:prstGeom>
+                </pic:spPr>
+              </pic:pic>
+            </a:graphicData>
+          </a:graphic>
+        </wp:anchor>
+      </w:drawing>
     </w:r>
   </w:p>
   <w:p>
@@ -2755,7 +3234,7 @@
     <w:lsdException w:name="Table Web 2" w:semiHidden="1" w:unhideWhenUsed="1"/>
     <w:lsdException w:name="Table Web 3" w:semiHidden="1" w:unhideWhenUsed="1"/>
     <w:lsdException w:name="Balloon Text" w:semiHidden="1" w:unhideWhenUsed="1"/>
-    <w:lsdException w:name="Table Grid" w:semiHidden="1" w:uiPriority="59" w:unhideWhenUsed="1"/>
+    <w:lsdException w:name="Table Grid" w:uiPriority="59"/>
     <w:lsdException w:name="Table Theme" w:semiHidden="1" w:unhideWhenUsed="1"/>
     <w:lsdException w:name="Placeholder Text" w:semiHidden="1"/>
     <w:lsdException w:name="No Spacing" w:uiPriority="1" w:qFormat="1"/>
@@ -3179,6 +3658,7 @@
   <w:style w:type="character" w:default="1" w:styleId="Policepardfaut">
     <w:name w:val="Default Paragraph Font"/>
     <w:uiPriority w:val="1"/>
+    <w:semiHidden/>
     <w:unhideWhenUsed/>
   </w:style>
   <w:style w:type="table" w:default="1" w:styleId="TableauNormal">

</xml_diff>